<commit_message>
update nho phan 1.1
</commit_message>
<xml_diff>
--- a/TTCSN_DeCuongBTL_Nhom11.docx
+++ b/TTCSN_DeCuongBTL_Nhom11.docx
@@ -2069,7 +2069,13 @@
         </w:numPr>
       </w:pPr>
       <w:r>
-        <w:t>Thuật toán nhánh cận (Branch and Bound): Phương pháp này giúp giảm số lượng trường hợp cần duyệt bằng cách cắt bớt những nhánh không dẫn tới nghiệm tối ưu. Cụ thể, cây tìm kiếm được chia thành nhiều nhánh, và các nhánh có chi phí lớn hơn giới hạn cận trên sẽ bị loại bỏ ngay từ đầu.</w:t>
+        <w:rPr>
+          <w:b/>
+        </w:rPr>
+        <w:t>Thuật toán nhánh cận</w:t>
+      </w:r>
+      <w:r>
+        <w:t xml:space="preserve"> (Branch and Bound): Phương pháp này giúp giảm số lượng trường hợp cần duyệt bằng cách cắt bớt những nhánh không dẫn tới nghiệm tối ưu. Cụ thể, cây tìm kiếm được chia thành nhiều nhánh, và các nhánh có chi phí lớn hơn giới hạn cận trên sẽ bị loại bỏ ngay từ đầu.</w:t>
       </w:r>
     </w:p>
     <w:p>
@@ -2084,9 +2090,18 @@
           <w:ilvl w:val="0"/>
           <w:numId w:val="13"/>
         </w:numPr>
-      </w:pPr>
-      <w:r>
-        <w:t>Thuật toán Hungary: Đây là một thuật toán hiệu quả với độ phức tạp O(n^3), được sử dụng phổ biến cho bài toán phân công công việc. Phương pháp này dựa trên lý thuyết đồ thị lưỡng phân và hoạt động thông qua việc xây dựng đồ thị và tìm ghép cặp tối ưu giữa các công việc và công nhân.</w:t>
+        <w:spacing w:after="0" w:line="240" w:lineRule="auto"/>
+        <w:textAlignment w:val="baseline"/>
+      </w:pPr>
+      <w:r>
+        <w:rPr>
+          <w:b/>
+          <w:bCs/>
+        </w:rPr>
+        <w:t>Thuật toán tham lam</w:t>
+      </w:r>
+      <w:r>
+        <w:t xml:space="preserve"> (Greedy Algorithm) là một phương pháp giải bài toán trong đó các quyết định được đưa ra dựa trên việc chọn lựa tối ưu trong từng bước, mà không xem xét đến các quyết định trong tương lai. Ý tưởng chính của thuật toán tham lam là xây dựng một giải pháp theo từng bước, mỗi bước được chọn là tốt nhất trong số các lựa chọn có sẵn tại thời điểm đó. </w:t>
       </w:r>
     </w:p>
     <w:p>
@@ -2141,7 +2156,7 @@
     <w:p>
       <w:pPr>
         <w:spacing w:after="0" w:line="240" w:lineRule="auto"/>
-        <w:ind w:left="0" w:firstLine="0"/>
+        <w:ind w:left="0" w:firstLine="360"/>
         <w:textAlignment w:val="baseline"/>
       </w:pPr>
       <w:r>
@@ -6046,7 +6061,7 @@
   <w:abstractNum w:abstractNumId="14" w15:restartNumberingAfterBreak="0">
     <w:nsid w:val="333E2184"/>
     <w:multiLevelType w:val="hybridMultilevel"/>
-    <w:tmpl w:val="11483290"/>
+    <w:tmpl w:val="62BE89F0"/>
     <w:lvl w:ilvl="0" w:tplc="B4B88526">
       <w:start w:val="1"/>
       <w:numFmt w:val="bullet"/>
@@ -8914,7 +8929,7 @@
   <w:style w:type="paragraph" w:default="1" w:styleId="Normal">
     <w:name w:val="Normal"/>
     <w:qFormat/>
-    <w:rsid w:val="00663B57"/>
+    <w:rsid w:val="003F23FF"/>
     <w:pPr>
       <w:spacing w:line="360" w:lineRule="auto"/>
       <w:ind w:left="357" w:hanging="357"/>

</xml_diff>

<commit_message>
edit branch and bound
</commit_message>
<xml_diff>
--- a/TTCSN_DeCuongBTL_Nhom11.docx
+++ b/TTCSN_DeCuongBTL_Nhom11.docx
@@ -1,51 +1,938 @@
 
 <file path=word/document.xml><?xml version="1.0" encoding="utf-8"?>
-<w:document xmlns:wpc="http://schemas.microsoft.com/office/word/2010/wordprocessingCanvas" xmlns:cx="http://schemas.microsoft.com/office/drawing/2014/chartex" xmlns:cx1="http://schemas.microsoft.com/office/drawing/2015/9/8/chartex" xmlns:cx2="http://schemas.microsoft.com/office/drawing/2015/10/21/chartex" xmlns:cx3="http://schemas.microsoft.com/office/drawing/2016/5/9/chartex" xmlns:cx4="http://schemas.microsoft.com/office/drawing/2016/5/10/chartex" xmlns:cx5="http://schemas.microsoft.com/office/drawing/2016/5/11/chartex" xmlns:cx6="http://schemas.microsoft.com/office/drawing/2016/5/12/chartex" xmlns:cx7="http://schemas.microsoft.com/office/drawing/2016/5/13/chartex" xmlns:cx8="http://schemas.microsoft.com/office/drawing/2016/5/14/chartex" xmlns:mc="http://schemas.openxmlformats.org/markup-compatibility/2006" xmlns:aink="http://schemas.microsoft.com/office/drawing/2016/ink" xmlns:am3d="http://schemas.microsoft.com/office/drawing/2017/model3d" xmlns:o="urn:schemas-microsoft-com:office:office" xmlns:oel="http://schemas.microsoft.com/office/2019/extlst" xmlns:r="http://schemas.openxmlformats.org/officeDocument/2006/relationships" xmlns:m="http://schemas.openxmlformats.org/officeDocument/2006/math" xmlns:v="urn:schemas-microsoft-com:vml" xmlns:wp14="http://schemas.microsoft.com/office/word/2010/wordprocessingDrawing" xmlns:wp="http://schemas.openxmlformats.org/drawingml/2006/wordprocessingDrawing" xmlns:w10="urn:schemas-microsoft-com:office:word" xmlns:w="http://schemas.openxmlformats.org/wordprocessingml/2006/main" xmlns:w14="http://schemas.microsoft.com/office/word/2010/wordml" xmlns:w15="http://schemas.microsoft.com/office/word/2012/wordml" xmlns:w16cex="http://schemas.microsoft.com/office/word/2018/wordml/cex" xmlns:w16cid="http://schemas.microsoft.com/office/word/2016/wordml/cid" xmlns:w16="http://schemas.microsoft.com/office/word/2018/wordml" xmlns:w16du="http://schemas.microsoft.com/office/word/2023/wordml/word16du" xmlns:w16sdtdh="http://schemas.microsoft.com/office/word/2020/wordml/sdtdatahash" xmlns:w16se="http://schemas.microsoft.com/office/word/2015/wordml/symex" xmlns:wpg="http://schemas.microsoft.com/office/word/2010/wordprocessingGroup" xmlns:wpi="http://schemas.microsoft.com/office/word/2010/wordprocessingInk" xmlns:wne="http://schemas.microsoft.com/office/word/2006/wordml" xmlns:wps="http://schemas.microsoft.com/office/word/2010/wordprocessingShape" mc:Ignorable="w14 w15 w16se w16cid w16 w16cex w16sdtdh w16du wp14">
+<w:document xmlns:wpc="http://schemas.microsoft.com/office/word/2010/wordprocessingCanvas" xmlns:cx="http://schemas.microsoft.com/office/drawing/2014/chartex" xmlns:cx1="http://schemas.microsoft.com/office/drawing/2015/9/8/chartex" xmlns:cx2="http://schemas.microsoft.com/office/drawing/2015/10/21/chartex" xmlns:cx3="http://schemas.microsoft.com/office/drawing/2016/5/9/chartex" xmlns:cx4="http://schemas.microsoft.com/office/drawing/2016/5/10/chartex" xmlns:cx5="http://schemas.microsoft.com/office/drawing/2016/5/11/chartex" xmlns:cx6="http://schemas.microsoft.com/office/drawing/2016/5/12/chartex" xmlns:cx7="http://schemas.microsoft.com/office/drawing/2016/5/13/chartex" xmlns:cx8="http://schemas.microsoft.com/office/drawing/2016/5/14/chartex" xmlns:mc="http://schemas.openxmlformats.org/markup-compatibility/2006" xmlns:aink="http://schemas.microsoft.com/office/drawing/2016/ink" xmlns:am3d="http://schemas.microsoft.com/office/drawing/2017/model3d" xmlns:o="urn:schemas-microsoft-com:office:office" xmlns:oel="http://schemas.microsoft.com/office/2019/extlst" xmlns:r="http://schemas.openxmlformats.org/officeDocument/2006/relationships" xmlns:m="http://schemas.openxmlformats.org/officeDocument/2006/math" xmlns:v="urn:schemas-microsoft-com:vml" xmlns:wp14="http://schemas.microsoft.com/office/word/2010/wordprocessingDrawing" xmlns:wp="http://schemas.openxmlformats.org/drawingml/2006/wordprocessingDrawing" xmlns:w10="urn:schemas-microsoft-com:office:word" xmlns:w="http://schemas.openxmlformats.org/wordprocessingml/2006/main" xmlns:w14="http://schemas.microsoft.com/office/word/2010/wordml" xmlns:w15="http://schemas.microsoft.com/office/word/2012/wordml" xmlns:w16cex="http://schemas.microsoft.com/office/word/2018/wordml/cex" xmlns:w16cid="http://schemas.microsoft.com/office/word/2016/wordml/cid" xmlns:w16="http://schemas.microsoft.com/office/word/2018/wordml" xmlns:w16sdtdh="http://schemas.microsoft.com/office/word/2020/wordml/sdtdatahash" xmlns:w16se="http://schemas.microsoft.com/office/word/2015/wordml/symex" xmlns:wpg="http://schemas.microsoft.com/office/word/2010/wordprocessingGroup" xmlns:wpi="http://schemas.microsoft.com/office/word/2010/wordprocessingInk" xmlns:wne="http://schemas.microsoft.com/office/word/2006/wordml" xmlns:wps="http://schemas.microsoft.com/office/word/2010/wordprocessingShape" mc:Ignorable="w14 w15 w16se w16cid w16 w16cex w16sdtdh wp14">
   <w:body>
     <w:p>
       <w:pPr>
+        <w:spacing w:before="60" w:after="60"/>
+        <w:jc w:val="center"/>
+        <w:rPr>
+          <w:rFonts w:asciiTheme="majorHAnsi" w:hAnsiTheme="majorHAnsi" w:cstheme="majorHAnsi"/>
+          <w:b/>
+          <w:sz w:val="28"/>
+          <w:szCs w:val="28"/>
+        </w:rPr>
+      </w:pPr>
+      <w:bookmarkStart w:id="0" w:name="_Toc179397213"/>
+      <w:r>
+        <w:rPr>
+          <w:rFonts w:asciiTheme="majorHAnsi" w:hAnsiTheme="majorHAnsi" w:cstheme="majorHAnsi"/>
+          <w:b/>
+          <w:sz w:val="28"/>
+          <w:szCs w:val="28"/>
+        </w:rPr>
+        <w:t>TRƯỜNG ĐẠI HỌC CÔNG NGHIỆP HÀ NỘI</w:t>
+      </w:r>
+    </w:p>
+    <w:p>
+      <w:pPr>
+        <w:spacing w:before="60" w:after="60"/>
+        <w:jc w:val="center"/>
+        <w:rPr>
+          <w:rFonts w:asciiTheme="majorHAnsi" w:hAnsiTheme="majorHAnsi" w:cstheme="majorHAnsi"/>
+          <w:b/>
+          <w:sz w:val="28"/>
+          <w:szCs w:val="28"/>
+        </w:rPr>
+      </w:pPr>
+      <w:r>
+        <w:rPr>
+          <w:rFonts w:asciiTheme="majorHAnsi" w:hAnsiTheme="majorHAnsi" w:cstheme="majorHAnsi"/>
+          <w:b/>
+          <w:sz w:val="28"/>
+          <w:szCs w:val="28"/>
+        </w:rPr>
+        <w:t>KHOA CÔNG NGHỆ THÔNG TIN</w:t>
+      </w:r>
+    </w:p>
+    <w:p>
+      <w:pPr>
+        <w:spacing w:before="60" w:after="60"/>
+        <w:jc w:val="center"/>
+        <w:rPr>
+          <w:rFonts w:asciiTheme="majorHAnsi" w:hAnsiTheme="majorHAnsi" w:cstheme="majorHAnsi"/>
+          <w:b/>
+          <w:sz w:val="28"/>
+          <w:szCs w:val="28"/>
+        </w:rPr>
+      </w:pPr>
+      <w:r>
+        <w:rPr>
+          <w:rFonts w:asciiTheme="majorHAnsi" w:hAnsiTheme="majorHAnsi" w:cstheme="majorHAnsi"/>
+          <w:b/>
+          <w:sz w:val="28"/>
+          <w:szCs w:val="28"/>
+        </w:rPr>
+        <w:t>======***======</w:t>
+      </w:r>
+    </w:p>
+    <w:p>
+      <w:pPr>
+        <w:jc w:val="center"/>
+        <w:rPr>
+          <w:rFonts w:asciiTheme="majorHAnsi" w:hAnsiTheme="majorHAnsi" w:cstheme="majorHAnsi"/>
+          <w:b/>
+          <w:color w:val="002060"/>
+          <w:sz w:val="28"/>
+          <w:szCs w:val="28"/>
+        </w:rPr>
+      </w:pPr>
+      <w:r>
+        <w:rPr>
+          <w:rFonts w:asciiTheme="majorHAnsi" w:hAnsiTheme="majorHAnsi" w:cstheme="majorHAnsi"/>
+          <w:b/>
+          <w:sz w:val="28"/>
+          <w:szCs w:val="28"/>
+        </w:rPr>
+        <w:t xml:space="preserve"> </w:t>
+      </w:r>
+      <w:r>
+        <w:rPr>
+          <w:rFonts w:asciiTheme="majorHAnsi" w:hAnsiTheme="majorHAnsi" w:cstheme="majorHAnsi"/>
+          <w:b/>
+          <w:noProof/>
+          <w:sz w:val="28"/>
+          <w:szCs w:val="28"/>
+          <w:lang w:eastAsia="vi-VN"/>
+        </w:rPr>
+        <w:drawing>
+          <wp:inline distT="0" distB="0" distL="0" distR="0" wp14:anchorId="223F1EFE" wp14:editId="6A94BF7A">
+            <wp:extent cx="923925" cy="904875"/>
+            <wp:effectExtent l="0" t="0" r="9525" b="9525"/>
+            <wp:docPr id="3" name="Picture 3" descr="Logo%20HaUI%20ban%20chuan"/>
+            <wp:cNvGraphicFramePr>
+              <a:graphicFrameLocks xmlns:a="http://schemas.openxmlformats.org/drawingml/2006/main" noChangeAspect="1"/>
+            </wp:cNvGraphicFramePr>
+            <a:graphic xmlns:a="http://schemas.openxmlformats.org/drawingml/2006/main">
+              <a:graphicData uri="http://schemas.openxmlformats.org/drawingml/2006/picture">
+                <pic:pic xmlns:pic="http://schemas.openxmlformats.org/drawingml/2006/picture">
+                  <pic:nvPicPr>
+                    <pic:cNvPr id="0" name="Picture 1" descr="Logo%20HaUI%20ban%20chuan"/>
+                    <pic:cNvPicPr>
+                      <a:picLocks noChangeAspect="1" noChangeArrowheads="1"/>
+                    </pic:cNvPicPr>
+                  </pic:nvPicPr>
+                  <pic:blipFill>
+                    <a:blip r:embed="rId6" cstate="print">
+                      <a:extLst>
+                        <a:ext uri="{28A0092B-C50C-407E-A947-70E740481C1C}">
+                          <a14:useLocalDpi xmlns:a14="http://schemas.microsoft.com/office/drawing/2010/main" val="0"/>
+                        </a:ext>
+                      </a:extLst>
+                    </a:blip>
+                    <a:srcRect/>
+                    <a:stretch>
+                      <a:fillRect/>
+                    </a:stretch>
+                  </pic:blipFill>
+                  <pic:spPr bwMode="auto">
+                    <a:xfrm>
+                      <a:off x="0" y="0"/>
+                      <a:ext cx="923925" cy="904875"/>
+                    </a:xfrm>
+                    <a:prstGeom prst="rect">
+                      <a:avLst/>
+                    </a:prstGeom>
+                    <a:noFill/>
+                    <a:ln>
+                      <a:noFill/>
+                    </a:ln>
+                  </pic:spPr>
+                </pic:pic>
+              </a:graphicData>
+            </a:graphic>
+          </wp:inline>
+        </w:drawing>
+      </w:r>
+      <w:r>
+        <w:rPr>
+          <w:rFonts w:asciiTheme="majorHAnsi" w:hAnsiTheme="majorHAnsi" w:cstheme="majorHAnsi"/>
+          <w:b/>
+          <w:sz w:val="28"/>
+          <w:szCs w:val="28"/>
+        </w:rPr>
+        <w:t xml:space="preserve">                              </w:t>
+      </w:r>
+    </w:p>
+    <w:p>
+      <w:pPr>
+        <w:jc w:val="center"/>
+        <w:rPr>
+          <w:rFonts w:asciiTheme="majorHAnsi" w:hAnsiTheme="majorHAnsi" w:cstheme="majorHAnsi"/>
+          <w:b/>
+          <w:bCs/>
+          <w:sz w:val="36"/>
+          <w:szCs w:val="36"/>
+        </w:rPr>
+      </w:pPr>
+      <w:r>
+        <w:rPr>
+          <w:rFonts w:asciiTheme="majorHAnsi" w:hAnsiTheme="majorHAnsi" w:cstheme="majorHAnsi"/>
+          <w:b/>
+          <w:bCs/>
+          <w:sz w:val="36"/>
+          <w:szCs w:val="36"/>
+        </w:rPr>
+        <w:t>BÁO CÁO B</w:t>
+      </w:r>
+      <w:r>
+        <w:rPr>
+          <w:rFonts w:asciiTheme="majorHAnsi" w:hAnsiTheme="majorHAnsi" w:cstheme="majorHAnsi"/>
+          <w:b/>
+          <w:bCs/>
+          <w:sz w:val="36"/>
+          <w:szCs w:val="36"/>
+        </w:rPr>
+        <w:t>TL</w:t>
+      </w:r>
+      <w:r>
+        <w:rPr>
+          <w:rFonts w:asciiTheme="majorHAnsi" w:hAnsiTheme="majorHAnsi" w:cstheme="majorHAnsi"/>
+          <w:b/>
+          <w:bCs/>
+          <w:sz w:val="36"/>
+          <w:szCs w:val="36"/>
+        </w:rPr>
+        <w:t xml:space="preserve"> THUỘC HỌC PHẦN: </w:t>
+      </w:r>
+    </w:p>
+    <w:p>
+      <w:pPr>
+        <w:jc w:val="center"/>
+        <w:rPr>
+          <w:rFonts w:asciiTheme="majorHAnsi" w:hAnsiTheme="majorHAnsi" w:cstheme="majorHAnsi"/>
+          <w:b/>
+          <w:bCs/>
+          <w:color w:val="002060"/>
+          <w:sz w:val="36"/>
+          <w:szCs w:val="36"/>
+        </w:rPr>
+      </w:pPr>
+      <w:r>
+        <w:rPr>
+          <w:rFonts w:asciiTheme="majorHAnsi" w:hAnsiTheme="majorHAnsi" w:cstheme="majorHAnsi"/>
+          <w:b/>
+          <w:bCs/>
+          <w:sz w:val="36"/>
+          <w:szCs w:val="36"/>
+        </w:rPr>
+        <w:t>THỰC TẬP CƠ SỞ NGÀNH</w:t>
+      </w:r>
+    </w:p>
+    <w:p>
+      <w:pPr>
+        <w:jc w:val="center"/>
+        <w:rPr>
+          <w:rFonts w:asciiTheme="majorHAnsi" w:hAnsiTheme="majorHAnsi" w:cstheme="majorHAnsi"/>
+          <w:b/>
+          <w:color w:val="002060"/>
+          <w:sz w:val="28"/>
+          <w:szCs w:val="28"/>
+        </w:rPr>
+      </w:pPr>
+    </w:p>
+    <w:p>
+      <w:pPr>
+        <w:jc w:val="center"/>
+        <w:rPr>
+          <w:rFonts w:asciiTheme="majorHAnsi" w:hAnsiTheme="majorHAnsi" w:cstheme="majorHAnsi"/>
+          <w:b/>
+          <w:bCs/>
+          <w:color w:val="002060"/>
+          <w:sz w:val="44"/>
+          <w:szCs w:val="44"/>
+        </w:rPr>
+      </w:pPr>
+      <w:bookmarkStart w:id="1" w:name="_Hlk137589505"/>
+      <w:r>
+        <w:rPr>
+          <w:rFonts w:asciiTheme="majorHAnsi" w:hAnsiTheme="majorHAnsi" w:cstheme="majorHAnsi"/>
+          <w:b/>
+          <w:bCs/>
+          <w:color w:val="002060"/>
+          <w:sz w:val="44"/>
+          <w:szCs w:val="44"/>
+        </w:rPr>
+        <w:t xml:space="preserve">NGHIÊN CỨU </w:t>
+      </w:r>
+      <w:bookmarkEnd w:id="1"/>
+      <w:r>
+        <w:rPr>
+          <w:rFonts w:asciiTheme="majorHAnsi" w:hAnsiTheme="majorHAnsi" w:cstheme="majorHAnsi"/>
+          <w:b/>
+          <w:bCs/>
+          <w:color w:val="002060"/>
+          <w:sz w:val="44"/>
+          <w:szCs w:val="44"/>
+        </w:rPr>
+        <w:t xml:space="preserve">BÀI TOÁN </w:t>
+      </w:r>
+    </w:p>
+    <w:p>
+      <w:pPr>
+        <w:jc w:val="center"/>
+        <w:rPr>
+          <w:rFonts w:asciiTheme="majorHAnsi" w:hAnsiTheme="majorHAnsi" w:cstheme="majorHAnsi"/>
+          <w:b/>
+          <w:bCs/>
+          <w:color w:val="002060"/>
+          <w:sz w:val="44"/>
+          <w:szCs w:val="44"/>
+        </w:rPr>
+      </w:pPr>
+      <w:r>
+        <w:rPr>
+          <w:rFonts w:asciiTheme="majorHAnsi" w:hAnsiTheme="majorHAnsi" w:cstheme="majorHAnsi"/>
+          <w:b/>
+          <w:bCs/>
+          <w:color w:val="002060"/>
+          <w:sz w:val="44"/>
+          <w:szCs w:val="44"/>
+        </w:rPr>
+        <w:t>PHÂN CÔNG CÔNG VIỆC</w:t>
+      </w:r>
+    </w:p>
+    <w:tbl>
+      <w:tblPr>
+        <w:tblStyle w:val="TableGrid"/>
+        <w:tblW w:w="6390" w:type="dxa"/>
+        <w:tblInd w:w="2415" w:type="dxa"/>
+        <w:tblBorders>
+          <w:top w:val="none" w:sz="0" w:space="0" w:color="auto"/>
+          <w:left w:val="none" w:sz="0" w:space="0" w:color="auto"/>
+          <w:bottom w:val="none" w:sz="0" w:space="0" w:color="auto"/>
+          <w:right w:val="none" w:sz="0" w:space="0" w:color="auto"/>
+          <w:insideH w:val="none" w:sz="0" w:space="0" w:color="auto"/>
+          <w:insideV w:val="none" w:sz="0" w:space="0" w:color="auto"/>
+        </w:tblBorders>
+        <w:tblLook w:val="04A0" w:firstRow="1" w:lastRow="0" w:firstColumn="1" w:lastColumn="0" w:noHBand="0" w:noVBand="1"/>
+      </w:tblPr>
+      <w:tblGrid>
+        <w:gridCol w:w="1719"/>
+        <w:gridCol w:w="2674"/>
+        <w:gridCol w:w="1997"/>
+      </w:tblGrid>
+      <w:tr>
+        <w:trPr>
+          <w:trHeight w:val="397"/>
+        </w:trPr>
+        <w:tc>
+          <w:tcPr>
+            <w:tcW w:w="1719" w:type="dxa"/>
+            <w:vAlign w:val="center"/>
+          </w:tcPr>
+          <w:p>
+            <w:pPr>
+              <w:rPr>
+                <w:rFonts w:asciiTheme="majorHAnsi" w:hAnsiTheme="majorHAnsi" w:cstheme="majorHAnsi"/>
+                <w:sz w:val="28"/>
+                <w:szCs w:val="28"/>
+              </w:rPr>
+            </w:pPr>
+            <w:r>
+              <w:rPr>
+                <w:rFonts w:asciiTheme="majorHAnsi" w:hAnsiTheme="majorHAnsi" w:cstheme="majorHAnsi"/>
+                <w:sz w:val="28"/>
+                <w:szCs w:val="28"/>
+              </w:rPr>
+              <w:t>GVHD:</w:t>
+            </w:r>
+          </w:p>
+        </w:tc>
+        <w:tc>
+          <w:tcPr>
+            <w:tcW w:w="4671" w:type="dxa"/>
+            <w:gridSpan w:val="2"/>
+            <w:vAlign w:val="center"/>
+          </w:tcPr>
+          <w:p>
+            <w:pPr>
+              <w:rPr>
+                <w:rFonts w:asciiTheme="majorHAnsi" w:hAnsiTheme="majorHAnsi" w:cstheme="majorHAnsi"/>
+                <w:sz w:val="28"/>
+                <w:szCs w:val="28"/>
+              </w:rPr>
+            </w:pPr>
+            <w:r>
+              <w:rPr>
+                <w:rFonts w:asciiTheme="majorHAnsi" w:hAnsiTheme="majorHAnsi" w:cstheme="majorHAnsi"/>
+                <w:sz w:val="28"/>
+                <w:szCs w:val="28"/>
+              </w:rPr>
+              <w:t>Nguyễn Thị Mỹ Bình</w:t>
+            </w:r>
+          </w:p>
+        </w:tc>
+      </w:tr>
+      <w:tr>
+        <w:trPr>
+          <w:trHeight w:val="397"/>
+        </w:trPr>
+        <w:tc>
+          <w:tcPr>
+            <w:tcW w:w="1719" w:type="dxa"/>
+            <w:vAlign w:val="center"/>
+          </w:tcPr>
+          <w:p>
+            <w:pPr>
+              <w:rPr>
+                <w:rFonts w:asciiTheme="majorHAnsi" w:hAnsiTheme="majorHAnsi" w:cstheme="majorHAnsi"/>
+                <w:sz w:val="28"/>
+                <w:szCs w:val="28"/>
+              </w:rPr>
+            </w:pPr>
+            <w:r>
+              <w:rPr>
+                <w:rFonts w:asciiTheme="majorHAnsi" w:hAnsiTheme="majorHAnsi" w:cstheme="majorHAnsi"/>
+                <w:sz w:val="28"/>
+                <w:szCs w:val="28"/>
+              </w:rPr>
+              <w:t>Nhóm - Lớp:</w:t>
+            </w:r>
+          </w:p>
+        </w:tc>
+        <w:tc>
+          <w:tcPr>
+            <w:tcW w:w="4671" w:type="dxa"/>
+            <w:gridSpan w:val="2"/>
+            <w:vAlign w:val="center"/>
+          </w:tcPr>
+          <w:p>
+            <w:pPr>
+              <w:rPr>
+                <w:rFonts w:asciiTheme="majorHAnsi" w:hAnsiTheme="majorHAnsi" w:cstheme="majorHAnsi"/>
+                <w:sz w:val="28"/>
+                <w:szCs w:val="28"/>
+              </w:rPr>
+            </w:pPr>
+            <w:r>
+              <w:rPr>
+                <w:rFonts w:asciiTheme="majorHAnsi" w:hAnsiTheme="majorHAnsi" w:cstheme="majorHAnsi"/>
+                <w:sz w:val="28"/>
+                <w:szCs w:val="28"/>
+              </w:rPr>
+              <w:t>11</w:t>
+            </w:r>
+            <w:r>
+              <w:rPr>
+                <w:rFonts w:asciiTheme="majorHAnsi" w:hAnsiTheme="majorHAnsi" w:cstheme="majorHAnsi"/>
+                <w:sz w:val="28"/>
+                <w:szCs w:val="28"/>
+              </w:rPr>
+              <w:t xml:space="preserve">- </w:t>
+            </w:r>
+            <w:r>
+              <w:rPr>
+                <w:rFonts w:asciiTheme="majorHAnsi" w:hAnsiTheme="majorHAnsi" w:cstheme="majorHAnsi"/>
+                <w:sz w:val="28"/>
+                <w:szCs w:val="28"/>
+              </w:rPr>
+              <w:t>20222</w:t>
+            </w:r>
+            <w:r>
+              <w:rPr>
+                <w:rFonts w:asciiTheme="majorHAnsi" w:hAnsiTheme="majorHAnsi" w:cstheme="majorHAnsi"/>
+                <w:sz w:val="28"/>
+                <w:szCs w:val="28"/>
+              </w:rPr>
+              <w:t>IT6040002</w:t>
+            </w:r>
+          </w:p>
+        </w:tc>
+      </w:tr>
+      <w:tr>
+        <w:trPr>
+          <w:trHeight w:val="397"/>
+        </w:trPr>
+        <w:tc>
+          <w:tcPr>
+            <w:tcW w:w="1719" w:type="dxa"/>
+            <w:vAlign w:val="center"/>
+          </w:tcPr>
+          <w:p>
+            <w:pPr>
+              <w:rPr>
+                <w:rFonts w:asciiTheme="majorHAnsi" w:hAnsiTheme="majorHAnsi" w:cstheme="majorHAnsi"/>
+                <w:sz w:val="28"/>
+                <w:szCs w:val="28"/>
+              </w:rPr>
+            </w:pPr>
+            <w:r>
+              <w:rPr>
+                <w:rFonts w:asciiTheme="majorHAnsi" w:hAnsiTheme="majorHAnsi" w:cstheme="majorHAnsi"/>
+                <w:sz w:val="28"/>
+                <w:szCs w:val="28"/>
+              </w:rPr>
+              <w:t>Thành viên:</w:t>
+            </w:r>
+          </w:p>
+        </w:tc>
+        <w:tc>
+          <w:tcPr>
+            <w:tcW w:w="2674" w:type="dxa"/>
+            <w:vAlign w:val="center"/>
+          </w:tcPr>
+          <w:p>
+            <w:pPr>
+              <w:rPr>
+                <w:rFonts w:asciiTheme="majorHAnsi" w:hAnsiTheme="majorHAnsi" w:cstheme="majorHAnsi"/>
+                <w:sz w:val="28"/>
+                <w:szCs w:val="28"/>
+              </w:rPr>
+            </w:pPr>
+            <w:r>
+              <w:rPr>
+                <w:rFonts w:asciiTheme="majorHAnsi" w:hAnsiTheme="majorHAnsi" w:cstheme="majorHAnsi"/>
+                <w:sz w:val="28"/>
+                <w:szCs w:val="28"/>
+              </w:rPr>
+              <w:t>Nguyễn Đình Hội</w:t>
+            </w:r>
+          </w:p>
+        </w:tc>
+        <w:tc>
+          <w:tcPr>
+            <w:tcW w:w="1997" w:type="dxa"/>
+            <w:vAlign w:val="center"/>
+          </w:tcPr>
+          <w:p>
+            <w:pPr>
+              <w:rPr>
+                <w:rFonts w:asciiTheme="majorHAnsi" w:hAnsiTheme="majorHAnsi" w:cstheme="majorHAnsi"/>
+                <w:sz w:val="28"/>
+                <w:szCs w:val="28"/>
+              </w:rPr>
+            </w:pPr>
+            <w:r>
+              <w:rPr>
+                <w:rFonts w:asciiTheme="majorHAnsi" w:hAnsiTheme="majorHAnsi" w:cstheme="majorHAnsi"/>
+                <w:sz w:val="28"/>
+                <w:szCs w:val="28"/>
+              </w:rPr>
+              <w:t>2021603359</w:t>
+            </w:r>
+          </w:p>
+        </w:tc>
+      </w:tr>
+      <w:tr>
+        <w:trPr>
+          <w:trHeight w:val="397"/>
+        </w:trPr>
+        <w:tc>
+          <w:tcPr>
+            <w:tcW w:w="1719" w:type="dxa"/>
+            <w:vAlign w:val="center"/>
+          </w:tcPr>
+          <w:p>
+            <w:pPr>
+              <w:rPr>
+                <w:rFonts w:asciiTheme="majorHAnsi" w:hAnsiTheme="majorHAnsi" w:cstheme="majorHAnsi"/>
+                <w:sz w:val="28"/>
+                <w:szCs w:val="28"/>
+              </w:rPr>
+            </w:pPr>
+          </w:p>
+        </w:tc>
+        <w:tc>
+          <w:tcPr>
+            <w:tcW w:w="2674" w:type="dxa"/>
+            <w:vAlign w:val="center"/>
+          </w:tcPr>
+          <w:p>
+            <w:pPr>
+              <w:rPr>
+                <w:rFonts w:asciiTheme="majorHAnsi" w:hAnsiTheme="majorHAnsi" w:cstheme="majorHAnsi"/>
+                <w:sz w:val="28"/>
+                <w:szCs w:val="28"/>
+              </w:rPr>
+            </w:pPr>
+            <w:r>
+              <w:rPr>
+                <w:rFonts w:asciiTheme="majorHAnsi" w:hAnsiTheme="majorHAnsi" w:cstheme="majorHAnsi"/>
+                <w:sz w:val="28"/>
+                <w:szCs w:val="28"/>
+              </w:rPr>
+              <w:t>Trịnh Gia Lộc</w:t>
+            </w:r>
+          </w:p>
+        </w:tc>
+        <w:tc>
+          <w:tcPr>
+            <w:tcW w:w="1997" w:type="dxa"/>
+            <w:vAlign w:val="center"/>
+          </w:tcPr>
+          <w:p>
+            <w:pPr>
+              <w:rPr>
+                <w:rFonts w:asciiTheme="majorHAnsi" w:hAnsiTheme="majorHAnsi" w:cstheme="majorHAnsi"/>
+                <w:sz w:val="28"/>
+                <w:szCs w:val="28"/>
+              </w:rPr>
+            </w:pPr>
+            <w:r>
+              <w:rPr>
+                <w:rFonts w:asciiTheme="majorHAnsi" w:hAnsiTheme="majorHAnsi" w:cstheme="majorHAnsi"/>
+                <w:sz w:val="28"/>
+                <w:szCs w:val="28"/>
+              </w:rPr>
+              <w:t>2021603631</w:t>
+            </w:r>
+          </w:p>
+        </w:tc>
+      </w:tr>
+      <w:tr>
+        <w:trPr>
+          <w:trHeight w:val="397"/>
+        </w:trPr>
+        <w:tc>
+          <w:tcPr>
+            <w:tcW w:w="1719" w:type="dxa"/>
+            <w:vAlign w:val="center"/>
+          </w:tcPr>
+          <w:p>
+            <w:pPr>
+              <w:rPr>
+                <w:rFonts w:asciiTheme="majorHAnsi" w:hAnsiTheme="majorHAnsi" w:cstheme="majorHAnsi"/>
+                <w:sz w:val="28"/>
+                <w:szCs w:val="28"/>
+              </w:rPr>
+            </w:pPr>
+          </w:p>
+        </w:tc>
+        <w:tc>
+          <w:tcPr>
+            <w:tcW w:w="2674" w:type="dxa"/>
+            <w:vAlign w:val="center"/>
+          </w:tcPr>
+          <w:p>
+            <w:pPr>
+              <w:rPr>
+                <w:rFonts w:asciiTheme="majorHAnsi" w:hAnsiTheme="majorHAnsi" w:cstheme="majorHAnsi"/>
+                <w:sz w:val="28"/>
+                <w:szCs w:val="28"/>
+              </w:rPr>
+            </w:pPr>
+            <w:r>
+              <w:rPr>
+                <w:rFonts w:asciiTheme="majorHAnsi" w:hAnsiTheme="majorHAnsi" w:cstheme="majorHAnsi"/>
+                <w:sz w:val="28"/>
+                <w:szCs w:val="28"/>
+              </w:rPr>
+              <w:t>Trần Đức Hạnh</w:t>
+            </w:r>
+          </w:p>
+        </w:tc>
+        <w:tc>
+          <w:tcPr>
+            <w:tcW w:w="1997" w:type="dxa"/>
+            <w:vAlign w:val="center"/>
+          </w:tcPr>
+          <w:p>
+            <w:pPr>
+              <w:rPr>
+                <w:rFonts w:asciiTheme="majorHAnsi" w:hAnsiTheme="majorHAnsi" w:cstheme="majorHAnsi"/>
+                <w:sz w:val="28"/>
+                <w:szCs w:val="28"/>
+              </w:rPr>
+            </w:pPr>
+            <w:r>
+              <w:rPr>
+                <w:rFonts w:asciiTheme="majorHAnsi" w:hAnsiTheme="majorHAnsi" w:cstheme="majorHAnsi"/>
+                <w:sz w:val="28"/>
+                <w:szCs w:val="28"/>
+              </w:rPr>
+              <w:t>2021605015</w:t>
+            </w:r>
+          </w:p>
+        </w:tc>
+      </w:tr>
+      <w:tr>
+        <w:trPr>
+          <w:trHeight w:val="397"/>
+        </w:trPr>
+        <w:tc>
+          <w:tcPr>
+            <w:tcW w:w="1719" w:type="dxa"/>
+            <w:vAlign w:val="center"/>
+          </w:tcPr>
+          <w:p>
+            <w:pPr>
+              <w:rPr>
+                <w:rFonts w:asciiTheme="majorHAnsi" w:hAnsiTheme="majorHAnsi" w:cstheme="majorHAnsi"/>
+                <w:sz w:val="28"/>
+                <w:szCs w:val="28"/>
+              </w:rPr>
+            </w:pPr>
+          </w:p>
+        </w:tc>
+        <w:tc>
+          <w:tcPr>
+            <w:tcW w:w="2674" w:type="dxa"/>
+            <w:vAlign w:val="center"/>
+          </w:tcPr>
+          <w:p>
+            <w:pPr>
+              <w:rPr>
+                <w:rFonts w:asciiTheme="majorHAnsi" w:hAnsiTheme="majorHAnsi" w:cstheme="majorHAnsi"/>
+                <w:sz w:val="28"/>
+                <w:szCs w:val="28"/>
+              </w:rPr>
+            </w:pPr>
+            <w:r>
+              <w:rPr>
+                <w:rFonts w:asciiTheme="majorHAnsi" w:hAnsiTheme="majorHAnsi" w:cstheme="majorHAnsi"/>
+                <w:sz w:val="28"/>
+                <w:szCs w:val="28"/>
+              </w:rPr>
+              <w:t>Trần Duy Đình Hải</w:t>
+            </w:r>
+          </w:p>
+        </w:tc>
+        <w:tc>
+          <w:tcPr>
+            <w:tcW w:w="1997" w:type="dxa"/>
+            <w:vAlign w:val="center"/>
+          </w:tcPr>
+          <w:p>
+            <w:pPr>
+              <w:rPr>
+                <w:rFonts w:asciiTheme="majorHAnsi" w:hAnsiTheme="majorHAnsi" w:cstheme="majorHAnsi"/>
+                <w:sz w:val="28"/>
+                <w:szCs w:val="28"/>
+              </w:rPr>
+            </w:pPr>
+            <w:r>
+              <w:rPr>
+                <w:rFonts w:asciiTheme="majorHAnsi" w:hAnsiTheme="majorHAnsi" w:cstheme="majorHAnsi"/>
+                <w:sz w:val="28"/>
+                <w:szCs w:val="28"/>
+              </w:rPr>
+              <w:t>2021604609</w:t>
+            </w:r>
+          </w:p>
+        </w:tc>
+      </w:tr>
+      <w:tr>
+        <w:trPr>
+          <w:trHeight w:val="397"/>
+        </w:trPr>
+        <w:tc>
+          <w:tcPr>
+            <w:tcW w:w="1719" w:type="dxa"/>
+            <w:vAlign w:val="center"/>
+          </w:tcPr>
+          <w:p>
+            <w:pPr>
+              <w:rPr>
+                <w:rFonts w:asciiTheme="majorHAnsi" w:hAnsiTheme="majorHAnsi" w:cstheme="majorHAnsi"/>
+                <w:i/>
+                <w:sz w:val="28"/>
+                <w:szCs w:val="28"/>
+              </w:rPr>
+            </w:pPr>
+          </w:p>
+        </w:tc>
+        <w:tc>
+          <w:tcPr>
+            <w:tcW w:w="2674" w:type="dxa"/>
+            <w:vAlign w:val="center"/>
+          </w:tcPr>
+          <w:p>
+            <w:pPr>
+              <w:rPr>
+                <w:rFonts w:asciiTheme="majorHAnsi" w:hAnsiTheme="majorHAnsi" w:cstheme="majorHAnsi"/>
+                <w:sz w:val="28"/>
+                <w:szCs w:val="28"/>
+              </w:rPr>
+            </w:pPr>
+            <w:r>
+              <w:rPr>
+                <w:rFonts w:asciiTheme="majorHAnsi" w:hAnsiTheme="majorHAnsi" w:cstheme="majorHAnsi"/>
+                <w:sz w:val="28"/>
+                <w:szCs w:val="28"/>
+              </w:rPr>
+              <w:t>Trần Hiếu Trung</w:t>
+            </w:r>
+          </w:p>
+        </w:tc>
+        <w:tc>
+          <w:tcPr>
+            <w:tcW w:w="1997" w:type="dxa"/>
+            <w:vAlign w:val="center"/>
+          </w:tcPr>
+          <w:p>
+            <w:pPr>
+              <w:rPr>
+                <w:rFonts w:asciiTheme="majorHAnsi" w:hAnsiTheme="majorHAnsi" w:cstheme="majorHAnsi"/>
+                <w:sz w:val="28"/>
+                <w:szCs w:val="28"/>
+              </w:rPr>
+            </w:pPr>
+            <w:r>
+              <w:rPr>
+                <w:rFonts w:asciiTheme="majorHAnsi" w:hAnsiTheme="majorHAnsi" w:cstheme="majorHAnsi"/>
+                <w:sz w:val="28"/>
+                <w:szCs w:val="28"/>
+              </w:rPr>
+              <w:t>2021607410</w:t>
+            </w:r>
+          </w:p>
+        </w:tc>
+      </w:tr>
+    </w:tbl>
+    <w:p>
+      <w:pPr>
+        <w:tabs>
+          <w:tab w:val="left" w:pos="3796"/>
+        </w:tabs>
+        <w:jc w:val="center"/>
+        <w:rPr>
+          <w:rFonts w:asciiTheme="majorHAnsi" w:hAnsiTheme="majorHAnsi" w:cstheme="majorHAnsi"/>
+          <w:i/>
+          <w:color w:val="002060"/>
+          <w:sz w:val="28"/>
+          <w:szCs w:val="28"/>
+        </w:rPr>
+      </w:pPr>
+    </w:p>
+    <w:p>
+      <w:pPr>
+        <w:tabs>
+          <w:tab w:val="left" w:pos="3796"/>
+        </w:tabs>
+        <w:jc w:val="center"/>
+        <w:rPr>
+          <w:rFonts w:asciiTheme="majorHAnsi" w:hAnsiTheme="majorHAnsi" w:cstheme="majorHAnsi"/>
+          <w:i/>
+          <w:color w:val="002060"/>
+          <w:sz w:val="28"/>
+          <w:szCs w:val="28"/>
+        </w:rPr>
+      </w:pPr>
+    </w:p>
+    <w:p>
+      <w:pPr>
+        <w:tabs>
+          <w:tab w:val="left" w:pos="3796"/>
+        </w:tabs>
+        <w:jc w:val="center"/>
+        <w:rPr>
+          <w:rFonts w:asciiTheme="majorHAnsi" w:hAnsiTheme="majorHAnsi" w:cstheme="majorHAnsi"/>
+          <w:color w:val="002060"/>
+          <w:sz w:val="28"/>
+          <w:szCs w:val="28"/>
+        </w:rPr>
+      </w:pPr>
+      <w:r>
+        <w:rPr>
+          <w:rFonts w:asciiTheme="majorHAnsi" w:hAnsiTheme="majorHAnsi" w:cstheme="majorHAnsi"/>
+          <w:color w:val="002060"/>
+          <w:sz w:val="28"/>
+          <w:szCs w:val="28"/>
+        </w:rPr>
+        <w:t xml:space="preserve">Hà </w:t>
+      </w:r>
+      <w:r>
+        <w:rPr>
+          <w:rFonts w:asciiTheme="majorHAnsi" w:hAnsiTheme="majorHAnsi" w:cstheme="majorHAnsi"/>
+          <w:color w:val="002060"/>
+          <w:sz w:val="28"/>
+          <w:szCs w:val="28"/>
+        </w:rPr>
+        <w:t>Nộ</w:t>
+      </w:r>
+      <w:r>
+        <w:rPr>
+          <w:rFonts w:asciiTheme="majorHAnsi" w:hAnsiTheme="majorHAnsi" w:cstheme="majorHAnsi"/>
+          <w:color w:val="002060"/>
+          <w:sz w:val="28"/>
+          <w:szCs w:val="28"/>
+        </w:rPr>
+        <w:t>i</w:t>
+      </w:r>
+      <w:r>
+        <w:rPr>
+          <w:rFonts w:asciiTheme="majorHAnsi" w:hAnsiTheme="majorHAnsi" w:cstheme="majorHAnsi"/>
+          <w:color w:val="002060"/>
+          <w:sz w:val="28"/>
+          <w:szCs w:val="28"/>
+        </w:rPr>
+        <w:t xml:space="preserve"> -</w:t>
+      </w:r>
+      <w:r>
+        <w:rPr>
+          <w:rFonts w:asciiTheme="majorHAnsi" w:hAnsiTheme="majorHAnsi" w:cstheme="majorHAnsi"/>
+          <w:color w:val="002060"/>
+          <w:sz w:val="28"/>
+          <w:szCs w:val="28"/>
+        </w:rPr>
+        <w:t xml:space="preserve"> 2023</w:t>
+      </w:r>
+    </w:p>
+    <w:p>
+      <w:pPr>
         <w:pStyle w:val="TOC1"/>
         <w:tabs>
           <w:tab w:val="right" w:leader="dot" w:pos="9061"/>
         </w:tabs>
+        <w:rPr>
+          <w:b/>
+          <w:bCs/>
+        </w:rPr>
+      </w:pPr>
+    </w:p>
+    <w:p>
+      <w:pPr>
+        <w:pStyle w:val="TOC1"/>
+        <w:tabs>
+          <w:tab w:val="right" w:leader="dot" w:pos="9061"/>
+        </w:tabs>
+        <w:ind w:firstLine="0"/>
+        <w:rPr>
+          <w:b/>
+          <w:bCs/>
+        </w:rPr>
+      </w:pPr>
+    </w:p>
+    <w:p/>
+    <w:p>
+      <w:pPr>
+        <w:pStyle w:val="TOC1"/>
+        <w:tabs>
+          <w:tab w:val="right" w:leader="dot" w:pos="9061"/>
+        </w:tabs>
+        <w:ind w:firstLine="0"/>
         <w:rPr>
           <w:rFonts w:asciiTheme="minorHAnsi" w:eastAsiaTheme="minorEastAsia" w:hAnsiTheme="minorHAnsi" w:cstheme="minorBidi"/>
           <w:iCs w:val="0"/>
           <w:noProof/>
-          <w:kern w:val="2"/>
-          <w:sz w:val="24"/>
-          <w:szCs w:val="24"/>
-          <w14:ligatures w14:val="standardContextual"/>
+          <w:sz w:val="22"/>
+          <w:szCs w:val="22"/>
         </w:rPr>
       </w:pPr>
       <w:r>
         <w:rPr>
           <w:b/>
           <w:bCs/>
-          <w:sz w:val="28"/>
-          <w:szCs w:val="28"/>
-        </w:rPr>
+        </w:rPr>
+        <w:lastRenderedPageBreak/>
         <w:fldChar w:fldCharType="begin"/>
       </w:r>
       <w:r>
         <w:rPr>
           <w:b/>
           <w:bCs/>
-          <w:sz w:val="28"/>
-          <w:szCs w:val="28"/>
-        </w:rPr>
-        <w:instrText xml:space="preserve"> TOC \o "1-3" \h \z \u </w:instrText>
+        </w:rPr>
+        <w:instrText xml:space="preserve"> TOC \o "1-4" \h \z \u </w:instrText>
       </w:r>
       <w:r>
         <w:rPr>
           <w:b/>
           <w:bCs/>
-          <w:sz w:val="28"/>
-          <w:szCs w:val="28"/>
         </w:rPr>
         <w:fldChar w:fldCharType="separate"/>
       </w:r>
-      <w:hyperlink w:anchor="_Toc179397213" w:history="1">
+      <w:hyperlink w:anchor="_Toc179446668" w:history="1">
         <w:r>
           <w:rPr>
             <w:rStyle w:val="Hyperlink"/>
@@ -74,7 +961,7 @@
             <w:noProof/>
             <w:webHidden/>
           </w:rPr>
-          <w:instrText xml:space="preserve"> PAGEREF _Toc179397213 \h </w:instrText>
+          <w:instrText xml:space="preserve"> PAGEREF _Toc179446668 \h </w:instrText>
         </w:r>
         <w:r>
           <w:rPr>
@@ -94,7 +981,7 @@
             <w:noProof/>
             <w:webHidden/>
           </w:rPr>
-          <w:t>1</w:t>
+          <w:t>2</w:t>
         </w:r>
         <w:r>
           <w:rPr>
@@ -115,13 +1002,11 @@
           <w:rFonts w:asciiTheme="minorHAnsi" w:eastAsiaTheme="minorEastAsia" w:hAnsiTheme="minorHAnsi" w:cstheme="minorBidi"/>
           <w:iCs w:val="0"/>
           <w:noProof/>
-          <w:kern w:val="2"/>
-          <w:sz w:val="24"/>
-          <w:szCs w:val="24"/>
-          <w14:ligatures w14:val="standardContextual"/>
-        </w:rPr>
-      </w:pPr>
-      <w:hyperlink w:anchor="_Toc179397214" w:history="1">
+          <w:sz w:val="22"/>
+          <w:szCs w:val="22"/>
+        </w:rPr>
+      </w:pPr>
+      <w:hyperlink w:anchor="_Toc179446669" w:history="1">
         <w:r>
           <w:rPr>
             <w:rStyle w:val="Hyperlink"/>
@@ -149,7 +1034,7 @@
             <w:noProof/>
             <w:webHidden/>
           </w:rPr>
-          <w:instrText xml:space="preserve"> PAGEREF _Toc179397214 \h </w:instrText>
+          <w:instrText xml:space="preserve"> PAGEREF _Toc179446669 \h </w:instrText>
         </w:r>
         <w:r>
           <w:rPr>
@@ -169,7 +1054,7 @@
             <w:noProof/>
             <w:webHidden/>
           </w:rPr>
-          <w:t>3</w:t>
+          <w:t>4</w:t>
         </w:r>
         <w:r>
           <w:rPr>
@@ -190,13 +1075,11 @@
           <w:rFonts w:asciiTheme="minorHAnsi" w:eastAsiaTheme="minorEastAsia" w:hAnsiTheme="minorHAnsi" w:cstheme="minorBidi"/>
           <w:iCs w:val="0"/>
           <w:noProof/>
-          <w:kern w:val="2"/>
-          <w:sz w:val="24"/>
-          <w:szCs w:val="24"/>
-          <w14:ligatures w14:val="standardContextual"/>
-        </w:rPr>
-      </w:pPr>
-      <w:hyperlink w:anchor="_Toc179397215" w:history="1">
+          <w:sz w:val="22"/>
+          <w:szCs w:val="22"/>
+        </w:rPr>
+      </w:pPr>
+      <w:hyperlink w:anchor="_Toc179446670" w:history="1">
         <w:r>
           <w:rPr>
             <w:rStyle w:val="Hyperlink"/>
@@ -224,7 +1107,7 @@
             <w:noProof/>
             <w:webHidden/>
           </w:rPr>
-          <w:instrText xml:space="preserve"> PAGEREF _Toc179397215 \h </w:instrText>
+          <w:instrText xml:space="preserve"> PAGEREF _Toc179446670 \h </w:instrText>
         </w:r>
         <w:r>
           <w:rPr>
@@ -244,7 +1127,7 @@
             <w:noProof/>
             <w:webHidden/>
           </w:rPr>
-          <w:t>3</w:t>
+          <w:t>4</w:t>
         </w:r>
         <w:r>
           <w:rPr>
@@ -265,20 +1148,34 @@
           <w:rFonts w:asciiTheme="minorHAnsi" w:eastAsiaTheme="minorEastAsia" w:hAnsiTheme="minorHAnsi" w:cstheme="minorBidi"/>
           <w:iCs w:val="0"/>
           <w:noProof/>
-          <w:kern w:val="2"/>
-          <w:sz w:val="24"/>
-          <w:szCs w:val="24"/>
-          <w14:ligatures w14:val="standardContextual"/>
-        </w:rPr>
-      </w:pPr>
-      <w:hyperlink w:anchor="_Toc179397216" w:history="1">
+          <w:sz w:val="22"/>
+          <w:szCs w:val="22"/>
+        </w:rPr>
+      </w:pPr>
+      <w:hyperlink w:anchor="_Toc179446672" w:history="1">
         <w:r>
           <w:rPr>
             <w:rStyle w:val="Hyperlink"/>
             <w:noProof/>
             <w:lang w:bidi="th-TH"/>
           </w:rPr>
-          <w:t>1.1.1. Mở đầu</w:t>
+          <w:t>1.1.</w:t>
+        </w:r>
+        <w:r>
+          <w:rPr>
+            <w:rStyle w:val="Hyperlink"/>
+            <w:noProof/>
+            <w:lang w:bidi="th-TH"/>
+          </w:rPr>
+          <w:t>1</w:t>
+        </w:r>
+        <w:r>
+          <w:rPr>
+            <w:rStyle w:val="Hyperlink"/>
+            <w:noProof/>
+            <w:lang w:bidi="th-TH"/>
+          </w:rPr>
+          <w:t>. Phát biểu bài toán</w:t>
         </w:r>
         <w:r>
           <w:rPr>
@@ -299,7 +1196,7 @@
             <w:noProof/>
             <w:webHidden/>
           </w:rPr>
-          <w:instrText xml:space="preserve"> PAGEREF _Toc179397216 \h </w:instrText>
+          <w:instrText xml:space="preserve"> PAGEREF _Toc179446672 \h </w:instrText>
         </w:r>
         <w:r>
           <w:rPr>
@@ -319,7 +1216,7 @@
             <w:noProof/>
             <w:webHidden/>
           </w:rPr>
-          <w:t>3</w:t>
+          <w:t>4</w:t>
         </w:r>
         <w:r>
           <w:rPr>
@@ -340,20 +1237,42 @@
           <w:rFonts w:asciiTheme="minorHAnsi" w:eastAsiaTheme="minorEastAsia" w:hAnsiTheme="minorHAnsi" w:cstheme="minorBidi"/>
           <w:iCs w:val="0"/>
           <w:noProof/>
-          <w:kern w:val="2"/>
-          <w:sz w:val="24"/>
-          <w:szCs w:val="24"/>
-          <w14:ligatures w14:val="standardContextual"/>
-        </w:rPr>
-      </w:pPr>
-      <w:hyperlink w:anchor="_Toc179397217" w:history="1">
+          <w:sz w:val="22"/>
+          <w:szCs w:val="22"/>
+        </w:rPr>
+      </w:pPr>
+      <w:hyperlink w:anchor="_Toc179446673" w:history="1">
         <w:r>
           <w:rPr>
             <w:rStyle w:val="Hyperlink"/>
             <w:noProof/>
             <w:lang w:bidi="th-TH"/>
           </w:rPr>
-          <w:t>1.1.2. Phát biểu bài toán</w:t>
+          <w:t>1.1.</w:t>
+        </w:r>
+        <w:r>
+          <w:rPr>
+            <w:rStyle w:val="Hyperlink"/>
+            <w:noProof/>
+            <w:lang w:bidi="th-TH"/>
+          </w:rPr>
+          <w:t>2</w:t>
+        </w:r>
+        <w:r>
+          <w:rPr>
+            <w:rStyle w:val="Hyperlink"/>
+            <w:noProof/>
+            <w:lang w:bidi="th-TH"/>
+          </w:rPr>
+          <w:t>.</w:t>
+        </w:r>
+        <w:r>
+          <w:rPr>
+            <w:rStyle w:val="Hyperlink"/>
+            <w:noProof/>
+            <w:lang w:bidi="th-TH"/>
+          </w:rPr>
+          <w:t xml:space="preserve"> Ứng dụng bài toán</w:t>
         </w:r>
         <w:r>
           <w:rPr>
@@ -374,7 +1293,7 @@
             <w:noProof/>
             <w:webHidden/>
           </w:rPr>
-          <w:instrText xml:space="preserve"> PAGEREF _Toc179397217 \h </w:instrText>
+          <w:instrText xml:space="preserve"> PAGEREF _Toc179446673 \h </w:instrText>
         </w:r>
         <w:r>
           <w:rPr>
@@ -407,7 +1326,7 @@
     </w:p>
     <w:p>
       <w:pPr>
-        <w:pStyle w:val="TOC3"/>
+        <w:pStyle w:val="TOC2"/>
         <w:tabs>
           <w:tab w:val="right" w:leader="dot" w:pos="9061"/>
         </w:tabs>
@@ -415,20 +1334,18 @@
           <w:rFonts w:asciiTheme="minorHAnsi" w:eastAsiaTheme="minorEastAsia" w:hAnsiTheme="minorHAnsi" w:cstheme="minorBidi"/>
           <w:iCs w:val="0"/>
           <w:noProof/>
-          <w:kern w:val="2"/>
-          <w:sz w:val="24"/>
-          <w:szCs w:val="24"/>
-          <w14:ligatures w14:val="standardContextual"/>
-        </w:rPr>
-      </w:pPr>
-      <w:hyperlink w:anchor="_Toc179397218" w:history="1">
+          <w:sz w:val="22"/>
+          <w:szCs w:val="22"/>
+        </w:rPr>
+      </w:pPr>
+      <w:hyperlink w:anchor="_Toc179446674" w:history="1">
         <w:r>
           <w:rPr>
             <w:rStyle w:val="Hyperlink"/>
             <w:noProof/>
             <w:lang w:bidi="th-TH"/>
           </w:rPr>
-          <w:t>1.1.3. Ý tưởng</w:t>
+          <w:t>1.2. Cơ sở lý thuyết của các thuật toán</w:t>
         </w:r>
         <w:r>
           <w:rPr>
@@ -449,7 +1366,7 @@
             <w:noProof/>
             <w:webHidden/>
           </w:rPr>
-          <w:instrText xml:space="preserve"> PAGEREF _Toc179397218 \h </w:instrText>
+          <w:instrText xml:space="preserve"> PAGEREF _Toc179446674 \h </w:instrText>
         </w:r>
         <w:r>
           <w:rPr>
@@ -469,7 +1386,7 @@
             <w:noProof/>
             <w:webHidden/>
           </w:rPr>
-          <w:t>4</w:t>
+          <w:t>5</w:t>
         </w:r>
         <w:r>
           <w:rPr>
@@ -482,7 +1399,7 @@
     </w:p>
     <w:p>
       <w:pPr>
-        <w:pStyle w:val="TOC2"/>
+        <w:pStyle w:val="TOC3"/>
         <w:tabs>
           <w:tab w:val="right" w:leader="dot" w:pos="9061"/>
         </w:tabs>
@@ -490,20 +1407,18 @@
           <w:rFonts w:asciiTheme="minorHAnsi" w:eastAsiaTheme="minorEastAsia" w:hAnsiTheme="minorHAnsi" w:cstheme="minorBidi"/>
           <w:iCs w:val="0"/>
           <w:noProof/>
-          <w:kern w:val="2"/>
-          <w:sz w:val="24"/>
-          <w:szCs w:val="24"/>
-          <w14:ligatures w14:val="standardContextual"/>
-        </w:rPr>
-      </w:pPr>
-      <w:hyperlink w:anchor="_Toc179397219" w:history="1">
+          <w:sz w:val="22"/>
+          <w:szCs w:val="22"/>
+        </w:rPr>
+      </w:pPr>
+      <w:hyperlink w:anchor="_Toc179446675" w:history="1">
         <w:r>
           <w:rPr>
             <w:rStyle w:val="Hyperlink"/>
             <w:noProof/>
             <w:lang w:bidi="th-TH"/>
           </w:rPr>
-          <w:t>1.2. Cơ sở lý thuyết của các thuật toán</w:t>
+          <w:t>1.2.1. Cơ sở lý thuyết của thuật toán tham lam</w:t>
         </w:r>
         <w:r>
           <w:rPr>
@@ -524,7 +1439,7 @@
             <w:noProof/>
             <w:webHidden/>
           </w:rPr>
-          <w:instrText xml:space="preserve"> PAGEREF _Toc179397219 \h </w:instrText>
+          <w:instrText xml:space="preserve"> PAGEREF _Toc179446675 \h </w:instrText>
         </w:r>
         <w:r>
           <w:rPr>
@@ -554,6 +1469,181 @@
           <w:fldChar w:fldCharType="end"/>
         </w:r>
       </w:hyperlink>
+    </w:p>
+    <w:p>
+      <w:pPr>
+        <w:pStyle w:val="TOC4"/>
+        <w:tabs>
+          <w:tab w:val="right" w:leader="dot" w:pos="9061"/>
+        </w:tabs>
+        <w:rPr>
+          <w:noProof/>
+        </w:rPr>
+      </w:pPr>
+      <w:hyperlink w:anchor="_Toc179446676" w:history="1">
+        <w:r>
+          <w:rPr>
+            <w:rStyle w:val="Hyperlink"/>
+            <w:noProof/>
+            <w:lang w:val="vi-VN" w:bidi="th-TH"/>
+          </w:rPr>
+          <w:t>1.2.1.1. Lý thuyết chung về giải thuật tham lam</w:t>
+        </w:r>
+        <w:r>
+          <w:rPr>
+            <w:noProof/>
+            <w:webHidden/>
+          </w:rPr>
+          <w:tab/>
+        </w:r>
+        <w:r>
+          <w:rPr>
+            <w:noProof/>
+            <w:webHidden/>
+          </w:rPr>
+          <w:fldChar w:fldCharType="begin"/>
+        </w:r>
+        <w:r>
+          <w:rPr>
+            <w:noProof/>
+            <w:webHidden/>
+          </w:rPr>
+          <w:instrText xml:space="preserve"> PAGEREF _Toc179446676 \h </w:instrText>
+        </w:r>
+        <w:r>
+          <w:rPr>
+            <w:noProof/>
+            <w:webHidden/>
+          </w:rPr>
+        </w:r>
+        <w:r>
+          <w:rPr>
+            <w:noProof/>
+            <w:webHidden/>
+          </w:rPr>
+          <w:fldChar w:fldCharType="separate"/>
+        </w:r>
+        <w:r>
+          <w:rPr>
+            <w:noProof/>
+            <w:webHidden/>
+          </w:rPr>
+          <w:t>5</w:t>
+        </w:r>
+        <w:r>
+          <w:rPr>
+            <w:noProof/>
+            <w:webHidden/>
+          </w:rPr>
+          <w:fldChar w:fldCharType="end"/>
+        </w:r>
+      </w:hyperlink>
+    </w:p>
+    <w:p>
+      <w:pPr>
+        <w:pStyle w:val="TOC4"/>
+        <w:tabs>
+          <w:tab w:val="right" w:leader="dot" w:pos="9061"/>
+        </w:tabs>
+        <w:rPr>
+          <w:noProof/>
+        </w:rPr>
+      </w:pPr>
+      <w:hyperlink w:anchor="_Toc179446678" w:history="1">
+        <w:r>
+          <w:rPr>
+            <w:rStyle w:val="Hyperlink"/>
+            <w:noProof/>
+            <w:lang w:val="vi-VN" w:bidi="th-TH"/>
+          </w:rPr>
+          <w:t>1.2.1.</w:t>
+        </w:r>
+        <w:r>
+          <w:rPr>
+            <w:rStyle w:val="Hyperlink"/>
+            <w:noProof/>
+            <w:lang w:bidi="th-TH"/>
+          </w:rPr>
+          <w:t>2</w:t>
+        </w:r>
+        <w:r>
+          <w:rPr>
+            <w:rStyle w:val="Hyperlink"/>
+            <w:noProof/>
+            <w:lang w:val="vi-VN" w:bidi="th-TH"/>
+          </w:rPr>
+          <w:t xml:space="preserve">. Nguyên lý hoạt </w:t>
+        </w:r>
+        <w:r>
+          <w:rPr>
+            <w:rStyle w:val="Hyperlink"/>
+            <w:noProof/>
+            <w:lang w:bidi="th-TH"/>
+          </w:rPr>
+          <w:t>đ</w:t>
+        </w:r>
+        <w:r>
+          <w:rPr>
+            <w:rStyle w:val="Hyperlink"/>
+            <w:noProof/>
+            <w:lang w:val="vi-VN" w:bidi="th-TH"/>
+          </w:rPr>
+          <w:t>ộng của thuật toán tham lam</w:t>
+        </w:r>
+        <w:r>
+          <w:rPr>
+            <w:noProof/>
+            <w:webHidden/>
+          </w:rPr>
+          <w:tab/>
+        </w:r>
+        <w:r>
+          <w:rPr>
+            <w:noProof/>
+            <w:webHidden/>
+          </w:rPr>
+          <w:fldChar w:fldCharType="begin"/>
+        </w:r>
+        <w:r>
+          <w:rPr>
+            <w:noProof/>
+            <w:webHidden/>
+          </w:rPr>
+          <w:instrText xml:space="preserve"> PAGEREF _Toc179446678 \h </w:instrText>
+        </w:r>
+        <w:r>
+          <w:rPr>
+            <w:noProof/>
+            <w:webHidden/>
+          </w:rPr>
+        </w:r>
+        <w:r>
+          <w:rPr>
+            <w:noProof/>
+            <w:webHidden/>
+          </w:rPr>
+          <w:fldChar w:fldCharType="separate"/>
+        </w:r>
+        <w:r>
+          <w:rPr>
+            <w:noProof/>
+            <w:webHidden/>
+          </w:rPr>
+          <w:t>6</w:t>
+        </w:r>
+        <w:r>
+          <w:rPr>
+            <w:noProof/>
+            <w:webHidden/>
+          </w:rPr>
+          <w:fldChar w:fldCharType="end"/>
+        </w:r>
+      </w:hyperlink>
+    </w:p>
+    <w:p>
+      <w:r>
+        <w:t xml:space="preserve">      1.2.1.3. Các thành phần và mô hình chung của thuật toán tham lam</w:t>
+      </w:r>
     </w:p>
     <w:p>
       <w:pPr>
@@ -565,20 +1655,18 @@
           <w:rFonts w:asciiTheme="minorHAnsi" w:eastAsiaTheme="minorEastAsia" w:hAnsiTheme="minorHAnsi" w:cstheme="minorBidi"/>
           <w:iCs w:val="0"/>
           <w:noProof/>
-          <w:kern w:val="2"/>
-          <w:sz w:val="24"/>
-          <w:szCs w:val="24"/>
-          <w14:ligatures w14:val="standardContextual"/>
-        </w:rPr>
-      </w:pPr>
-      <w:hyperlink w:anchor="_Toc179397220" w:history="1">
+          <w:sz w:val="22"/>
+          <w:szCs w:val="22"/>
+        </w:rPr>
+      </w:pPr>
+      <w:hyperlink w:anchor="_Toc179446680" w:history="1">
         <w:r>
           <w:rPr>
             <w:rStyle w:val="Hyperlink"/>
             <w:noProof/>
             <w:lang w:bidi="th-TH"/>
           </w:rPr>
-          <w:t>1.2.1. Cơ sở lý thuyết của thuật toán tham lam</w:t>
+          <w:t>1.2.2. Cơ sở lý thuyết của thuật toán nhánh cận</w:t>
         </w:r>
         <w:r>
           <w:rPr>
@@ -599,7 +1687,7 @@
             <w:noProof/>
             <w:webHidden/>
           </w:rPr>
-          <w:instrText xml:space="preserve"> PAGEREF _Toc179397220 \h </w:instrText>
+          <w:instrText xml:space="preserve"> PAGEREF _Toc179446680 \h </w:instrText>
         </w:r>
         <w:r>
           <w:rPr>
@@ -619,7 +1707,7 @@
             <w:noProof/>
             <w:webHidden/>
           </w:rPr>
-          <w:t>5</w:t>
+          <w:t>7</w:t>
         </w:r>
         <w:r>
           <w:rPr>
@@ -632,7 +1720,167 @@
     </w:p>
     <w:p>
       <w:pPr>
-        <w:pStyle w:val="TOC3"/>
+        <w:pStyle w:val="TOC4"/>
+        <w:tabs>
+          <w:tab w:val="right" w:leader="dot" w:pos="9061"/>
+        </w:tabs>
+        <w:rPr>
+          <w:noProof/>
+        </w:rPr>
+      </w:pPr>
+      <w:hyperlink w:anchor="_Toc179446681" w:history="1">
+        <w:r>
+          <w:rPr>
+            <w:rStyle w:val="Hyperlink"/>
+            <w:noProof/>
+            <w:lang w:bidi="th-TH"/>
+          </w:rPr>
+          <w:t>1.2.2.1. Lý thuyết chung về thuật toán nhánh cận</w:t>
+        </w:r>
+        <w:r>
+          <w:rPr>
+            <w:noProof/>
+            <w:webHidden/>
+          </w:rPr>
+          <w:tab/>
+        </w:r>
+        <w:r>
+          <w:rPr>
+            <w:noProof/>
+            <w:webHidden/>
+          </w:rPr>
+          <w:fldChar w:fldCharType="begin"/>
+        </w:r>
+        <w:r>
+          <w:rPr>
+            <w:noProof/>
+            <w:webHidden/>
+          </w:rPr>
+          <w:instrText xml:space="preserve"> PAGEREF _Toc179446681 \h </w:instrText>
+        </w:r>
+        <w:r>
+          <w:rPr>
+            <w:noProof/>
+            <w:webHidden/>
+          </w:rPr>
+        </w:r>
+        <w:r>
+          <w:rPr>
+            <w:noProof/>
+            <w:webHidden/>
+          </w:rPr>
+          <w:fldChar w:fldCharType="separate"/>
+        </w:r>
+        <w:r>
+          <w:rPr>
+            <w:noProof/>
+            <w:webHidden/>
+          </w:rPr>
+          <w:t>7</w:t>
+        </w:r>
+        <w:r>
+          <w:rPr>
+            <w:noProof/>
+            <w:webHidden/>
+          </w:rPr>
+          <w:fldChar w:fldCharType="end"/>
+        </w:r>
+      </w:hyperlink>
+    </w:p>
+    <w:p>
+      <w:pPr>
+        <w:pStyle w:val="TOC4"/>
+        <w:tabs>
+          <w:tab w:val="right" w:leader="dot" w:pos="9061"/>
+        </w:tabs>
+        <w:rPr>
+          <w:noProof/>
+        </w:rPr>
+      </w:pPr>
+      <w:hyperlink w:anchor="_Toc179446683" w:history="1">
+        <w:r>
+          <w:rPr>
+            <w:rStyle w:val="Hyperlink"/>
+            <w:noProof/>
+            <w:lang w:bidi="th-TH"/>
+          </w:rPr>
+          <w:t>1.2.2.</w:t>
+        </w:r>
+        <w:r>
+          <w:rPr>
+            <w:rStyle w:val="Hyperlink"/>
+            <w:noProof/>
+            <w:lang w:bidi="th-TH"/>
+          </w:rPr>
+          <w:t>2</w:t>
+        </w:r>
+        <w:r>
+          <w:rPr>
+            <w:rStyle w:val="Hyperlink"/>
+            <w:noProof/>
+            <w:lang w:bidi="th-TH"/>
+          </w:rPr>
+          <w:t>. Nguyên lý hoạt động của thuật toán nhánh cận</w:t>
+        </w:r>
+        <w:r>
+          <w:rPr>
+            <w:noProof/>
+            <w:webHidden/>
+          </w:rPr>
+          <w:tab/>
+        </w:r>
+        <w:r>
+          <w:rPr>
+            <w:noProof/>
+            <w:webHidden/>
+          </w:rPr>
+          <w:fldChar w:fldCharType="begin"/>
+        </w:r>
+        <w:r>
+          <w:rPr>
+            <w:noProof/>
+            <w:webHidden/>
+          </w:rPr>
+          <w:instrText xml:space="preserve"> PAGEREF _Toc179446683 \h </w:instrText>
+        </w:r>
+        <w:r>
+          <w:rPr>
+            <w:noProof/>
+            <w:webHidden/>
+          </w:rPr>
+        </w:r>
+        <w:r>
+          <w:rPr>
+            <w:noProof/>
+            <w:webHidden/>
+          </w:rPr>
+          <w:fldChar w:fldCharType="separate"/>
+        </w:r>
+        <w:r>
+          <w:rPr>
+            <w:noProof/>
+            <w:webHidden/>
+          </w:rPr>
+          <w:t>8</w:t>
+        </w:r>
+        <w:r>
+          <w:rPr>
+            <w:noProof/>
+            <w:webHidden/>
+          </w:rPr>
+          <w:fldChar w:fldCharType="end"/>
+        </w:r>
+      </w:hyperlink>
+    </w:p>
+    <w:p>
+      <w:r>
+        <w:tab/>
+        <w:t>1.2.2.3. Các thành phần và mô hình chung của thuật toán nhánh cận</w:t>
+      </w:r>
+    </w:p>
+    <w:p>
+      <w:pPr>
+        <w:pStyle w:val="TOC1"/>
         <w:tabs>
           <w:tab w:val="right" w:leader="dot" w:pos="9061"/>
         </w:tabs>
@@ -640,20 +1888,18 @@
           <w:rFonts w:asciiTheme="minorHAnsi" w:eastAsiaTheme="minorEastAsia" w:hAnsiTheme="minorHAnsi" w:cstheme="minorBidi"/>
           <w:iCs w:val="0"/>
           <w:noProof/>
-          <w:kern w:val="2"/>
-          <w:sz w:val="24"/>
-          <w:szCs w:val="24"/>
-          <w14:ligatures w14:val="standardContextual"/>
-        </w:rPr>
-      </w:pPr>
-      <w:hyperlink w:anchor="_Toc179397221" w:history="1">
+          <w:sz w:val="22"/>
+          <w:szCs w:val="22"/>
+        </w:rPr>
+      </w:pPr>
+      <w:hyperlink w:anchor="_Toc179446685" w:history="1">
         <w:r>
           <w:rPr>
             <w:rStyle w:val="Hyperlink"/>
             <w:noProof/>
             <w:lang w:bidi="th-TH"/>
           </w:rPr>
-          <w:t>1.2.2. Cơ sở lý thuyết của thuật toán nhánh cận</w:t>
+          <w:t>CHƯƠNG 2. Thiết kế thuật toán để giải bài toán phân công công việc</w:t>
         </w:r>
         <w:r>
           <w:rPr>
@@ -674,7 +1920,7 @@
             <w:noProof/>
             <w:webHidden/>
           </w:rPr>
-          <w:instrText xml:space="preserve"> PAGEREF _Toc179397221 \h </w:instrText>
+          <w:instrText xml:space="preserve"> PAGEREF _Toc179446685 \h </w:instrText>
         </w:r>
         <w:r>
           <w:rPr>
@@ -694,7 +1940,7 @@
             <w:noProof/>
             <w:webHidden/>
           </w:rPr>
-          <w:t>7</w:t>
+          <w:t>11</w:t>
         </w:r>
         <w:r>
           <w:rPr>
@@ -707,7 +1953,203 @@
     </w:p>
     <w:p>
       <w:pPr>
-        <w:pStyle w:val="TOC3"/>
+        <w:pStyle w:val="TOC2"/>
+        <w:tabs>
+          <w:tab w:val="right" w:leader="dot" w:pos="9061"/>
+        </w:tabs>
+        <w:rPr>
+          <w:noProof/>
+        </w:rPr>
+      </w:pPr>
+      <w:hyperlink w:anchor="_Toc179446686" w:history="1">
+        <w:r>
+          <w:rPr>
+            <w:rStyle w:val="Hyperlink"/>
+            <w:noProof/>
+            <w:lang w:bidi="th-TH"/>
+          </w:rPr>
+          <w:t>2.1. Thiết kế thuật toán tham lam ( Greedy)</w:t>
+        </w:r>
+        <w:r>
+          <w:rPr>
+            <w:noProof/>
+            <w:webHidden/>
+          </w:rPr>
+          <w:tab/>
+        </w:r>
+        <w:r>
+          <w:rPr>
+            <w:noProof/>
+            <w:webHidden/>
+          </w:rPr>
+          <w:fldChar w:fldCharType="begin"/>
+        </w:r>
+        <w:r>
+          <w:rPr>
+            <w:noProof/>
+            <w:webHidden/>
+          </w:rPr>
+          <w:instrText xml:space="preserve"> PAGEREF _Toc179446686 \h </w:instrText>
+        </w:r>
+        <w:r>
+          <w:rPr>
+            <w:noProof/>
+            <w:webHidden/>
+          </w:rPr>
+        </w:r>
+        <w:r>
+          <w:rPr>
+            <w:noProof/>
+            <w:webHidden/>
+          </w:rPr>
+          <w:fldChar w:fldCharType="separate"/>
+        </w:r>
+        <w:r>
+          <w:rPr>
+            <w:noProof/>
+            <w:webHidden/>
+          </w:rPr>
+          <w:t>11</w:t>
+        </w:r>
+        <w:r>
+          <w:rPr>
+            <w:noProof/>
+            <w:webHidden/>
+          </w:rPr>
+          <w:fldChar w:fldCharType="end"/>
+        </w:r>
+      </w:hyperlink>
+    </w:p>
+    <w:p>
+      <w:pPr>
+        <w:rPr>
+          <w:rFonts w:eastAsiaTheme="minorEastAsia"/>
+        </w:rPr>
+      </w:pPr>
+      <w:r>
+        <w:rPr>
+          <w:rFonts w:eastAsiaTheme="minorEastAsia"/>
+        </w:rPr>
+        <w:t>2.1.1. Thuật toán tham lam trong bài toán phân công công việc</w:t>
+      </w:r>
+    </w:p>
+    <w:p>
+      <w:pPr>
+        <w:rPr>
+          <w:rFonts w:eastAsiaTheme="minorEastAsia"/>
+        </w:rPr>
+      </w:pPr>
+      <w:r>
+        <w:rPr>
+          <w:rFonts w:eastAsiaTheme="minorEastAsia"/>
+        </w:rPr>
+        <w:t>2.1.2. Các bước giải thuật</w:t>
+      </w:r>
+      <w:r>
+        <w:rPr>
+          <w:rFonts w:eastAsiaTheme="minorEastAsia"/>
+        </w:rPr>
+        <w:t xml:space="preserve"> </w:t>
+      </w:r>
+    </w:p>
+    <w:p>
+      <w:pPr>
+        <w:pStyle w:val="TOC2"/>
+        <w:tabs>
+          <w:tab w:val="right" w:leader="dot" w:pos="9061"/>
+        </w:tabs>
+        <w:rPr>
+          <w:noProof/>
+        </w:rPr>
+      </w:pPr>
+      <w:hyperlink w:anchor="_Toc179446687" w:history="1">
+        <w:r>
+          <w:rPr>
+            <w:rStyle w:val="Hyperlink"/>
+            <w:noProof/>
+            <w:lang w:bidi="th-TH"/>
+          </w:rPr>
+          <w:t>2.2. Thiết kế thuật toán nhánh cận ( Branch and Bound)</w:t>
+        </w:r>
+        <w:r>
+          <w:rPr>
+            <w:noProof/>
+            <w:webHidden/>
+          </w:rPr>
+          <w:tab/>
+        </w:r>
+        <w:r>
+          <w:rPr>
+            <w:noProof/>
+            <w:webHidden/>
+          </w:rPr>
+          <w:fldChar w:fldCharType="begin"/>
+        </w:r>
+        <w:r>
+          <w:rPr>
+            <w:noProof/>
+            <w:webHidden/>
+          </w:rPr>
+          <w:instrText xml:space="preserve"> PAGEREF _Toc179446687 \h </w:instrText>
+        </w:r>
+        <w:r>
+          <w:rPr>
+            <w:noProof/>
+            <w:webHidden/>
+          </w:rPr>
+        </w:r>
+        <w:r>
+          <w:rPr>
+            <w:noProof/>
+            <w:webHidden/>
+          </w:rPr>
+          <w:fldChar w:fldCharType="separate"/>
+        </w:r>
+        <w:r>
+          <w:rPr>
+            <w:noProof/>
+            <w:webHidden/>
+          </w:rPr>
+          <w:t>11</w:t>
+        </w:r>
+        <w:r>
+          <w:rPr>
+            <w:noProof/>
+            <w:webHidden/>
+          </w:rPr>
+          <w:fldChar w:fldCharType="end"/>
+        </w:r>
+      </w:hyperlink>
+    </w:p>
+    <w:p>
+      <w:pPr>
+        <w:rPr>
+          <w:rFonts w:eastAsiaTheme="minorEastAsia"/>
+        </w:rPr>
+      </w:pPr>
+      <w:r>
+        <w:rPr>
+          <w:rFonts w:eastAsiaTheme="minorEastAsia"/>
+        </w:rPr>
+        <w:t>2.2.1. Thuật toán nhánh cận trong bài toán phân công công việc</w:t>
+      </w:r>
+    </w:p>
+    <w:p>
+      <w:pPr>
+        <w:rPr>
+          <w:rFonts w:eastAsiaTheme="minorEastAsia"/>
+        </w:rPr>
+      </w:pPr>
+      <w:r>
+        <w:rPr>
+          <w:rFonts w:eastAsiaTheme="minorEastAsia"/>
+        </w:rPr>
+        <w:t>2.2.2. Các bước giải thuật</w:t>
+      </w:r>
+    </w:p>
+    <w:p>
+      <w:pPr>
+        <w:pStyle w:val="TOC2"/>
         <w:tabs>
           <w:tab w:val="right" w:leader="dot" w:pos="9061"/>
         </w:tabs>
@@ -715,19 +2157,18 @@
           <w:rFonts w:asciiTheme="minorHAnsi" w:eastAsiaTheme="minorEastAsia" w:hAnsiTheme="minorHAnsi" w:cstheme="minorBidi"/>
           <w:iCs w:val="0"/>
           <w:noProof/>
-          <w:kern w:val="2"/>
-          <w:sz w:val="24"/>
-          <w:szCs w:val="24"/>
-          <w14:ligatures w14:val="standardContextual"/>
-        </w:rPr>
-      </w:pPr>
-      <w:hyperlink w:anchor="_Toc179397222" w:history="1">
+          <w:sz w:val="22"/>
+          <w:szCs w:val="22"/>
+        </w:rPr>
+      </w:pPr>
+      <w:hyperlink w:anchor="_Toc179446688" w:history="1">
         <w:r>
           <w:rPr>
             <w:rStyle w:val="Hyperlink"/>
             <w:noProof/>
-          </w:rPr>
-          <w:t>Khi một trạng thái phân công đầy đủ được tìm thấy (tất cả công việc đều được phân cho một người):</w:t>
+            <w:lang w:bidi="th-TH"/>
+          </w:rPr>
+          <w:t>2.3. Đánh giá hiệu quả các phương pháp</w:t>
         </w:r>
         <w:r>
           <w:rPr>
@@ -748,7 +2189,7 @@
             <w:noProof/>
             <w:webHidden/>
           </w:rPr>
-          <w:instrText xml:space="preserve"> PAGEREF _Toc179397222 \h </w:instrText>
+          <w:instrText xml:space="preserve"> PAGEREF _Toc179446688 \h </w:instrText>
         </w:r>
         <w:r>
           <w:rPr>
@@ -768,7 +2209,7 @@
             <w:noProof/>
             <w:webHidden/>
           </w:rPr>
-          <w:t>9</w:t>
+          <w:t>11</w:t>
         </w:r>
         <w:r>
           <w:rPr>
@@ -789,20 +2230,18 @@
           <w:rFonts w:asciiTheme="minorHAnsi" w:eastAsiaTheme="minorEastAsia" w:hAnsiTheme="minorHAnsi" w:cstheme="minorBidi"/>
           <w:iCs w:val="0"/>
           <w:noProof/>
-          <w:kern w:val="2"/>
-          <w:sz w:val="24"/>
-          <w:szCs w:val="24"/>
-          <w14:ligatures w14:val="standardContextual"/>
-        </w:rPr>
-      </w:pPr>
-      <w:hyperlink w:anchor="_Toc179397223" w:history="1">
+          <w:sz w:val="22"/>
+          <w:szCs w:val="22"/>
+        </w:rPr>
+      </w:pPr>
+      <w:hyperlink w:anchor="_Toc179446689" w:history="1">
         <w:r>
           <w:rPr>
             <w:rStyle w:val="Hyperlink"/>
             <w:noProof/>
             <w:lang w:bidi="th-TH"/>
           </w:rPr>
-          <w:t>CHƯƠNG 2. Thiết kế thuật toán để giải bài toán phân công công việc</w:t>
+          <w:t>CHƯƠNG 3. Cài đặt và kiểm thử</w:t>
         </w:r>
         <w:r>
           <w:rPr>
@@ -823,7 +2262,7 @@
             <w:noProof/>
             <w:webHidden/>
           </w:rPr>
-          <w:instrText xml:space="preserve"> PAGEREF _Toc179397223 \h </w:instrText>
+          <w:instrText xml:space="preserve"> PAGEREF _Toc179446689 \h </w:instrText>
         </w:r>
         <w:r>
           <w:rPr>
@@ -843,7 +2282,7 @@
             <w:noProof/>
             <w:webHidden/>
           </w:rPr>
-          <w:t>10</w:t>
+          <w:t>12</w:t>
         </w:r>
         <w:r>
           <w:rPr>
@@ -864,20 +2303,18 @@
           <w:rFonts w:asciiTheme="minorHAnsi" w:eastAsiaTheme="minorEastAsia" w:hAnsiTheme="minorHAnsi" w:cstheme="minorBidi"/>
           <w:iCs w:val="0"/>
           <w:noProof/>
-          <w:kern w:val="2"/>
-          <w:sz w:val="24"/>
-          <w:szCs w:val="24"/>
-          <w14:ligatures w14:val="standardContextual"/>
-        </w:rPr>
-      </w:pPr>
-      <w:hyperlink w:anchor="_Toc179397224" w:history="1">
+          <w:sz w:val="22"/>
+          <w:szCs w:val="22"/>
+        </w:rPr>
+      </w:pPr>
+      <w:hyperlink w:anchor="_Toc179446690" w:history="1">
         <w:r>
           <w:rPr>
             <w:rStyle w:val="Hyperlink"/>
             <w:noProof/>
             <w:lang w:bidi="th-TH"/>
           </w:rPr>
-          <w:t>2.1. Thiết kế thuật toán tham lam ( Greedy)</w:t>
+          <w:t>3.1. Cài đặt thuật toán</w:t>
         </w:r>
         <w:r>
           <w:rPr>
@@ -898,7 +2335,7 @@
             <w:noProof/>
             <w:webHidden/>
           </w:rPr>
-          <w:instrText xml:space="preserve"> PAGEREF _Toc179397224 \h </w:instrText>
+          <w:instrText xml:space="preserve"> PAGEREF _Toc179446690 \h </w:instrText>
         </w:r>
         <w:r>
           <w:rPr>
@@ -918,7 +2355,7 @@
             <w:noProof/>
             <w:webHidden/>
           </w:rPr>
-          <w:t>10</w:t>
+          <w:t>12</w:t>
         </w:r>
         <w:r>
           <w:rPr>
@@ -931,7 +2368,7 @@
     </w:p>
     <w:p>
       <w:pPr>
-        <w:pStyle w:val="TOC2"/>
+        <w:pStyle w:val="TOC3"/>
         <w:tabs>
           <w:tab w:val="right" w:leader="dot" w:pos="9061"/>
         </w:tabs>
@@ -939,20 +2376,18 @@
           <w:rFonts w:asciiTheme="minorHAnsi" w:eastAsiaTheme="minorEastAsia" w:hAnsiTheme="minorHAnsi" w:cstheme="minorBidi"/>
           <w:iCs w:val="0"/>
           <w:noProof/>
-          <w:kern w:val="2"/>
-          <w:sz w:val="24"/>
-          <w:szCs w:val="24"/>
-          <w14:ligatures w14:val="standardContextual"/>
-        </w:rPr>
-      </w:pPr>
-      <w:hyperlink w:anchor="_Toc179397225" w:history="1">
+          <w:sz w:val="22"/>
+          <w:szCs w:val="22"/>
+        </w:rPr>
+      </w:pPr>
+      <w:hyperlink w:anchor="_Toc179446691" w:history="1">
         <w:r>
           <w:rPr>
             <w:rStyle w:val="Hyperlink"/>
             <w:noProof/>
             <w:lang w:bidi="th-TH"/>
           </w:rPr>
-          <w:t>2.2. Thiết kế thuật toán nhánh cận ( Branch and Bound)</w:t>
+          <w:t>3.1.1. Cài đặt thuật toán tham lam</w:t>
         </w:r>
         <w:r>
           <w:rPr>
@@ -973,7 +2408,7 @@
             <w:noProof/>
             <w:webHidden/>
           </w:rPr>
-          <w:instrText xml:space="preserve"> PAGEREF _Toc179397225 \h </w:instrText>
+          <w:instrText xml:space="preserve"> PAGEREF _Toc179446691 \h </w:instrText>
         </w:r>
         <w:r>
           <w:rPr>
@@ -993,7 +2428,7 @@
             <w:noProof/>
             <w:webHidden/>
           </w:rPr>
-          <w:t>10</w:t>
+          <w:t>12</w:t>
         </w:r>
         <w:r>
           <w:rPr>
@@ -1006,7 +2441,7 @@
     </w:p>
     <w:p>
       <w:pPr>
-        <w:pStyle w:val="TOC2"/>
+        <w:pStyle w:val="TOC3"/>
         <w:tabs>
           <w:tab w:val="right" w:leader="dot" w:pos="9061"/>
         </w:tabs>
@@ -1014,20 +2449,18 @@
           <w:rFonts w:asciiTheme="minorHAnsi" w:eastAsiaTheme="minorEastAsia" w:hAnsiTheme="minorHAnsi" w:cstheme="minorBidi"/>
           <w:iCs w:val="0"/>
           <w:noProof/>
-          <w:kern w:val="2"/>
-          <w:sz w:val="24"/>
-          <w:szCs w:val="24"/>
-          <w14:ligatures w14:val="standardContextual"/>
-        </w:rPr>
-      </w:pPr>
-      <w:hyperlink w:anchor="_Toc179397226" w:history="1">
+          <w:sz w:val="22"/>
+          <w:szCs w:val="22"/>
+        </w:rPr>
+      </w:pPr>
+      <w:hyperlink w:anchor="_Toc179446692" w:history="1">
         <w:r>
           <w:rPr>
             <w:rStyle w:val="Hyperlink"/>
             <w:noProof/>
             <w:lang w:bidi="th-TH"/>
           </w:rPr>
-          <w:t>2.3. Đánh giá hiệu quả các phương pháp</w:t>
+          <w:t>3.1.2. Cài đặt thuật toán nhánh cận</w:t>
         </w:r>
         <w:r>
           <w:rPr>
@@ -1048,7 +2481,7 @@
             <w:noProof/>
             <w:webHidden/>
           </w:rPr>
-          <w:instrText xml:space="preserve"> PAGEREF _Toc179397226 \h </w:instrText>
+          <w:instrText xml:space="preserve"> PAGEREF _Toc179446692 \h </w:instrText>
         </w:r>
         <w:r>
           <w:rPr>
@@ -1068,7 +2501,7 @@
             <w:noProof/>
             <w:webHidden/>
           </w:rPr>
-          <w:t>10</w:t>
+          <w:t>12</w:t>
         </w:r>
         <w:r>
           <w:rPr>
@@ -1081,7 +2514,7 @@
     </w:p>
     <w:p>
       <w:pPr>
-        <w:pStyle w:val="TOC1"/>
+        <w:pStyle w:val="TOC2"/>
         <w:tabs>
           <w:tab w:val="right" w:leader="dot" w:pos="9061"/>
         </w:tabs>
@@ -1089,20 +2522,18 @@
           <w:rFonts w:asciiTheme="minorHAnsi" w:eastAsiaTheme="minorEastAsia" w:hAnsiTheme="minorHAnsi" w:cstheme="minorBidi"/>
           <w:iCs w:val="0"/>
           <w:noProof/>
-          <w:kern w:val="2"/>
-          <w:sz w:val="24"/>
-          <w:szCs w:val="24"/>
-          <w14:ligatures w14:val="standardContextual"/>
-        </w:rPr>
-      </w:pPr>
-      <w:hyperlink w:anchor="_Toc179397227" w:history="1">
+          <w:sz w:val="22"/>
+          <w:szCs w:val="22"/>
+        </w:rPr>
+      </w:pPr>
+      <w:hyperlink w:anchor="_Toc179446693" w:history="1">
         <w:r>
           <w:rPr>
             <w:rStyle w:val="Hyperlink"/>
             <w:noProof/>
             <w:lang w:bidi="th-TH"/>
           </w:rPr>
-          <w:t>CHƯƠNG 3. Cài đặt và kiểm thử</w:t>
+          <w:t>3.2. Kiểm thử</w:t>
         </w:r>
         <w:r>
           <w:rPr>
@@ -1123,7 +2554,7 @@
             <w:noProof/>
             <w:webHidden/>
           </w:rPr>
-          <w:instrText xml:space="preserve"> PAGEREF _Toc179397227 \h </w:instrText>
+          <w:instrText xml:space="preserve"> PAGEREF _Toc179446693 \h </w:instrText>
         </w:r>
         <w:r>
           <w:rPr>
@@ -1143,7 +2574,7 @@
             <w:noProof/>
             <w:webHidden/>
           </w:rPr>
-          <w:t>10</w:t>
+          <w:t>12</w:t>
         </w:r>
         <w:r>
           <w:rPr>
@@ -1156,7 +2587,7 @@
     </w:p>
     <w:p>
       <w:pPr>
-        <w:pStyle w:val="TOC2"/>
+        <w:pStyle w:val="TOC1"/>
         <w:tabs>
           <w:tab w:val="right" w:leader="dot" w:pos="9061"/>
         </w:tabs>
@@ -1164,20 +2595,18 @@
           <w:rFonts w:asciiTheme="minorHAnsi" w:eastAsiaTheme="minorEastAsia" w:hAnsiTheme="minorHAnsi" w:cstheme="minorBidi"/>
           <w:iCs w:val="0"/>
           <w:noProof/>
-          <w:kern w:val="2"/>
-          <w:sz w:val="24"/>
-          <w:szCs w:val="24"/>
-          <w14:ligatures w14:val="standardContextual"/>
-        </w:rPr>
-      </w:pPr>
-      <w:hyperlink w:anchor="_Toc179397228" w:history="1">
+          <w:sz w:val="22"/>
+          <w:szCs w:val="22"/>
+        </w:rPr>
+      </w:pPr>
+      <w:hyperlink w:anchor="_Toc179446694" w:history="1">
         <w:r>
           <w:rPr>
             <w:rStyle w:val="Hyperlink"/>
             <w:noProof/>
             <w:lang w:bidi="th-TH"/>
           </w:rPr>
-          <w:t>3.1. Cài đặt thuật toán</w:t>
+          <w:t>KẾT LUẬN</w:t>
         </w:r>
         <w:r>
           <w:rPr>
@@ -1198,7 +2627,7 @@
             <w:noProof/>
             <w:webHidden/>
           </w:rPr>
-          <w:instrText xml:space="preserve"> PAGEREF _Toc179397228 \h </w:instrText>
+          <w:instrText xml:space="preserve"> PAGEREF _Toc179446694 \h </w:instrText>
         </w:r>
         <w:r>
           <w:rPr>
@@ -1218,7 +2647,7 @@
             <w:noProof/>
             <w:webHidden/>
           </w:rPr>
-          <w:t>10</w:t>
+          <w:t>12</w:t>
         </w:r>
         <w:r>
           <w:rPr>
@@ -1231,7 +2660,7 @@
     </w:p>
     <w:p>
       <w:pPr>
-        <w:pStyle w:val="TOC3"/>
+        <w:pStyle w:val="TOC1"/>
         <w:tabs>
           <w:tab w:val="right" w:leader="dot" w:pos="9061"/>
         </w:tabs>
@@ -1239,20 +2668,18 @@
           <w:rFonts w:asciiTheme="minorHAnsi" w:eastAsiaTheme="minorEastAsia" w:hAnsiTheme="minorHAnsi" w:cstheme="minorBidi"/>
           <w:iCs w:val="0"/>
           <w:noProof/>
-          <w:kern w:val="2"/>
-          <w:sz w:val="24"/>
-          <w:szCs w:val="24"/>
-          <w14:ligatures w14:val="standardContextual"/>
-        </w:rPr>
-      </w:pPr>
-      <w:hyperlink w:anchor="_Toc179397229" w:history="1">
+          <w:sz w:val="22"/>
+          <w:szCs w:val="22"/>
+        </w:rPr>
+      </w:pPr>
+      <w:hyperlink w:anchor="_Toc179446695" w:history="1">
         <w:r>
           <w:rPr>
             <w:rStyle w:val="Hyperlink"/>
             <w:noProof/>
             <w:lang w:bidi="th-TH"/>
           </w:rPr>
-          <w:t>3.1.1. Cài đặt thuật toán tham lam</w:t>
+          <w:t>TÀI LIỆU THAM KHẢO</w:t>
         </w:r>
         <w:r>
           <w:rPr>
@@ -1273,7 +2700,7 @@
             <w:noProof/>
             <w:webHidden/>
           </w:rPr>
-          <w:instrText xml:space="preserve"> PAGEREF _Toc179397229 \h </w:instrText>
+          <w:instrText xml:space="preserve"> PAGEREF _Toc179446695 \h </w:instrText>
         </w:r>
         <w:r>
           <w:rPr>
@@ -1293,7 +2720,7 @@
             <w:noProof/>
             <w:webHidden/>
           </w:rPr>
-          <w:t>10</w:t>
+          <w:t>12</w:t>
         </w:r>
         <w:r>
           <w:rPr>
@@ -1303,327 +2730,6 @@
           <w:fldChar w:fldCharType="end"/>
         </w:r>
       </w:hyperlink>
-    </w:p>
-    <w:p>
-      <w:pPr>
-        <w:pStyle w:val="TOC3"/>
-        <w:tabs>
-          <w:tab w:val="right" w:leader="dot" w:pos="9061"/>
-        </w:tabs>
-        <w:rPr>
-          <w:rFonts w:asciiTheme="minorHAnsi" w:eastAsiaTheme="minorEastAsia" w:hAnsiTheme="minorHAnsi" w:cstheme="minorBidi"/>
-          <w:iCs w:val="0"/>
-          <w:noProof/>
-          <w:kern w:val="2"/>
-          <w:sz w:val="24"/>
-          <w:szCs w:val="24"/>
-          <w14:ligatures w14:val="standardContextual"/>
-        </w:rPr>
-      </w:pPr>
-      <w:hyperlink w:anchor="_Toc179397230" w:history="1">
-        <w:r>
-          <w:rPr>
-            <w:rStyle w:val="Hyperlink"/>
-            <w:noProof/>
-            <w:lang w:bidi="th-TH"/>
-          </w:rPr>
-          <w:t>3.1.2. Cài đặt thuật toán nhánh cận</w:t>
-        </w:r>
-        <w:r>
-          <w:rPr>
-            <w:noProof/>
-            <w:webHidden/>
-          </w:rPr>
-          <w:tab/>
-        </w:r>
-        <w:r>
-          <w:rPr>
-            <w:noProof/>
-            <w:webHidden/>
-          </w:rPr>
-          <w:fldChar w:fldCharType="begin"/>
-        </w:r>
-        <w:r>
-          <w:rPr>
-            <w:noProof/>
-            <w:webHidden/>
-          </w:rPr>
-          <w:instrText xml:space="preserve"> PAGEREF _Toc179397230 \h </w:instrText>
-        </w:r>
-        <w:r>
-          <w:rPr>
-            <w:noProof/>
-            <w:webHidden/>
-          </w:rPr>
-        </w:r>
-        <w:r>
-          <w:rPr>
-            <w:noProof/>
-            <w:webHidden/>
-          </w:rPr>
-          <w:fldChar w:fldCharType="separate"/>
-        </w:r>
-        <w:r>
-          <w:rPr>
-            <w:noProof/>
-            <w:webHidden/>
-          </w:rPr>
-          <w:t>10</w:t>
-        </w:r>
-        <w:r>
-          <w:rPr>
-            <w:noProof/>
-            <w:webHidden/>
-          </w:rPr>
-          <w:fldChar w:fldCharType="end"/>
-        </w:r>
-      </w:hyperlink>
-    </w:p>
-    <w:p>
-      <w:pPr>
-        <w:pStyle w:val="TOC2"/>
-        <w:tabs>
-          <w:tab w:val="right" w:leader="dot" w:pos="9061"/>
-        </w:tabs>
-        <w:rPr>
-          <w:rFonts w:asciiTheme="minorHAnsi" w:eastAsiaTheme="minorEastAsia" w:hAnsiTheme="minorHAnsi" w:cstheme="minorBidi"/>
-          <w:iCs w:val="0"/>
-          <w:noProof/>
-          <w:kern w:val="2"/>
-          <w:sz w:val="24"/>
-          <w:szCs w:val="24"/>
-          <w14:ligatures w14:val="standardContextual"/>
-        </w:rPr>
-      </w:pPr>
-      <w:hyperlink w:anchor="_Toc179397231" w:history="1">
-        <w:r>
-          <w:rPr>
-            <w:rStyle w:val="Hyperlink"/>
-            <w:noProof/>
-            <w:lang w:bidi="th-TH"/>
-          </w:rPr>
-          <w:t>3.2. Kiểm thử</w:t>
-        </w:r>
-        <w:r>
-          <w:rPr>
-            <w:noProof/>
-            <w:webHidden/>
-          </w:rPr>
-          <w:tab/>
-        </w:r>
-        <w:r>
-          <w:rPr>
-            <w:noProof/>
-            <w:webHidden/>
-          </w:rPr>
-          <w:fldChar w:fldCharType="begin"/>
-        </w:r>
-        <w:r>
-          <w:rPr>
-            <w:noProof/>
-            <w:webHidden/>
-          </w:rPr>
-          <w:instrText xml:space="preserve"> PAGEREF _Toc179397231 \h </w:instrText>
-        </w:r>
-        <w:r>
-          <w:rPr>
-            <w:noProof/>
-            <w:webHidden/>
-          </w:rPr>
-        </w:r>
-        <w:r>
-          <w:rPr>
-            <w:noProof/>
-            <w:webHidden/>
-          </w:rPr>
-          <w:fldChar w:fldCharType="separate"/>
-        </w:r>
-        <w:r>
-          <w:rPr>
-            <w:noProof/>
-            <w:webHidden/>
-          </w:rPr>
-          <w:t>10</w:t>
-        </w:r>
-        <w:r>
-          <w:rPr>
-            <w:noProof/>
-            <w:webHidden/>
-          </w:rPr>
-          <w:fldChar w:fldCharType="end"/>
-        </w:r>
-      </w:hyperlink>
-    </w:p>
-    <w:p>
-      <w:pPr>
-        <w:pStyle w:val="TOC1"/>
-        <w:tabs>
-          <w:tab w:val="right" w:leader="dot" w:pos="9061"/>
-        </w:tabs>
-        <w:rPr>
-          <w:rFonts w:asciiTheme="minorHAnsi" w:eastAsiaTheme="minorEastAsia" w:hAnsiTheme="minorHAnsi" w:cstheme="minorBidi"/>
-          <w:iCs w:val="0"/>
-          <w:noProof/>
-          <w:kern w:val="2"/>
-          <w:sz w:val="24"/>
-          <w:szCs w:val="24"/>
-          <w14:ligatures w14:val="standardContextual"/>
-        </w:rPr>
-      </w:pPr>
-      <w:hyperlink w:anchor="_Toc179397232" w:history="1">
-        <w:r>
-          <w:rPr>
-            <w:rStyle w:val="Hyperlink"/>
-            <w:noProof/>
-            <w:lang w:bidi="th-TH"/>
-          </w:rPr>
-          <w:t>KẾT LUẬN</w:t>
-        </w:r>
-        <w:r>
-          <w:rPr>
-            <w:noProof/>
-            <w:webHidden/>
-          </w:rPr>
-          <w:tab/>
-        </w:r>
-        <w:r>
-          <w:rPr>
-            <w:noProof/>
-            <w:webHidden/>
-          </w:rPr>
-          <w:fldChar w:fldCharType="begin"/>
-        </w:r>
-        <w:r>
-          <w:rPr>
-            <w:noProof/>
-            <w:webHidden/>
-          </w:rPr>
-          <w:instrText xml:space="preserve"> PAGEREF _Toc179397232 \h </w:instrText>
-        </w:r>
-        <w:r>
-          <w:rPr>
-            <w:noProof/>
-            <w:webHidden/>
-          </w:rPr>
-        </w:r>
-        <w:r>
-          <w:rPr>
-            <w:noProof/>
-            <w:webHidden/>
-          </w:rPr>
-          <w:fldChar w:fldCharType="separate"/>
-        </w:r>
-        <w:r>
-          <w:rPr>
-            <w:noProof/>
-            <w:webHidden/>
-          </w:rPr>
-          <w:t>10</w:t>
-        </w:r>
-        <w:r>
-          <w:rPr>
-            <w:noProof/>
-            <w:webHidden/>
-          </w:rPr>
-          <w:fldChar w:fldCharType="end"/>
-        </w:r>
-      </w:hyperlink>
-    </w:p>
-    <w:p>
-      <w:pPr>
-        <w:pStyle w:val="TOC1"/>
-        <w:tabs>
-          <w:tab w:val="right" w:leader="dot" w:pos="9061"/>
-        </w:tabs>
-        <w:rPr>
-          <w:rFonts w:asciiTheme="minorHAnsi" w:eastAsiaTheme="minorEastAsia" w:hAnsiTheme="minorHAnsi" w:cstheme="minorBidi"/>
-          <w:iCs w:val="0"/>
-          <w:noProof/>
-          <w:kern w:val="2"/>
-          <w:sz w:val="24"/>
-          <w:szCs w:val="24"/>
-          <w14:ligatures w14:val="standardContextual"/>
-        </w:rPr>
-      </w:pPr>
-      <w:hyperlink w:anchor="_Toc179397233" w:history="1">
-        <w:r>
-          <w:rPr>
-            <w:rStyle w:val="Hyperlink"/>
-            <w:noProof/>
-            <w:lang w:bidi="th-TH"/>
-          </w:rPr>
-          <w:t>TÀI LIỆU THAM KHẢO</w:t>
-        </w:r>
-        <w:r>
-          <w:rPr>
-            <w:noProof/>
-            <w:webHidden/>
-          </w:rPr>
-          <w:tab/>
-        </w:r>
-        <w:r>
-          <w:rPr>
-            <w:noProof/>
-            <w:webHidden/>
-          </w:rPr>
-          <w:fldChar w:fldCharType="begin"/>
-        </w:r>
-        <w:r>
-          <w:rPr>
-            <w:noProof/>
-            <w:webHidden/>
-          </w:rPr>
-          <w:instrText xml:space="preserve"> PAGEREF _Toc179397233 \h </w:instrText>
-        </w:r>
-        <w:r>
-          <w:rPr>
-            <w:noProof/>
-            <w:webHidden/>
-          </w:rPr>
-        </w:r>
-        <w:r>
-          <w:rPr>
-            <w:noProof/>
-            <w:webHidden/>
-          </w:rPr>
-          <w:fldChar w:fldCharType="separate"/>
-        </w:r>
-        <w:r>
-          <w:rPr>
-            <w:noProof/>
-            <w:webHidden/>
-          </w:rPr>
-          <w:t>10</w:t>
-        </w:r>
-        <w:r>
-          <w:rPr>
-            <w:noProof/>
-            <w:webHidden/>
-          </w:rPr>
-          <w:fldChar w:fldCharType="end"/>
-        </w:r>
-      </w:hyperlink>
-    </w:p>
-    <w:p>
-      <w:pPr>
-        <w:ind w:left="0"/>
-        <w:jc w:val="left"/>
-        <w:rPr>
-          <w:b/>
-          <w:bCs/>
-          <w:sz w:val="28"/>
-          <w:szCs w:val="28"/>
-        </w:rPr>
-      </w:pPr>
-      <w:r>
-        <w:rPr>
-          <w:b/>
-          <w:bCs/>
-          <w:sz w:val="28"/>
-          <w:szCs w:val="28"/>
-        </w:rPr>
-        <w:fldChar w:fldCharType="end"/>
-      </w:r>
     </w:p>
     <w:p>
       <w:pPr>
@@ -1638,7 +2744,146 @@
           <w:bCs/>
         </w:rPr>
       </w:pPr>
-      <w:bookmarkStart w:id="0" w:name="_Toc179397213"/>
+      <w:r>
+        <w:rPr>
+          <w:b w:val="0"/>
+          <w:bCs/>
+        </w:rPr>
+        <w:fldChar w:fldCharType="end"/>
+      </w:r>
+    </w:p>
+    <w:p>
+      <w:pPr>
+        <w:rPr>
+          <w:lang w:bidi="th-TH"/>
+        </w:rPr>
+      </w:pPr>
+    </w:p>
+    <w:p>
+      <w:pPr>
+        <w:rPr>
+          <w:lang w:bidi="th-TH"/>
+        </w:rPr>
+      </w:pPr>
+    </w:p>
+    <w:p>
+      <w:pPr>
+        <w:rPr>
+          <w:lang w:bidi="th-TH"/>
+        </w:rPr>
+      </w:pPr>
+    </w:p>
+    <w:p>
+      <w:pPr>
+        <w:rPr>
+          <w:lang w:bidi="th-TH"/>
+        </w:rPr>
+      </w:pPr>
+    </w:p>
+    <w:p>
+      <w:pPr>
+        <w:rPr>
+          <w:lang w:bidi="th-TH"/>
+        </w:rPr>
+      </w:pPr>
+    </w:p>
+    <w:p>
+      <w:pPr>
+        <w:rPr>
+          <w:lang w:bidi="th-TH"/>
+        </w:rPr>
+      </w:pPr>
+    </w:p>
+    <w:p>
+      <w:pPr>
+        <w:rPr>
+          <w:lang w:bidi="th-TH"/>
+        </w:rPr>
+      </w:pPr>
+    </w:p>
+    <w:p>
+      <w:pPr>
+        <w:rPr>
+          <w:lang w:bidi="th-TH"/>
+        </w:rPr>
+      </w:pPr>
+    </w:p>
+    <w:p>
+      <w:pPr>
+        <w:rPr>
+          <w:lang w:bidi="th-TH"/>
+        </w:rPr>
+      </w:pPr>
+    </w:p>
+    <w:p>
+      <w:pPr>
+        <w:rPr>
+          <w:lang w:bidi="th-TH"/>
+        </w:rPr>
+      </w:pPr>
+    </w:p>
+    <w:p>
+      <w:pPr>
+        <w:rPr>
+          <w:lang w:bidi="th-TH"/>
+        </w:rPr>
+      </w:pPr>
+    </w:p>
+    <w:p>
+      <w:pPr>
+        <w:rPr>
+          <w:lang w:bidi="th-TH"/>
+        </w:rPr>
+      </w:pPr>
+    </w:p>
+    <w:p>
+      <w:pPr>
+        <w:rPr>
+          <w:lang w:bidi="th-TH"/>
+        </w:rPr>
+      </w:pPr>
+    </w:p>
+    <w:p>
+      <w:pPr>
+        <w:rPr>
+          <w:lang w:bidi="th-TH"/>
+        </w:rPr>
+      </w:pPr>
+    </w:p>
+    <w:p>
+      <w:pPr>
+        <w:rPr>
+          <w:lang w:bidi="th-TH"/>
+        </w:rPr>
+      </w:pPr>
+    </w:p>
+    <w:p>
+      <w:pPr>
+        <w:rPr>
+          <w:lang w:bidi="th-TH"/>
+        </w:rPr>
+      </w:pPr>
+    </w:p>
+    <w:p>
+      <w:pPr>
+        <w:rPr>
+          <w:lang w:bidi="th-TH"/>
+        </w:rPr>
+      </w:pPr>
+    </w:p>
+    <w:p>
+      <w:pPr>
+        <w:rPr>
+          <w:lang w:bidi="th-TH"/>
+        </w:rPr>
+      </w:pPr>
+    </w:p>
+    <w:p>
+      <w:pPr>
+        <w:rPr>
+          <w:lang w:bidi="th-TH"/>
+        </w:rPr>
+      </w:pPr>
     </w:p>
     <w:p>
       <w:pPr>
@@ -1653,15 +2898,18 @@
           <w:bCs/>
         </w:rPr>
       </w:pPr>
+      <w:bookmarkStart w:id="2" w:name="_Toc179446668"/>
       <w:r>
         <w:rPr>
           <w:b w:val="0"/>
           <w:bCs/>
           <w:lang w:val="vi-VN"/>
         </w:rPr>
+        <w:lastRenderedPageBreak/>
         <w:t>LỜI MỞ ĐẦU</w:t>
       </w:r>
       <w:bookmarkEnd w:id="0"/>
+      <w:bookmarkEnd w:id="2"/>
     </w:p>
     <w:p>
       <w:pPr>
@@ -1826,6 +3074,7 @@
         <w:rPr>
           <w:lang w:val="vi-VN"/>
         </w:rPr>
+        <w:lastRenderedPageBreak/>
         <w:t>Chúng em xin gửi lời cảm ơn chân thành đến cô Nguyễn Thị Mỹ Bình đã tâm huyết giúp đỡ, hướng dẫn chúng em trong quá trình học tập học phần Thực tập cơ sở ngành. Cô đã giúp chúng em tích luỹ được nhiều kiến thức để có thể hoàn thành được bài báo cáo đề tài này.</w:t>
       </w:r>
     </w:p>
@@ -1885,32 +3134,37 @@
       <w:pPr>
         <w:pStyle w:val="Heading1"/>
       </w:pPr>
-      <w:bookmarkStart w:id="1" w:name="_Toc179397214"/>
-      <w:r>
-        <w:lastRenderedPageBreak/>
+      <w:bookmarkStart w:id="3" w:name="_Toc179397214"/>
+      <w:bookmarkStart w:id="4" w:name="_Toc179446669"/>
+      <w:r>
         <w:t>Cơ sở lý thuyết</w:t>
       </w:r>
-      <w:bookmarkEnd w:id="1"/>
+      <w:bookmarkEnd w:id="3"/>
+      <w:bookmarkEnd w:id="4"/>
     </w:p>
     <w:p>
       <w:pPr>
         <w:pStyle w:val="Heading2"/>
       </w:pPr>
-      <w:bookmarkStart w:id="2" w:name="_Toc179397215"/>
+      <w:bookmarkStart w:id="5" w:name="_Toc179397215"/>
+      <w:bookmarkStart w:id="6" w:name="_Toc179446670"/>
       <w:r>
         <w:t>Cơ sở lý thuyết trong bài toán phân công công việc</w:t>
       </w:r>
-      <w:bookmarkEnd w:id="2"/>
+      <w:bookmarkEnd w:id="5"/>
+      <w:bookmarkEnd w:id="6"/>
     </w:p>
     <w:p>
       <w:pPr>
         <w:pStyle w:val="Heading3"/>
       </w:pPr>
-      <w:bookmarkStart w:id="3" w:name="_Toc179397216"/>
+      <w:bookmarkStart w:id="7" w:name="_Toc179397216"/>
+      <w:bookmarkStart w:id="8" w:name="_Toc179446671"/>
       <w:r>
         <w:t>Mở đầu</w:t>
       </w:r>
-      <w:bookmarkEnd w:id="3"/>
+      <w:bookmarkEnd w:id="7"/>
+      <w:bookmarkEnd w:id="8"/>
     </w:p>
     <w:p>
       <w:pPr>
@@ -1918,7 +3172,11 @@
         <w:jc w:val="left"/>
       </w:pPr>
       <w:r>
-        <w:t>Bài toán phân công công việc là một bài toán tối ưu hóa thuộc lĩnh vực toán học tổ hợp, trong đó chúng ta cần phân công một nhóm công nhân để hoàn thành một nhóm công việc sao cho tổng chi phí thực hiện công việc là nhỏ nhất. Bài toán này có ý nghĩa quan trọng trong nhiều lĩnh vực, bao gồm sản xuất, quản lý tài nguyên và các hệ thống phân bổ nhân sự.</w:t>
+        <w:t xml:space="preserve">Bài toán phân công công việc là một bài toán tối ưu hóa thuộc lĩnh vực toán học tổ hợp, trong đó chúng ta cần phân công một nhóm công nhân để hoàn thành một </w:t>
+      </w:r>
+      <w:r>
+        <w:lastRenderedPageBreak/>
+        <w:t>nhóm công việc sao cho tổng chi phí thực hiện công việc là nhỏ nhất. Bài toán này có ý nghĩa quan trọng trong nhiều lĩnh vực, bao gồm sản xuất, quản lý tài nguyên và các hệ thống phân bổ nhân sự.</w:t>
       </w:r>
     </w:p>
     <w:p>
@@ -1939,11 +3197,13 @@
       <w:pPr>
         <w:pStyle w:val="Heading3"/>
       </w:pPr>
-      <w:bookmarkStart w:id="4" w:name="_Toc179397217"/>
+      <w:bookmarkStart w:id="9" w:name="_Toc179397217"/>
+      <w:bookmarkStart w:id="10" w:name="_Toc179446672"/>
       <w:r>
         <w:t>Phát biểu bài toán</w:t>
       </w:r>
-      <w:bookmarkEnd w:id="4"/>
+      <w:bookmarkEnd w:id="9"/>
+      <w:bookmarkEnd w:id="10"/>
     </w:p>
     <w:p>
       <w:pPr>
@@ -2029,11 +3289,13 @@
       <w:pPr>
         <w:pStyle w:val="Heading3"/>
       </w:pPr>
-      <w:bookmarkStart w:id="5" w:name="_Toc179397218"/>
+      <w:bookmarkStart w:id="11" w:name="_Toc179397218"/>
+      <w:bookmarkStart w:id="12" w:name="_Toc179446673"/>
       <w:r>
         <w:t>Ý tưởng</w:t>
       </w:r>
-      <w:bookmarkEnd w:id="5"/>
+      <w:bookmarkEnd w:id="11"/>
+      <w:bookmarkEnd w:id="12"/>
     </w:p>
     <w:p>
       <w:pPr>
@@ -2098,6 +3360,7 @@
           <w:b/>
           <w:bCs/>
         </w:rPr>
+        <w:lastRenderedPageBreak/>
         <w:t>Thuật toán tham lam</w:t>
       </w:r>
       <w:r>
@@ -2115,11 +3378,13 @@
       <w:pPr>
         <w:pStyle w:val="Heading2"/>
       </w:pPr>
-      <w:bookmarkStart w:id="6" w:name="_Toc179397219"/>
+      <w:bookmarkStart w:id="13" w:name="_Toc179397219"/>
+      <w:bookmarkStart w:id="14" w:name="_Toc179446674"/>
       <w:r>
         <w:t>Cơ sở lý thuyết của các thuật toán</w:t>
       </w:r>
-      <w:bookmarkEnd w:id="6"/>
+      <w:bookmarkEnd w:id="13"/>
+      <w:bookmarkEnd w:id="14"/>
     </w:p>
     <w:p>
       <w:pPr>
@@ -2128,14 +3393,16 @@
           <w:rFonts w:eastAsia="Times New Roman"/>
         </w:rPr>
       </w:pPr>
-      <w:bookmarkStart w:id="7" w:name="_Toc179397220"/>
+      <w:bookmarkStart w:id="15" w:name="_Toc179397220"/>
+      <w:bookmarkStart w:id="16" w:name="_Toc179446675"/>
       <w:r>
         <w:rPr>
           <w:rFonts w:eastAsia="Times New Roman"/>
         </w:rPr>
         <w:t>Cơ sở lý thuyết của thuật toán tham lam</w:t>
       </w:r>
-      <w:bookmarkEnd w:id="7"/>
+      <w:bookmarkEnd w:id="15"/>
+      <w:bookmarkEnd w:id="16"/>
     </w:p>
     <w:p>
       <w:pPr>
@@ -2145,6 +3412,7 @@
           <w:lang w:val="vi-VN"/>
         </w:rPr>
       </w:pPr>
+      <w:bookmarkStart w:id="17" w:name="_Toc179446676"/>
       <w:r>
         <w:rPr>
           <w:rFonts w:eastAsia="Times New Roman"/>
@@ -2152,6 +3420,7 @@
         </w:rPr>
         <w:t>Lý thuyết chung về giải thuật tham lam</w:t>
       </w:r>
+      <w:bookmarkEnd w:id="17"/>
     </w:p>
     <w:p>
       <w:pPr>
@@ -2346,12 +3615,14 @@
           <w:lang w:val="vi-VN"/>
         </w:rPr>
       </w:pPr>
+      <w:bookmarkStart w:id="18" w:name="_Toc179446677"/>
       <w:r>
         <w:rPr>
           <w:rFonts w:eastAsia="Times New Roman"/>
         </w:rPr>
         <w:t>Thuật toán tham lam trong bài toán phân công công việc (Job Assignment Problem)</w:t>
       </w:r>
+      <w:bookmarkEnd w:id="18"/>
     </w:p>
     <w:p>
       <w:pPr>
@@ -2421,7 +3692,6 @@
         </w:rPr>
       </w:pPr>
       <w:r>
-        <w:lastRenderedPageBreak/>
         <w:t>Thuật toán tham lam hoạt động tốt khi việc lựa chọn tối ưu cục bộ tại mỗi bước dẫn đến một giải pháp tối ưu toàn cục. Điều này có nghĩa là việc chọn người thực hiện với chi phí thấp nhất cho từng công việc sẽ tạo ra phân công công việc tối ưu. </w:t>
       </w:r>
     </w:p>
@@ -2506,7 +3776,11 @@
         </w:rPr>
       </w:pPr>
       <w:r>
-        <w:t>Trong trường hợp mỗi công việc chỉ có thể được thực hiện bởi một người và mỗi người chỉ có thể thực hiện một công việc, thuật toán tham lam sẽ hoạt động hiệu quả. Nếu có thể phân công nhiều công việc cho cùng một người, hoặc một công việc có thể được thực hiện bởi nhiều người, thuật toán cần được điều chỉnh hoặc không thể áp dụng. </w:t>
+        <w:t xml:space="preserve">Trong trường hợp mỗi công việc chỉ có thể được thực hiện bởi một người và mỗi người chỉ có thể thực hiện một công việc, thuật toán </w:t>
+      </w:r>
+      <w:r>
+        <w:lastRenderedPageBreak/>
+        <w:t>tham lam sẽ hoạt động hiệu quả. Nếu có thể phân công nhiều công việc cho cùng một người, hoặc một công việc có thể được thực hiện bởi nhiều người, thuật toán cần được điều chỉnh hoặc không thể áp dụng. </w:t>
       </w:r>
     </w:p>
     <w:p>
@@ -2575,6 +3849,7 @@
           <w:lang w:val="vi-VN"/>
         </w:rPr>
       </w:pPr>
+      <w:bookmarkStart w:id="19" w:name="_Toc179446678"/>
       <w:r>
         <w:rPr>
           <w:rFonts w:eastAsia="Times New Roman"/>
@@ -2582,6 +3857,7 @@
         </w:rPr>
         <w:t>Nguyên lý hoạt dộng của thuật toán tham lam</w:t>
       </w:r>
+      <w:bookmarkEnd w:id="19"/>
     </w:p>
     <w:p>
       <w:pPr>
@@ -2623,9 +3899,11 @@
       <w:pPr>
         <w:pStyle w:val="Heading4"/>
       </w:pPr>
+      <w:bookmarkStart w:id="20" w:name="_Toc179446679"/>
       <w:r>
         <w:t>Các bước giải thuật</w:t>
       </w:r>
+      <w:bookmarkEnd w:id="20"/>
     </w:p>
     <w:p>
       <w:pPr>
@@ -2731,7 +4009,6 @@
         <w:jc w:val="left"/>
       </w:pPr>
       <w:r>
-        <w:lastRenderedPageBreak/>
         <w:t>Bắt đầu từ công việc có ưu tiên cao nhất (theo sắp xếp ở bước 2) và gán công việc đó cho người phù hợp nhất.</w:t>
       </w:r>
     </w:p>
@@ -2799,6 +4076,7 @@
         <w:rPr>
           <w:rFonts w:eastAsia="Times New Roman"/>
         </w:rPr>
+        <w:lastRenderedPageBreak/>
         <w:t>Lặp lại</w:t>
       </w:r>
     </w:p>
@@ -2856,14 +4134,16 @@
           <w:rFonts w:eastAsia="Times New Roman"/>
         </w:rPr>
       </w:pPr>
-      <w:bookmarkStart w:id="8" w:name="_Toc179397221"/>
+      <w:bookmarkStart w:id="21" w:name="_Toc179397221"/>
+      <w:bookmarkStart w:id="22" w:name="_Toc179446680"/>
       <w:r>
         <w:rPr>
           <w:rFonts w:eastAsia="Times New Roman"/>
         </w:rPr>
         <w:t>Cơ sở lý thuyết của thuật toán nhánh cận</w:t>
       </w:r>
-      <w:bookmarkEnd w:id="8"/>
+      <w:bookmarkEnd w:id="21"/>
+      <w:bookmarkEnd w:id="22"/>
     </w:p>
     <w:p>
       <w:pPr>
@@ -2872,12 +4152,14 @@
           <w:rFonts w:eastAsia="Times New Roman"/>
         </w:rPr>
       </w:pPr>
+      <w:bookmarkStart w:id="23" w:name="_Toc179446681"/>
       <w:r>
         <w:rPr>
           <w:rFonts w:eastAsia="Times New Roman"/>
         </w:rPr>
         <w:t>Lý thuyết chung về thuật toán nhánh cận</w:t>
       </w:r>
+      <w:bookmarkEnd w:id="23"/>
     </w:p>
     <w:p>
       <w:pPr>
@@ -2902,6 +4184,7 @@
     </w:p>
     <w:p>
       <w:pPr>
+        <w:pStyle w:val="ListParagraph"/>
         <w:numPr>
           <w:ilvl w:val="0"/>
           <w:numId w:val="40"/>
@@ -2918,262 +4201,19 @@
           <w:sz w:val="28"/>
           <w:szCs w:val="28"/>
         </w:rPr>
-        <w:t>Giải thuật nhánh cận bao gồm ba thành phần chính:</w:t>
-      </w:r>
-    </w:p>
-    <w:p>
-      <w:pPr>
-        <w:spacing w:before="100" w:beforeAutospacing="1" w:after="100" w:afterAutospacing="1" w:line="240" w:lineRule="auto"/>
-        <w:ind w:left="363" w:firstLine="0"/>
-        <w:rPr>
-          <w:sz w:val="28"/>
-          <w:szCs w:val="28"/>
-        </w:rPr>
-      </w:pPr>
-      <w:r>
-        <w:rPr>
-          <w:sz w:val="28"/>
-          <w:szCs w:val="28"/>
-        </w:rPr>
-        <w:sym w:font="Symbol" w:char="F0A7"/>
-      </w:r>
-      <w:r>
-        <w:rPr>
-          <w:sz w:val="28"/>
-          <w:szCs w:val="28"/>
-        </w:rPr>
-        <w:t xml:space="preserve"> Một hàm đánh giá, giúp ước lượng giá trị tốt nhất có thể đạt được từ một lời giải chưa hoàn chỉnh.</w:t>
-      </w:r>
-      <w:r>
-        <w:rPr>
-          <w:sz w:val="28"/>
-          <w:szCs w:val="28"/>
-        </w:rPr>
-        <w:br/>
-      </w:r>
-      <w:r>
-        <w:rPr>
-          <w:sz w:val="28"/>
-          <w:szCs w:val="28"/>
-        </w:rPr>
-        <w:sym w:font="Symbol" w:char="F0A7"/>
-      </w:r>
-      <w:r>
-        <w:rPr>
-          <w:sz w:val="28"/>
-          <w:szCs w:val="28"/>
-        </w:rPr>
-        <w:t xml:space="preserve"> Một phương pháp phân chia (branching), dùng để chia bài toán thành các bài toán con.</w:t>
-      </w:r>
-      <w:r>
-        <w:rPr>
-          <w:sz w:val="28"/>
-          <w:szCs w:val="28"/>
-        </w:rPr>
-        <w:br/>
-      </w:r>
-      <w:r>
-        <w:rPr>
-          <w:sz w:val="28"/>
-          <w:szCs w:val="28"/>
-        </w:rPr>
-        <w:sym w:font="Symbol" w:char="F0A7"/>
-      </w:r>
-      <w:r>
-        <w:rPr>
-          <w:sz w:val="28"/>
-          <w:szCs w:val="28"/>
-        </w:rPr>
-        <w:t xml:space="preserve"> Một cơ chế cận, giúp loại bỏ các nhánh không cần thiết khi biết rằng chúng không thể dẫn tới lời giải tối ưu.</w:t>
-      </w:r>
-    </w:p>
-    <w:p>
-      <w:pPr>
-        <w:numPr>
-          <w:ilvl w:val="0"/>
-          <w:numId w:val="40"/>
-        </w:numPr>
+        <w:t>Thuật toán nhánh cận (Branch and Bound) là một phương pháp tìm kiếm giải pháp tối ưu trong các bài toán tổ hợp. Dưới đây là các ưu và nhược điểm của thuật toán này:</w:t>
+      </w:r>
+    </w:p>
+    <w:p>
+      <w:pPr>
         <w:spacing w:before="100" w:beforeAutospacing="1" w:after="100" w:afterAutospacing="1" w:line="240" w:lineRule="auto"/>
         <w:jc w:val="left"/>
-        <w:rPr>
-          <w:sz w:val="28"/>
-          <w:szCs w:val="28"/>
-        </w:rPr>
-      </w:pPr>
-      <w:r>
-        <w:rPr>
-          <w:sz w:val="28"/>
-          <w:szCs w:val="28"/>
-        </w:rPr>
-        <w:t>Thuật toán nhánh cận hoạt động theo cách:</w:t>
-      </w:r>
-    </w:p>
-    <w:p>
-      <w:pPr>
-        <w:spacing w:before="100" w:beforeAutospacing="1" w:after="100" w:afterAutospacing="1" w:line="240" w:lineRule="auto"/>
-        <w:ind w:left="363" w:firstLine="0"/>
-        <w:rPr>
-          <w:sz w:val="28"/>
-          <w:szCs w:val="28"/>
-        </w:rPr>
-      </w:pPr>
-      <w:r>
-        <w:rPr>
-          <w:sz w:val="28"/>
-          <w:szCs w:val="28"/>
-        </w:rPr>
-        <w:sym w:font="Symbol" w:char="F0A7"/>
-      </w:r>
-      <w:r>
-        <w:rPr>
-          <w:sz w:val="28"/>
-          <w:szCs w:val="28"/>
-        </w:rPr>
-        <w:t xml:space="preserve"> Tạo cây tìm kiếm từ bài toán gốc, trong đó mỗi nút đại diện cho một trạng thái của bài toán.</w:t>
-      </w:r>
-      <w:r>
-        <w:rPr>
-          <w:sz w:val="28"/>
-          <w:szCs w:val="28"/>
-        </w:rPr>
-        <w:br/>
-      </w:r>
-      <w:r>
-        <w:rPr>
-          <w:sz w:val="28"/>
-          <w:szCs w:val="28"/>
-        </w:rPr>
-        <w:sym w:font="Symbol" w:char="F0A7"/>
-      </w:r>
-      <w:r>
-        <w:rPr>
-          <w:sz w:val="28"/>
-          <w:szCs w:val="28"/>
-        </w:rPr>
-        <w:t xml:space="preserve"> Tại mỗi nút, nếu phát hiện ra rằng không thể tìm được lời giải tốt hơn từ </w:t>
-      </w:r>
-      <w:r>
-        <w:rPr>
-          <w:sz w:val="28"/>
-          <w:szCs w:val="28"/>
-        </w:rPr>
-        <w:lastRenderedPageBreak/>
-        <w:t>nhánh này, thuật toán sẽ cắt bỏ toàn bộ nhánh (cận).</w:t>
-      </w:r>
-      <w:r>
-        <w:rPr>
-          <w:sz w:val="28"/>
-          <w:szCs w:val="28"/>
-        </w:rPr>
-        <w:br/>
-      </w:r>
-      <w:r>
-        <w:rPr>
-          <w:sz w:val="28"/>
-          <w:szCs w:val="28"/>
-        </w:rPr>
-        <w:sym w:font="Symbol" w:char="F0A7"/>
-      </w:r>
-      <w:r>
-        <w:rPr>
-          <w:sz w:val="28"/>
-          <w:szCs w:val="28"/>
-        </w:rPr>
-        <w:t xml:space="preserve"> Tiếp tục duyệt qua các nhánh khác cho đến khi tìm được lời giải tối ưu hoặc không còn nhánh nào có thể duyệt.</w:t>
-      </w:r>
-    </w:p>
-    <w:p>
-      <w:pPr>
-        <w:pStyle w:val="Heading4"/>
-        <w:ind w:left="1434" w:hanging="357"/>
-        <w:rPr>
-          <w:rFonts w:eastAsia="Times New Roman"/>
-        </w:rPr>
-      </w:pPr>
-      <w:r>
-        <w:rPr>
-          <w:rFonts w:eastAsia="Times New Roman"/>
-        </w:rPr>
-        <w:t>Thuật toán nhánh cận trong bài toán phân công công việc (Job Assignment Problem)</w:t>
-      </w:r>
-    </w:p>
-    <w:p>
-      <w:pPr>
-        <w:numPr>
-          <w:ilvl w:val="0"/>
-          <w:numId w:val="41"/>
-        </w:numPr>
-        <w:spacing w:before="100" w:beforeAutospacing="1" w:after="100" w:afterAutospacing="1" w:line="240" w:lineRule="auto"/>
-        <w:jc w:val="left"/>
-        <w:rPr>
-          <w:sz w:val="28"/>
-          <w:szCs w:val="28"/>
-        </w:rPr>
-      </w:pPr>
-      <w:r>
-        <w:rPr>
-          <w:sz w:val="28"/>
-          <w:szCs w:val="28"/>
-        </w:rPr>
-        <w:t>Thuật toán nhánh cận có thể áp dụng trong bài toán phân công công việc để tìm giải pháp tối ưu khi bài toán phức tạp hơn các điều kiện tham lam có thể giải quyết.</w:t>
-      </w:r>
-    </w:p>
-    <w:p>
-      <w:pPr>
-        <w:numPr>
-          <w:ilvl w:val="0"/>
-          <w:numId w:val="42"/>
-        </w:numPr>
-        <w:spacing w:before="100" w:beforeAutospacing="1" w:after="100" w:afterAutospacing="1" w:line="240" w:lineRule="auto"/>
-        <w:jc w:val="left"/>
-        <w:rPr>
-          <w:sz w:val="28"/>
-          <w:szCs w:val="28"/>
-        </w:rPr>
-      </w:pPr>
-      <w:r>
         <w:rPr>
           <w:b/>
           <w:bCs/>
           <w:sz w:val="28"/>
           <w:szCs w:val="28"/>
         </w:rPr>
-        <w:t>Ước lượng chi phí</w:t>
-      </w:r>
-      <w:r>
-        <w:rPr>
-          <w:sz w:val="28"/>
-          <w:szCs w:val="28"/>
-        </w:rPr>
-        <w:br/>
-      </w:r>
-      <w:r>
-        <w:rPr>
-          <w:sz w:val="28"/>
-          <w:szCs w:val="28"/>
-        </w:rPr>
-        <w:sym w:font="Symbol" w:char="F0A7"/>
-      </w:r>
-      <w:r>
-        <w:rPr>
-          <w:sz w:val="28"/>
-          <w:szCs w:val="28"/>
-        </w:rPr>
-        <w:t xml:space="preserve"> Tại mỗi bước, thuật toán sẽ sử dụng một hàm ước lượng để tính toán chi phí tối thiểu có thể đạt được từ trạng thái hiện tại của bài toán. Hàm ước lượng này sẽ giúp quyết định xem có nên tiếp tục khám phá các nhánh con hay cắt bỏ chúng.</w:t>
-      </w:r>
-    </w:p>
-    <w:p>
-      <w:pPr>
-        <w:numPr>
-          <w:ilvl w:val="0"/>
-          <w:numId w:val="42"/>
-        </w:numPr>
-        <w:spacing w:before="100" w:beforeAutospacing="1" w:after="100" w:afterAutospacing="1" w:line="240" w:lineRule="auto"/>
-        <w:jc w:val="left"/>
-        <w:rPr>
-          <w:sz w:val="28"/>
-          <w:szCs w:val="28"/>
-        </w:rPr>
       </w:pPr>
       <w:r>
         <w:rPr>
@@ -3182,36 +4222,45 @@
           <w:sz w:val="28"/>
           <w:szCs w:val="28"/>
         </w:rPr>
-        <w:t>Cấu trúc phân nhánh</w:t>
-      </w:r>
-      <w:r>
+        <w:t xml:space="preserve"> Ưu điểm:</w:t>
+      </w:r>
+    </w:p>
+    <w:p>
+      <w:pPr>
+        <w:spacing w:before="100" w:beforeAutospacing="1" w:after="100" w:afterAutospacing="1" w:line="240" w:lineRule="auto"/>
+        <w:jc w:val="left"/>
         <w:rPr>
           <w:sz w:val="28"/>
           <w:szCs w:val="28"/>
         </w:rPr>
-        <w:br/>
-      </w:r>
+      </w:pPr>
       <w:r>
         <w:rPr>
           <w:sz w:val="28"/>
           <w:szCs w:val="28"/>
         </w:rPr>
-        <w:sym w:font="Symbol" w:char="F0A7"/>
-      </w:r>
-      <w:r>
+        <w:t>1. Tìm kiếm giải pháp tối ưu: Thuật toán nhánh cận luôn đảm bảo tìm được giải pháp tối ưu cho bài toán nếu có, không giống như các phương pháp xấp xỉ khác.</w:t>
+      </w:r>
+    </w:p>
+    <w:p>
+      <w:pPr>
+        <w:spacing w:before="100" w:beforeAutospacing="1" w:after="100" w:afterAutospacing="1" w:line="240" w:lineRule="auto"/>
+        <w:jc w:val="left"/>
         <w:rPr>
           <w:sz w:val="28"/>
           <w:szCs w:val="28"/>
         </w:rPr>
-        <w:t xml:space="preserve"> Bài toán được phân chia thành các nhánh, trong đó mỗi nhánh đại diện cho một phân công tạm thời của công việc cho người thực hiện. Mỗi lần phân công mới sẽ tạo ra một bài toán con, và bài toán này sẽ tiếp tục được phân nhánh nếu cần thiết.</w:t>
-      </w:r>
-    </w:p>
-    <w:p>
-      <w:pPr>
-        <w:numPr>
-          <w:ilvl w:val="0"/>
-          <w:numId w:val="42"/>
-        </w:numPr>
+      </w:pPr>
+      <w:r>
+        <w:rPr>
+          <w:sz w:val="28"/>
+          <w:szCs w:val="28"/>
+        </w:rPr>
+        <w:t>2. Giảm số lượng phép thử nghiệm: Bằng cách sử dụng các giới hạn trên và giới hạn dưới, thuật toán loại bỏ sớm những nhánh không thể cung cấp giải pháp tối ưu, giúp tiết kiệm thời gian tìm kiếm.</w:t>
+      </w:r>
+    </w:p>
+    <w:p>
+      <w:pPr>
         <w:spacing w:before="100" w:beforeAutospacing="1" w:after="100" w:afterAutospacing="1" w:line="240" w:lineRule="auto"/>
         <w:jc w:val="left"/>
         <w:rPr>
@@ -3220,48 +4269,41 @@
         </w:rPr>
       </w:pPr>
       <w:r>
+        <w:rPr>
+          <w:sz w:val="28"/>
+          <w:szCs w:val="28"/>
+        </w:rPr>
+        <w:t>3. Áp dụng cho nhiều bài toán: Có thể sử dụng cho nhiều bài toán tối ưu hóa tổ hợp như bài toán ba lô (Knapsack), bài toán phân công công việc, bài toán TSP (người du lịch),...</w:t>
+      </w:r>
+    </w:p>
+    <w:p>
+      <w:pPr>
+        <w:spacing w:before="100" w:beforeAutospacing="1" w:after="100" w:afterAutospacing="1" w:line="240" w:lineRule="auto"/>
+        <w:jc w:val="left"/>
+        <w:rPr>
+          <w:sz w:val="28"/>
+          <w:szCs w:val="28"/>
+        </w:rPr>
+      </w:pPr>
+      <w:r>
+        <w:rPr>
+          <w:sz w:val="28"/>
+          <w:szCs w:val="28"/>
+        </w:rPr>
+        <w:t>4. Tính linh hoạt: Thuật toán có thể dễ dàng tùy biến để phù hợp với nhiều bài toán có cấu trúc khác nhau và vẫn đảm bảo tính đúng đắn.</w:t>
+      </w:r>
+    </w:p>
+    <w:p>
+      <w:pPr>
+        <w:spacing w:before="100" w:beforeAutospacing="1" w:after="100" w:afterAutospacing="1" w:line="240" w:lineRule="auto"/>
+        <w:ind w:left="0" w:firstLine="0"/>
+        <w:jc w:val="left"/>
         <w:rPr>
           <w:b/>
           <w:bCs/>
           <w:sz w:val="28"/>
           <w:szCs w:val="28"/>
         </w:rPr>
-        <w:t>Cận dưới và cắt nhánh</w:t>
-      </w:r>
-      <w:r>
-        <w:rPr>
-          <w:sz w:val="28"/>
-          <w:szCs w:val="28"/>
-        </w:rPr>
-        <w:br/>
-      </w:r>
-      <w:r>
-        <w:rPr>
-          <w:sz w:val="28"/>
-          <w:szCs w:val="28"/>
-        </w:rPr>
-        <w:sym w:font="Symbol" w:char="F0A7"/>
-      </w:r>
-      <w:r>
-        <w:rPr>
-          <w:sz w:val="28"/>
-          <w:szCs w:val="28"/>
-        </w:rPr>
-        <w:t xml:space="preserve"> Nếu tại một bước, chi phí ước lượng của một nhánh con cao hơn lời giải hiện có, thuật toán sẽ cắt bỏ toàn bộ nhánh con đó (cắt nhánh) và không tiếp tục tìm kiếm trong nhánh này. Điều này giúp giảm bớt số lượng trường hợp cần phải kiểm tra, tăng hiệu quả của thuật toán.</w:t>
-      </w:r>
-    </w:p>
-    <w:p>
-      <w:pPr>
-        <w:numPr>
-          <w:ilvl w:val="0"/>
-          <w:numId w:val="42"/>
-        </w:numPr>
-        <w:spacing w:before="100" w:beforeAutospacing="1" w:after="100" w:afterAutospacing="1" w:line="240" w:lineRule="auto"/>
-        <w:jc w:val="left"/>
-        <w:rPr>
-          <w:sz w:val="28"/>
-          <w:szCs w:val="28"/>
-        </w:rPr>
       </w:pPr>
       <w:r>
         <w:rPr>
@@ -3270,28 +4312,76 @@
           <w:sz w:val="28"/>
           <w:szCs w:val="28"/>
         </w:rPr>
-        <w:t>Lời giải tối ưu</w:t>
-      </w:r>
-      <w:r>
+        <w:t>Nhược điểm:</w:t>
+      </w:r>
+    </w:p>
+    <w:p>
+      <w:pPr>
+        <w:spacing w:before="100" w:beforeAutospacing="1" w:after="100" w:afterAutospacing="1" w:line="240" w:lineRule="auto"/>
+        <w:jc w:val="left"/>
         <w:rPr>
           <w:sz w:val="28"/>
           <w:szCs w:val="28"/>
         </w:rPr>
-        <w:br/>
-      </w:r>
+      </w:pPr>
       <w:r>
         <w:rPr>
           <w:sz w:val="28"/>
           <w:szCs w:val="28"/>
         </w:rPr>
-        <w:sym w:font="Symbol" w:char="F0A7"/>
-      </w:r>
-      <w:r>
+        <w:t>1. Chi phí tính toán lớn: Trong trường hợp không có giải pháp tốt để cắt nhánh, thuật toán có thể phải xét toàn bộ không gian tìm kiếm, dẫn đến thời gian thực thi rất lâu, đặc biệt với các bài toán có kích thước lớn.</w:t>
+      </w:r>
+    </w:p>
+    <w:p>
+      <w:pPr>
+        <w:spacing w:before="100" w:beforeAutospacing="1" w:after="100" w:afterAutospacing="1" w:line="240" w:lineRule="auto"/>
+        <w:jc w:val="left"/>
         <w:rPr>
           <w:sz w:val="28"/>
           <w:szCs w:val="28"/>
         </w:rPr>
-        <w:t xml:space="preserve"> Thuật toán sẽ duyệt qua toàn bộ các khả năng có thể và sử dụng cơ chế cận để cắt bớt các nhánh không tiềm năng, từ đó dẫn đến lời giải tối ưu toàn cục cho bài toán phân công công việc.</w:t>
+      </w:pPr>
+      <w:r>
+        <w:rPr>
+          <w:sz w:val="28"/>
+          <w:szCs w:val="28"/>
+        </w:rPr>
+        <w:lastRenderedPageBreak/>
+        <w:t>2. Tốn nhiều bộ nhớ: Vì cần lưu trữ các trạng thái và các nhánh để xét, nên thuật toán này có thể tiêu tốn nhiều bộ nhớ trong những bài toán phức tạp.</w:t>
+      </w:r>
+    </w:p>
+    <w:p>
+      <w:pPr>
+        <w:spacing w:before="100" w:beforeAutospacing="1" w:after="100" w:afterAutospacing="1" w:line="240" w:lineRule="auto"/>
+        <w:jc w:val="left"/>
+        <w:rPr>
+          <w:sz w:val="28"/>
+          <w:szCs w:val="28"/>
+        </w:rPr>
+      </w:pPr>
+      <w:r>
+        <w:rPr>
+          <w:sz w:val="28"/>
+          <w:szCs w:val="28"/>
+        </w:rPr>
+        <w:t>3. Hiệu quả phụ thuộc vào chiến lược cắt nhánh: Nếu không có các giới hạn (bound) tốt hoặc chiến lược cắt nhánh hợp lý, hiệu quả của thuật toán có thể bị giảm sút đáng kể.</w:t>
+      </w:r>
+    </w:p>
+    <w:p>
+      <w:pPr>
+        <w:spacing w:before="100" w:beforeAutospacing="1" w:after="100" w:afterAutospacing="1" w:line="240" w:lineRule="auto"/>
+        <w:jc w:val="left"/>
+        <w:rPr>
+          <w:sz w:val="28"/>
+          <w:szCs w:val="28"/>
+        </w:rPr>
+      </w:pPr>
+      <w:r>
+        <w:rPr>
+          <w:sz w:val="28"/>
+          <w:szCs w:val="28"/>
+        </w:rPr>
+        <w:t>4. Không dễ triển khai: Đối với các bài toán phức tạp, việc triển khai thuật toán nhánh cận đòi hỏi phải phân tích kỹ và xây dựng chiến lược quản lý các nhánh một cách khéo léo.</w:t>
       </w:r>
     </w:p>
     <w:p>
@@ -3301,12 +4391,14 @@
           <w:rFonts w:eastAsia="Times New Roman"/>
         </w:rPr>
       </w:pPr>
+      <w:bookmarkStart w:id="24" w:name="_Toc179446683"/>
       <w:r>
         <w:rPr>
           <w:rFonts w:eastAsia="Times New Roman"/>
         </w:rPr>
         <w:t>Nguyên lý hoạt động của thuật toán nhánh cận</w:t>
       </w:r>
+      <w:bookmarkEnd w:id="24"/>
     </w:p>
     <w:p>
       <w:pPr>
@@ -3379,20 +4471,179 @@
           <w:sz w:val="28"/>
           <w:szCs w:val="28"/>
         </w:rPr>
-        <w:t xml:space="preserve"> Để giảm thiểu số lượng nhánh phải xét, tại mỗi nút, ta tính một giới hạn dưới cho tổng thời gian tối thiểu có thể đạt được. Nếu giới hạn </w:t>
-      </w:r>
-      <w:r>
-        <w:rPr>
-          <w:sz w:val="28"/>
-          <w:szCs w:val="28"/>
-        </w:rPr>
-        <w:lastRenderedPageBreak/>
-        <w:t>này lớn hơn hoặc bằng tổng thời gian của nghiệm tốt nhất đã biết, ta có thể cắt bỏ nhánh đó mà không cần tiếp tục xét.</w:t>
-      </w:r>
+        <w:t xml:space="preserve"> Để giảm thiểu số lượng nhánh phải xét, tại mỗi nút, ta tính một giới hạn dưới cho tổng thời gian tối thiểu có thể đạt được. Nếu giới hạn này lớn hơn hoặc bằng tổng thời gian của nghiệm tốt nhất đã biết, ta có thể cắt bỏ nhánh đó mà không cần tiếp tục xét.</w:t>
+      </w:r>
+    </w:p>
+    <w:p>
+      <w:pPr>
+        <w:rPr>
+          <w:lang w:bidi="th-TH"/>
+        </w:rPr>
+      </w:pPr>
+    </w:p>
+    <w:p>
+      <w:pPr>
+        <w:rPr>
+          <w:lang w:bidi="th-TH"/>
+        </w:rPr>
+      </w:pPr>
+    </w:p>
+    <w:p>
+      <w:pPr>
+        <w:rPr>
+          <w:lang w:bidi="th-TH"/>
+        </w:rPr>
+      </w:pPr>
+    </w:p>
+    <w:p>
+      <w:pPr>
+        <w:rPr>
+          <w:lang w:bidi="th-TH"/>
+        </w:rPr>
+      </w:pPr>
+    </w:p>
+    <w:p>
+      <w:pPr>
+        <w:rPr>
+          <w:lang w:bidi="th-TH"/>
+        </w:rPr>
+      </w:pPr>
+    </w:p>
+    <w:p>
+      <w:pPr>
+        <w:rPr>
+          <w:lang w:bidi="th-TH"/>
+        </w:rPr>
+      </w:pPr>
+    </w:p>
+    <w:p>
+      <w:pPr>
+        <w:rPr>
+          <w:lang w:bidi="th-TH"/>
+        </w:rPr>
+      </w:pPr>
+    </w:p>
+    <w:p>
+      <w:pPr>
+        <w:rPr>
+          <w:lang w:bidi="th-TH"/>
+        </w:rPr>
+      </w:pPr>
+    </w:p>
+    <w:p>
+      <w:pPr>
+        <w:rPr>
+          <w:lang w:bidi="th-TH"/>
+        </w:rPr>
+      </w:pPr>
+    </w:p>
+    <w:p>
+      <w:pPr>
+        <w:rPr>
+          <w:lang w:bidi="th-TH"/>
+        </w:rPr>
+      </w:pPr>
+    </w:p>
+    <w:p>
+      <w:pPr>
+        <w:rPr>
+          <w:lang w:bidi="th-TH"/>
+        </w:rPr>
+      </w:pPr>
+    </w:p>
+    <w:p>
+      <w:pPr>
+        <w:rPr>
+          <w:lang w:bidi="th-TH"/>
+        </w:rPr>
+      </w:pPr>
+    </w:p>
+    <w:p>
+      <w:pPr>
+        <w:rPr>
+          <w:lang w:bidi="th-TH"/>
+        </w:rPr>
+      </w:pPr>
+    </w:p>
+    <w:p>
+      <w:pPr>
+        <w:rPr>
+          <w:lang w:bidi="th-TH"/>
+        </w:rPr>
+      </w:pPr>
+    </w:p>
+    <w:p>
+      <w:pPr>
+        <w:rPr>
+          <w:lang w:bidi="th-TH"/>
+        </w:rPr>
+      </w:pPr>
+    </w:p>
+    <w:p>
+      <w:pPr>
+        <w:rPr>
+          <w:lang w:bidi="th-TH"/>
+        </w:rPr>
+      </w:pPr>
+    </w:p>
+    <w:p>
+      <w:pPr>
+        <w:rPr>
+          <w:lang w:bidi="th-TH"/>
+        </w:rPr>
+      </w:pPr>
+    </w:p>
+    <w:p>
+      <w:pPr>
+        <w:rPr>
+          <w:lang w:bidi="th-TH"/>
+        </w:rPr>
+      </w:pPr>
+    </w:p>
+    <w:p>
+      <w:pPr>
+        <w:pStyle w:val="Heading1"/>
+        <w:jc w:val="left"/>
+      </w:pPr>
+      <w:bookmarkStart w:id="25" w:name="_Toc179397223"/>
+      <w:bookmarkStart w:id="26" w:name="_Toc179446685"/>
+      <w:r>
+        <w:t>Thiết kế thuật toán để giải bài toán phân công công việc</w:t>
+      </w:r>
+      <w:bookmarkEnd w:id="25"/>
+      <w:bookmarkEnd w:id="26"/>
+    </w:p>
+    <w:p>
+      <w:pPr>
+        <w:pStyle w:val="Heading2"/>
+      </w:pPr>
+      <w:bookmarkStart w:id="27" w:name="_Toc179397224"/>
+      <w:bookmarkStart w:id="28" w:name="_Toc179446686"/>
+      <w:r>
+        <w:t>Thiết kế thuật toán tham lam ( Greedy)</w:t>
+      </w:r>
+      <w:bookmarkEnd w:id="27"/>
+      <w:bookmarkEnd w:id="28"/>
+    </w:p>
+    <w:p>
+      <w:pPr>
+        <w:pStyle w:val="Heading2"/>
+      </w:pPr>
+      <w:bookmarkStart w:id="29" w:name="_Toc179397225"/>
+      <w:bookmarkStart w:id="30" w:name="_Toc179446687"/>
+      <w:r>
+        <w:t>Thiết kế thuật toán nhánh cận ( Branch and Bound)</w:t>
+      </w:r>
+      <w:bookmarkEnd w:id="29"/>
+      <w:bookmarkEnd w:id="30"/>
     </w:p>
     <w:p>
       <w:pPr>
         <w:pStyle w:val="Heading4"/>
+        <w:numPr>
+          <w:ilvl w:val="3"/>
+          <w:numId w:val="1"/>
+        </w:numPr>
         <w:rPr>
           <w:rFonts w:eastAsia="Times New Roman"/>
         </w:rPr>
@@ -3629,6 +4880,7 @@
           <w:sz w:val="28"/>
           <w:szCs w:val="28"/>
         </w:rPr>
+        <w:lastRenderedPageBreak/>
         <w:t>Cận dưới giúp loại bỏ những nhánh không khả thi.</w:t>
       </w:r>
     </w:p>
@@ -3742,14 +4994,11 @@
     </w:p>
     <w:p>
       <w:pPr>
-        <w:spacing w:before="100" w:beforeAutospacing="1" w:after="100" w:afterAutospacing="1" w:line="240" w:lineRule="auto"/>
-        <w:outlineLvl w:val="2"/>
         <w:rPr>
           <w:sz w:val="28"/>
           <w:szCs w:val="28"/>
         </w:rPr>
       </w:pPr>
-      <w:bookmarkStart w:id="9" w:name="_Toc179397222"/>
       <w:r>
         <w:rPr>
           <w:sz w:val="28"/>
@@ -3757,7 +5006,6 @@
         </w:rPr>
         <w:t>Khi một trạng thái phân công đầy đủ được tìm thấy (tất cả công việc đều được phân cho một người):</w:t>
       </w:r>
-      <w:bookmarkEnd w:id="9"/>
     </w:p>
     <w:p>
       <w:pPr>
@@ -3776,7 +5024,6 @@
           <w:sz w:val="28"/>
           <w:szCs w:val="28"/>
         </w:rPr>
-        <w:lastRenderedPageBreak/>
         <w:t>So sánh tổng thời gian của trạng thái này với nghiệm tốt nhất hiện tại.</w:t>
       </w:r>
     </w:p>
@@ -3879,31 +5126,15 @@
     </w:p>
     <w:p>
       <w:pPr>
-        <w:rPr>
-          <w:lang w:bidi="th-TH"/>
-        </w:rPr>
-      </w:pPr>
-    </w:p>
-    <w:p>
-      <w:pPr>
-        <w:rPr>
-          <w:lang w:bidi="th-TH"/>
-        </w:rPr>
-      </w:pPr>
-    </w:p>
-    <w:p>
-      <w:pPr>
-        <w:rPr>
-          <w:lang w:bidi="th-TH"/>
-        </w:rPr>
-      </w:pPr>
-    </w:p>
-    <w:p>
-      <w:pPr>
-        <w:rPr>
-          <w:lang w:bidi="th-TH"/>
-        </w:rPr>
-      </w:pPr>
+        <w:pStyle w:val="Heading2"/>
+      </w:pPr>
+      <w:bookmarkStart w:id="31" w:name="_Toc179397226"/>
+      <w:bookmarkStart w:id="32" w:name="_Toc179446688"/>
+      <w:r>
+        <w:t>Đánh giá hiệu quả các phương pháp</w:t>
+      </w:r>
+      <w:bookmarkEnd w:id="31"/>
+      <w:bookmarkEnd w:id="32"/>
     </w:p>
     <w:p>
       <w:pPr>
@@ -3994,178 +5225,61 @@
         <w:pStyle w:val="Heading1"/>
         <w:jc w:val="left"/>
       </w:pPr>
-      <w:bookmarkStart w:id="10" w:name="_Toc179397223"/>
-      <w:r>
-        <w:lastRenderedPageBreak/>
-        <w:t>Thiết kế thuật toán để giải bài toán phân công công việc</w:t>
-      </w:r>
-      <w:bookmarkEnd w:id="10"/>
+      <w:bookmarkStart w:id="33" w:name="_Toc179397227"/>
+      <w:bookmarkStart w:id="34" w:name="_Toc179446689"/>
+      <w:r>
+        <w:t>Cài đặt và kiểm thử</w:t>
+      </w:r>
+      <w:bookmarkEnd w:id="33"/>
+      <w:bookmarkEnd w:id="34"/>
     </w:p>
     <w:p>
       <w:pPr>
         <w:pStyle w:val="Heading2"/>
       </w:pPr>
-      <w:bookmarkStart w:id="11" w:name="_Toc179397224"/>
-      <w:r>
-        <w:t>Thiết kế thuật toán tham lam ( Greedy)</w:t>
-      </w:r>
-      <w:bookmarkEnd w:id="11"/>
+      <w:bookmarkStart w:id="35" w:name="_Toc179397228"/>
+      <w:bookmarkStart w:id="36" w:name="_Toc179446690"/>
+      <w:r>
+        <w:t>Cài đặt thuật toán</w:t>
+      </w:r>
+      <w:bookmarkEnd w:id="35"/>
+      <w:bookmarkEnd w:id="36"/>
+    </w:p>
+    <w:p>
+      <w:pPr>
+        <w:pStyle w:val="Heading3"/>
+      </w:pPr>
+      <w:bookmarkStart w:id="37" w:name="_Toc179397229"/>
+      <w:bookmarkStart w:id="38" w:name="_Toc179446691"/>
+      <w:r>
+        <w:t>Cài đặt thuật toán tham lam</w:t>
+      </w:r>
+      <w:bookmarkEnd w:id="37"/>
+      <w:bookmarkEnd w:id="38"/>
+    </w:p>
+    <w:p>
+      <w:pPr>
+        <w:pStyle w:val="Heading3"/>
+      </w:pPr>
+      <w:bookmarkStart w:id="39" w:name="_Toc179397230"/>
+      <w:bookmarkStart w:id="40" w:name="_Toc179446692"/>
+      <w:r>
+        <w:t>Cài đặt thuật toán nhánh cận</w:t>
+      </w:r>
+      <w:bookmarkEnd w:id="39"/>
+      <w:bookmarkEnd w:id="40"/>
     </w:p>
     <w:p>
       <w:pPr>
         <w:pStyle w:val="Heading2"/>
       </w:pPr>
-      <w:bookmarkStart w:id="12" w:name="_Toc179397225"/>
-      <w:r>
-        <w:t>Thiết kế thuật toán nhánh cận ( Branch and Bound)</w:t>
-      </w:r>
-      <w:bookmarkEnd w:id="12"/>
-    </w:p>
-    <w:p>
-      <w:pPr>
-        <w:pStyle w:val="Heading2"/>
-      </w:pPr>
-      <w:bookmarkStart w:id="13" w:name="_Toc179397226"/>
-      <w:r>
-        <w:t>Đánh giá hiệu quả các phương pháp</w:t>
-      </w:r>
-      <w:bookmarkEnd w:id="13"/>
-    </w:p>
-    <w:p>
-      <w:pPr>
-        <w:rPr>
-          <w:lang w:bidi="th-TH"/>
-        </w:rPr>
-      </w:pPr>
-    </w:p>
-    <w:p>
-      <w:pPr>
-        <w:rPr>
-          <w:lang w:bidi="th-TH"/>
-        </w:rPr>
-      </w:pPr>
-    </w:p>
-    <w:p>
-      <w:pPr>
-        <w:rPr>
-          <w:lang w:bidi="th-TH"/>
-        </w:rPr>
-      </w:pPr>
-    </w:p>
-    <w:p>
-      <w:pPr>
-        <w:rPr>
-          <w:lang w:bidi="th-TH"/>
-        </w:rPr>
-      </w:pPr>
-    </w:p>
-    <w:p>
-      <w:pPr>
-        <w:rPr>
-          <w:lang w:bidi="th-TH"/>
-        </w:rPr>
-      </w:pPr>
-    </w:p>
-    <w:p>
-      <w:pPr>
-        <w:rPr>
-          <w:lang w:bidi="th-TH"/>
-        </w:rPr>
-      </w:pPr>
-    </w:p>
-    <w:p>
-      <w:pPr>
-        <w:rPr>
-          <w:lang w:bidi="th-TH"/>
-        </w:rPr>
-      </w:pPr>
-    </w:p>
-    <w:p>
-      <w:pPr>
-        <w:rPr>
-          <w:lang w:bidi="th-TH"/>
-        </w:rPr>
-      </w:pPr>
-    </w:p>
-    <w:p>
-      <w:pPr>
-        <w:rPr>
-          <w:lang w:bidi="th-TH"/>
-        </w:rPr>
-      </w:pPr>
-    </w:p>
-    <w:p>
-      <w:pPr>
-        <w:rPr>
-          <w:lang w:bidi="th-TH"/>
-        </w:rPr>
-      </w:pPr>
-    </w:p>
-    <w:p>
-      <w:pPr>
-        <w:rPr>
-          <w:lang w:bidi="th-TH"/>
-        </w:rPr>
-      </w:pPr>
-    </w:p>
-    <w:p>
-      <w:pPr>
-        <w:rPr>
-          <w:lang w:bidi="th-TH"/>
-        </w:rPr>
-      </w:pPr>
-    </w:p>
-    <w:p>
-      <w:pPr>
-        <w:pStyle w:val="Heading1"/>
-        <w:jc w:val="left"/>
-      </w:pPr>
-      <w:bookmarkStart w:id="14" w:name="_Toc179397227"/>
-      <w:r>
-        <w:lastRenderedPageBreak/>
-        <w:t>Cài đặt và kiểm thử</w:t>
-      </w:r>
-      <w:bookmarkEnd w:id="14"/>
-    </w:p>
-    <w:p>
-      <w:pPr>
-        <w:pStyle w:val="Heading2"/>
-      </w:pPr>
-      <w:bookmarkStart w:id="15" w:name="_Toc179397228"/>
-      <w:r>
-        <w:t>Cài đặt thuật toán</w:t>
-      </w:r>
-      <w:bookmarkEnd w:id="15"/>
-    </w:p>
-    <w:p>
-      <w:pPr>
-        <w:pStyle w:val="Heading3"/>
-      </w:pPr>
-      <w:bookmarkStart w:id="16" w:name="_Toc179397229"/>
-      <w:r>
-        <w:t>Cài đặt thuật toán tham lam</w:t>
-      </w:r>
-      <w:bookmarkEnd w:id="16"/>
-    </w:p>
-    <w:p>
-      <w:pPr>
-        <w:pStyle w:val="Heading3"/>
-      </w:pPr>
-      <w:bookmarkStart w:id="17" w:name="_Toc179397230"/>
-      <w:r>
-        <w:t>Cài đặt thuật toán nhánh cận</w:t>
-      </w:r>
-      <w:bookmarkEnd w:id="17"/>
-    </w:p>
-    <w:p>
-      <w:pPr>
-        <w:pStyle w:val="Heading2"/>
-      </w:pPr>
-      <w:bookmarkStart w:id="18" w:name="_Toc179397231"/>
+      <w:bookmarkStart w:id="41" w:name="_Toc179397231"/>
+      <w:bookmarkStart w:id="42" w:name="_Toc179446693"/>
       <w:r>
         <w:t>Kiểm thử</w:t>
       </w:r>
-      <w:bookmarkEnd w:id="18"/>
+      <w:bookmarkEnd w:id="41"/>
+      <w:bookmarkEnd w:id="42"/>
     </w:p>
     <w:p>
       <w:pPr>
@@ -4176,11 +5290,13 @@
         </w:numPr>
         <w:jc w:val="both"/>
       </w:pPr>
-      <w:bookmarkStart w:id="19" w:name="_Toc179397232"/>
+      <w:bookmarkStart w:id="43" w:name="_Toc179397232"/>
+      <w:bookmarkStart w:id="44" w:name="_Toc179446694"/>
       <w:r>
         <w:t>KẾT LUẬN</w:t>
       </w:r>
-      <w:bookmarkEnd w:id="19"/>
+      <w:bookmarkEnd w:id="43"/>
+      <w:bookmarkEnd w:id="44"/>
     </w:p>
     <w:p>
       <w:pPr>
@@ -4191,15 +5307,23 @@
         </w:numPr>
         <w:jc w:val="both"/>
       </w:pPr>
-      <w:bookmarkStart w:id="20" w:name="_Toc179397233"/>
+      <w:bookmarkStart w:id="45" w:name="_Toc179397233"/>
+      <w:bookmarkStart w:id="46" w:name="_Toc179446695"/>
       <w:r>
         <w:t>TÀI LIỆU THAM KHẢO</w:t>
       </w:r>
-      <w:bookmarkEnd w:id="20"/>
+      <w:bookmarkEnd w:id="45"/>
+      <w:bookmarkEnd w:id="46"/>
     </w:p>
     <w:sectPr>
       <w:pgSz w:w="11906" w:h="16838" w:code="9"/>
       <w:pgMar w:top="1077" w:right="1134" w:bottom="1134" w:left="1701" w:header="720" w:footer="720" w:gutter="0"/>
+      <w:pgBorders w:display="firstPage" w:offsetFrom="page">
+        <w:top w:val="twistedLines1" w:sz="16" w:space="24" w:color="156082" w:themeColor="accent1"/>
+        <w:left w:val="twistedLines1" w:sz="16" w:space="24" w:color="156082" w:themeColor="accent1"/>
+        <w:bottom w:val="twistedLines1" w:sz="16" w:space="24" w:color="156082" w:themeColor="accent1"/>
+        <w:right w:val="twistedLines1" w:sz="16" w:space="24" w:color="156082" w:themeColor="accent1"/>
+      </w:pgBorders>
       <w:cols w:space="720"/>
       <w:docGrid w:linePitch="360"/>
     </w:sectPr>
@@ -4208,7 +5332,7 @@
 </file>
 
 <file path=word/numbering.xml><?xml version="1.0" encoding="utf-8"?>
-<w:numbering xmlns:wpc="http://schemas.microsoft.com/office/word/2010/wordprocessingCanvas" xmlns:cx="http://schemas.microsoft.com/office/drawing/2014/chartex" xmlns:cx1="http://schemas.microsoft.com/office/drawing/2015/9/8/chartex" xmlns:cx2="http://schemas.microsoft.com/office/drawing/2015/10/21/chartex" xmlns:cx3="http://schemas.microsoft.com/office/drawing/2016/5/9/chartex" xmlns:cx4="http://schemas.microsoft.com/office/drawing/2016/5/10/chartex" xmlns:cx5="http://schemas.microsoft.com/office/drawing/2016/5/11/chartex" xmlns:cx6="http://schemas.microsoft.com/office/drawing/2016/5/12/chartex" xmlns:cx7="http://schemas.microsoft.com/office/drawing/2016/5/13/chartex" xmlns:cx8="http://schemas.microsoft.com/office/drawing/2016/5/14/chartex" xmlns:mc="http://schemas.openxmlformats.org/markup-compatibility/2006" xmlns:aink="http://schemas.microsoft.com/office/drawing/2016/ink" xmlns:am3d="http://schemas.microsoft.com/office/drawing/2017/model3d" xmlns:o="urn:schemas-microsoft-com:office:office" xmlns:oel="http://schemas.microsoft.com/office/2019/extlst" xmlns:r="http://schemas.openxmlformats.org/officeDocument/2006/relationships" xmlns:m="http://schemas.openxmlformats.org/officeDocument/2006/math" xmlns:v="urn:schemas-microsoft-com:vml" xmlns:wp14="http://schemas.microsoft.com/office/word/2010/wordprocessingDrawing" xmlns:wp="http://schemas.openxmlformats.org/drawingml/2006/wordprocessingDrawing" xmlns:w10="urn:schemas-microsoft-com:office:word" xmlns:w="http://schemas.openxmlformats.org/wordprocessingml/2006/main" xmlns:w14="http://schemas.microsoft.com/office/word/2010/wordml" xmlns:w15="http://schemas.microsoft.com/office/word/2012/wordml" xmlns:w16cex="http://schemas.microsoft.com/office/word/2018/wordml/cex" xmlns:w16cid="http://schemas.microsoft.com/office/word/2016/wordml/cid" xmlns:w16="http://schemas.microsoft.com/office/word/2018/wordml" xmlns:w16du="http://schemas.microsoft.com/office/word/2023/wordml/word16du" xmlns:w16sdtdh="http://schemas.microsoft.com/office/word/2020/wordml/sdtdatahash" xmlns:w16se="http://schemas.microsoft.com/office/word/2015/wordml/symex" xmlns:wpg="http://schemas.microsoft.com/office/word/2010/wordprocessingGroup" xmlns:wpi="http://schemas.microsoft.com/office/word/2010/wordprocessingInk" xmlns:wne="http://schemas.microsoft.com/office/word/2006/wordml" xmlns:wps="http://schemas.microsoft.com/office/word/2010/wordprocessingShape" mc:Ignorable="w14 w15 w16se w16cid w16 w16cex w16sdtdh w16du wp14">
+<w:numbering xmlns:wpc="http://schemas.microsoft.com/office/word/2010/wordprocessingCanvas" xmlns:cx="http://schemas.microsoft.com/office/drawing/2014/chartex" xmlns:cx1="http://schemas.microsoft.com/office/drawing/2015/9/8/chartex" xmlns:cx2="http://schemas.microsoft.com/office/drawing/2015/10/21/chartex" xmlns:cx3="http://schemas.microsoft.com/office/drawing/2016/5/9/chartex" xmlns:cx4="http://schemas.microsoft.com/office/drawing/2016/5/10/chartex" xmlns:cx5="http://schemas.microsoft.com/office/drawing/2016/5/11/chartex" xmlns:cx6="http://schemas.microsoft.com/office/drawing/2016/5/12/chartex" xmlns:cx7="http://schemas.microsoft.com/office/drawing/2016/5/13/chartex" xmlns:cx8="http://schemas.microsoft.com/office/drawing/2016/5/14/chartex" xmlns:mc="http://schemas.openxmlformats.org/markup-compatibility/2006" xmlns:aink="http://schemas.microsoft.com/office/drawing/2016/ink" xmlns:am3d="http://schemas.microsoft.com/office/drawing/2017/model3d" xmlns:o="urn:schemas-microsoft-com:office:office" xmlns:oel="http://schemas.microsoft.com/office/2019/extlst" xmlns:r="http://schemas.openxmlformats.org/officeDocument/2006/relationships" xmlns:m="http://schemas.openxmlformats.org/officeDocument/2006/math" xmlns:v="urn:schemas-microsoft-com:vml" xmlns:wp14="http://schemas.microsoft.com/office/word/2010/wordprocessingDrawing" xmlns:wp="http://schemas.openxmlformats.org/drawingml/2006/wordprocessingDrawing" xmlns:w10="urn:schemas-microsoft-com:office:word" xmlns:w="http://schemas.openxmlformats.org/wordprocessingml/2006/main" xmlns:w14="http://schemas.microsoft.com/office/word/2010/wordml" xmlns:w15="http://schemas.microsoft.com/office/word/2012/wordml" xmlns:w16cex="http://schemas.microsoft.com/office/word/2018/wordml/cex" xmlns:w16cid="http://schemas.microsoft.com/office/word/2016/wordml/cid" xmlns:w16="http://schemas.microsoft.com/office/word/2018/wordml" xmlns:w16sdtdh="http://schemas.microsoft.com/office/word/2020/wordml/sdtdatahash" xmlns:w16se="http://schemas.microsoft.com/office/word/2015/wordml/symex" xmlns:wpg="http://schemas.microsoft.com/office/word/2010/wordprocessingGroup" xmlns:wpi="http://schemas.microsoft.com/office/word/2010/wordprocessingInk" xmlns:wne="http://schemas.microsoft.com/office/word/2006/wordml" xmlns:wps="http://schemas.microsoft.com/office/word/2010/wordprocessingShape" mc:Ignorable="w14 w15 w16se w16cid w16 w16cex w16sdtdh wp14">
   <w:abstractNum w:abstractNumId="0" w15:restartNumberingAfterBreak="0">
     <w:nsid w:val="01B05FB5"/>
     <w:multiLevelType w:val="multilevel"/>
@@ -8530,7 +9654,7 @@
 </file>
 
 <file path=word/styles.xml><?xml version="1.0" encoding="utf-8"?>
-<w:styles xmlns:mc="http://schemas.openxmlformats.org/markup-compatibility/2006" xmlns:r="http://schemas.openxmlformats.org/officeDocument/2006/relationships" xmlns:w="http://schemas.openxmlformats.org/wordprocessingml/2006/main" xmlns:w14="http://schemas.microsoft.com/office/word/2010/wordml" xmlns:w15="http://schemas.microsoft.com/office/word/2012/wordml" xmlns:w16cex="http://schemas.microsoft.com/office/word/2018/wordml/cex" xmlns:w16cid="http://schemas.microsoft.com/office/word/2016/wordml/cid" xmlns:w16="http://schemas.microsoft.com/office/word/2018/wordml" xmlns:w16du="http://schemas.microsoft.com/office/word/2023/wordml/word16du" xmlns:w16sdtdh="http://schemas.microsoft.com/office/word/2020/wordml/sdtdatahash" xmlns:w16se="http://schemas.microsoft.com/office/word/2015/wordml/symex" mc:Ignorable="w14 w15 w16se w16cid w16 w16cex w16sdtdh w16du">
+<w:styles xmlns:mc="http://schemas.openxmlformats.org/markup-compatibility/2006" xmlns:r="http://schemas.openxmlformats.org/officeDocument/2006/relationships" xmlns:w="http://schemas.openxmlformats.org/wordprocessingml/2006/main" xmlns:w14="http://schemas.microsoft.com/office/word/2010/wordml" xmlns:w15="http://schemas.microsoft.com/office/word/2012/wordml" xmlns:w16cex="http://schemas.microsoft.com/office/word/2018/wordml/cex" xmlns:w16cid="http://schemas.microsoft.com/office/word/2016/wordml/cid" xmlns:w16="http://schemas.microsoft.com/office/word/2018/wordml" xmlns:w16sdtdh="http://schemas.microsoft.com/office/word/2020/wordml/sdtdatahash" xmlns:w16se="http://schemas.microsoft.com/office/word/2015/wordml/symex" mc:Ignorable="w14 w15 w16se w16cid w16 w16cex w16sdtdh">
   <w:docDefaults>
     <w:rPrDefault>
       <w:rPr>
@@ -8929,7 +10053,7 @@
   <w:style w:type="paragraph" w:default="1" w:styleId="Normal">
     <w:name w:val="Normal"/>
     <w:qFormat/>
-    <w:rsid w:val="003F23FF"/>
+    <w:rsid w:val="002A4CC6"/>
     <w:pPr>
       <w:spacing w:line="360" w:lineRule="auto"/>
       <w:ind w:left="357" w:hanging="357"/>
@@ -9560,6 +10684,46 @@
       <w:u w:val="single"/>
     </w:rPr>
   </w:style>
+  <w:style w:type="paragraph" w:styleId="TOC4">
+    <w:name w:val="toc 4"/>
+    <w:basedOn w:val="Normal"/>
+    <w:next w:val="Normal"/>
+    <w:autoRedefine/>
+    <w:uiPriority w:val="39"/>
+    <w:unhideWhenUsed/>
+    <w:rsid w:val="00D4465D"/>
+    <w:pPr>
+      <w:spacing w:after="100"/>
+      <w:ind w:left="780"/>
+    </w:pPr>
+  </w:style>
+  <w:style w:type="table" w:styleId="TableGrid">
+    <w:name w:val="Table Grid"/>
+    <w:basedOn w:val="TableNormal"/>
+    <w:uiPriority w:val="39"/>
+    <w:rsid w:val="00D4465D"/>
+    <w:pPr>
+      <w:spacing w:after="0" w:line="240" w:lineRule="auto"/>
+    </w:pPr>
+    <w:rPr>
+      <w:rFonts w:asciiTheme="minorHAnsi" w:hAnsiTheme="minorHAnsi" w:cstheme="minorBidi"/>
+      <w:kern w:val="0"/>
+      <w:sz w:val="22"/>
+      <w:szCs w:val="22"/>
+      <w:lang w:val="en-US"/>
+      <w14:ligatures w14:val="none"/>
+    </w:rPr>
+    <w:tblPr>
+      <w:tblBorders>
+        <w:top w:val="single" w:sz="4" w:space="0" w:color="auto"/>
+        <w:left w:val="single" w:sz="4" w:space="0" w:color="auto"/>
+        <w:bottom w:val="single" w:sz="4" w:space="0" w:color="auto"/>
+        <w:right w:val="single" w:sz="4" w:space="0" w:color="auto"/>
+        <w:insideH w:val="single" w:sz="4" w:space="0" w:color="auto"/>
+        <w:insideV w:val="single" w:sz="4" w:space="0" w:color="auto"/>
+      </w:tblBorders>
+    </w:tblPr>
+  </w:style>
 </w:styles>
 </file>
 

</xml_diff>

<commit_message>
update chuong 2 branch and bound
</commit_message>
<xml_diff>
--- a/TTCSN_DeCuongBTL_Nhom11.docx
+++ b/TTCSN_DeCuongBTL_Nhom11.docx
@@ -1,6 +1,6 @@
 
 <file path=word/document.xml><?xml version="1.0" encoding="utf-8"?>
-<w:document xmlns:wpc="http://schemas.microsoft.com/office/word/2010/wordprocessingCanvas" xmlns:cx="http://schemas.microsoft.com/office/drawing/2014/chartex" xmlns:cx1="http://schemas.microsoft.com/office/drawing/2015/9/8/chartex" xmlns:cx2="http://schemas.microsoft.com/office/drawing/2015/10/21/chartex" xmlns:cx3="http://schemas.microsoft.com/office/drawing/2016/5/9/chartex" xmlns:cx4="http://schemas.microsoft.com/office/drawing/2016/5/10/chartex" xmlns:cx5="http://schemas.microsoft.com/office/drawing/2016/5/11/chartex" xmlns:cx6="http://schemas.microsoft.com/office/drawing/2016/5/12/chartex" xmlns:cx7="http://schemas.microsoft.com/office/drawing/2016/5/13/chartex" xmlns:cx8="http://schemas.microsoft.com/office/drawing/2016/5/14/chartex" xmlns:mc="http://schemas.openxmlformats.org/markup-compatibility/2006" xmlns:aink="http://schemas.microsoft.com/office/drawing/2016/ink" xmlns:am3d="http://schemas.microsoft.com/office/drawing/2017/model3d" xmlns:o="urn:schemas-microsoft-com:office:office" xmlns:oel="http://schemas.microsoft.com/office/2019/extlst" xmlns:r="http://schemas.openxmlformats.org/officeDocument/2006/relationships" xmlns:m="http://schemas.openxmlformats.org/officeDocument/2006/math" xmlns:v="urn:schemas-microsoft-com:vml" xmlns:wp14="http://schemas.microsoft.com/office/word/2010/wordprocessingDrawing" xmlns:wp="http://schemas.openxmlformats.org/drawingml/2006/wordprocessingDrawing" xmlns:w10="urn:schemas-microsoft-com:office:word" xmlns:w="http://schemas.openxmlformats.org/wordprocessingml/2006/main" xmlns:w14="http://schemas.microsoft.com/office/word/2010/wordml" xmlns:w15="http://schemas.microsoft.com/office/word/2012/wordml" xmlns:w16cex="http://schemas.microsoft.com/office/word/2018/wordml/cex" xmlns:w16cid="http://schemas.microsoft.com/office/word/2016/wordml/cid" xmlns:w16="http://schemas.microsoft.com/office/word/2018/wordml" xmlns:w16sdtdh="http://schemas.microsoft.com/office/word/2020/wordml/sdtdatahash" xmlns:w16se="http://schemas.microsoft.com/office/word/2015/wordml/symex" xmlns:wpg="http://schemas.microsoft.com/office/word/2010/wordprocessingGroup" xmlns:wpi="http://schemas.microsoft.com/office/word/2010/wordprocessingInk" xmlns:wne="http://schemas.microsoft.com/office/word/2006/wordml" xmlns:wps="http://schemas.microsoft.com/office/word/2010/wordprocessingShape" mc:Ignorable="w14 w15 w16se w16cid w16 w16cex w16sdtdh wp14">
+<w:document xmlns:wpc="http://schemas.microsoft.com/office/word/2010/wordprocessingCanvas" xmlns:cx="http://schemas.microsoft.com/office/drawing/2014/chartex" xmlns:cx1="http://schemas.microsoft.com/office/drawing/2015/9/8/chartex" xmlns:cx2="http://schemas.microsoft.com/office/drawing/2015/10/21/chartex" xmlns:cx3="http://schemas.microsoft.com/office/drawing/2016/5/9/chartex" xmlns:cx4="http://schemas.microsoft.com/office/drawing/2016/5/10/chartex" xmlns:cx5="http://schemas.microsoft.com/office/drawing/2016/5/11/chartex" xmlns:cx6="http://schemas.microsoft.com/office/drawing/2016/5/12/chartex" xmlns:cx7="http://schemas.microsoft.com/office/drawing/2016/5/13/chartex" xmlns:cx8="http://schemas.microsoft.com/office/drawing/2016/5/14/chartex" xmlns:mc="http://schemas.openxmlformats.org/markup-compatibility/2006" xmlns:aink="http://schemas.microsoft.com/office/drawing/2016/ink" xmlns:am3d="http://schemas.microsoft.com/office/drawing/2017/model3d" xmlns:o="urn:schemas-microsoft-com:office:office" xmlns:oel="http://schemas.microsoft.com/office/2019/extlst" xmlns:r="http://schemas.openxmlformats.org/officeDocument/2006/relationships" xmlns:m="http://schemas.openxmlformats.org/officeDocument/2006/math" xmlns:v="urn:schemas-microsoft-com:vml" xmlns:wp14="http://schemas.microsoft.com/office/word/2010/wordprocessingDrawing" xmlns:wp="http://schemas.openxmlformats.org/drawingml/2006/wordprocessingDrawing" xmlns:w10="urn:schemas-microsoft-com:office:word" xmlns:w="http://schemas.openxmlformats.org/wordprocessingml/2006/main" xmlns:w14="http://schemas.microsoft.com/office/word/2010/wordml" xmlns:w15="http://schemas.microsoft.com/office/word/2012/wordml" xmlns:w16cex="http://schemas.microsoft.com/office/word/2018/wordml/cex" xmlns:w16cid="http://schemas.microsoft.com/office/word/2016/wordml/cid" xmlns:w16="http://schemas.microsoft.com/office/word/2018/wordml" xmlns:w16du="http://schemas.microsoft.com/office/word/2023/wordml/word16du" xmlns:w16sdtdh="http://schemas.microsoft.com/office/word/2020/wordml/sdtdatahash" xmlns:w16se="http://schemas.microsoft.com/office/word/2015/wordml/symex" xmlns:wpg="http://schemas.microsoft.com/office/word/2010/wordprocessingGroup" xmlns:wpi="http://schemas.microsoft.com/office/word/2010/wordprocessingInk" xmlns:wne="http://schemas.microsoft.com/office/word/2006/wordml" xmlns:wps="http://schemas.microsoft.com/office/word/2010/wordprocessingShape" mc:Ignorable="w14 w15 w16se w16cid w16 w16cex w16sdtdh w16du wp14">
   <w:body>
     <w:p>
       <w:pPr>
@@ -2069,7 +2069,23 @@
             <w:noProof/>
             <w:lang w:bidi="th-TH"/>
           </w:rPr>
-          <w:t>2.2. Thiết kế thuật toán nhánh cận ( Branch and Bound)</w:t>
+          <w:t>2.2. Thiết kế thuậ</w:t>
+        </w:r>
+        <w:r>
+          <w:rPr>
+            <w:rStyle w:val="Hyperlink"/>
+            <w:noProof/>
+            <w:lang w:bidi="th-TH"/>
+          </w:rPr>
+          <w:t>t</w:t>
+        </w:r>
+        <w:r>
+          <w:rPr>
+            <w:rStyle w:val="Hyperlink"/>
+            <w:noProof/>
+            <w:lang w:bidi="th-TH"/>
+          </w:rPr>
+          <w:t xml:space="preserve"> toán nhánh cận ( Branch and Bound)</w:t>
         </w:r>
         <w:r>
           <w:rPr>
@@ -4589,22 +4605,7 @@
         <w:ind w:firstLine="69"/>
       </w:pPr>
       <w:r>
-        <w:t xml:space="preserve">Phương pháp nhánh và cận là một dạng cải tiến của phương pháp quay lui, </w:t>
-      </w:r>
-      <w:r>
-        <w:t>đ</w:t>
-      </w:r>
-      <w:r>
-        <w:t xml:space="preserve">ược áp dụng </w:t>
-      </w:r>
-      <w:r>
-        <w:t>đ</w:t>
-      </w:r>
-      <w:r>
-        <w:t xml:space="preserve">ể tìm nghiệm của bài toán tối ưu. Giả sử nghiệm của bài toán có thể biểu diễn dưới dạng một vector </w:t>
-      </w:r>
-      <w:r>
-        <w:t xml:space="preserve"> ( x</w:t>
+        <w:t>Phương pháp nhánh và cận là một dạng cải tiến của phương pháp quay lui, được áp dụng để tìm nghiệm của bài toán tối ưu. Giả sử nghiệm của bài toán có thể biểu diễn dưới dạng một vector  ( x</w:t>
       </w:r>
       <w:r>
         <w:rPr>
@@ -4631,10 +4632,31 @@
         <w:t>n</w:t>
       </w:r>
       <w:r>
-        <w:t xml:space="preserve">)   </w:t>
-      </w:r>
-      <w:r>
-        <w:t xml:space="preserve">mỗi thành phần </w:t>
+        <w:t>)   mỗi thành phần x</w:t>
+      </w:r>
+      <w:r>
+        <w:rPr>
+          <w:vertAlign w:val="subscript"/>
+        </w:rPr>
+        <w:t>i</w:t>
+      </w:r>
+      <w:r>
+        <w:t xml:space="preserve"> ( i = 1,2, . . , n)  được chọn ra từ tập S</w:t>
+      </w:r>
+      <w:r>
+        <w:rPr>
+          <w:vertAlign w:val="subscript"/>
+        </w:rPr>
+        <w:t>i</w:t>
+      </w:r>
+      <w:r>
+        <w:t>. Mỗi nghiệm của bài toán X = ( x</w:t>
+      </w:r>
+      <w:r>
+        <w:rPr>
+          <w:vertAlign w:val="subscript"/>
+        </w:rPr>
+        <w:t xml:space="preserve">1, </w:t>
       </w:r>
       <w:r>
         <w:t>x</w:t>
@@ -4643,61 +4665,56 @@
         <w:rPr>
           <w:vertAlign w:val="subscript"/>
         </w:rPr>
-        <w:t>i</w:t>
-      </w:r>
-      <w:r>
-        <w:t xml:space="preserve"> ( i =</w:t>
-      </w:r>
-      <w:r>
-        <w:t xml:space="preserve"> 1,2, . . , </w:t>
-      </w:r>
-      <w:r>
-        <w:t xml:space="preserve">n) </w:t>
-      </w:r>
-      <w:r>
-        <w:t xml:space="preserve"> </w:t>
-      </w:r>
-      <w:r>
-        <w:t>đ</w:t>
-      </w:r>
-      <w:r>
-        <w:t>ược chọn ra từ tậ</w:t>
-      </w:r>
-      <w:r>
-        <w:t>p S</w:t>
+        <w:t>2 ,</w:t>
+      </w:r>
+      <w:r>
+        <w:t>…., x</w:t>
       </w:r>
       <w:r>
         <w:rPr>
           <w:vertAlign w:val="subscript"/>
         </w:rPr>
-        <w:t>i</w:t>
-      </w:r>
-      <w:r>
-        <w:t>.</w:t>
-      </w:r>
-      <w:r>
-        <w:t xml:space="preserve"> </w:t>
-      </w:r>
-      <w:r>
-        <w:t xml:space="preserve">Mỗi nghiệm của bài toán </w:t>
-      </w:r>
-      <w:r>
-        <w:t xml:space="preserve">X = </w:t>
-      </w:r>
-      <w:r>
-        <w:t>( x</w:t>
+        <w:t>n</w:t>
+      </w:r>
+      <w:r>
+        <w:t xml:space="preserve">)   được xác định “ độ tốt” bằng một hàm f (X) và mục tiêu cần tìm nghiệm có giá trị f (X) đạt giá trị nhỏ nhất (hoặc đạt giá trị lớn nhất). Tư tưởng của phương pháp nhánh và cận như sau: Giả sử, </w:t>
+      </w:r>
+      <w:r>
+        <w:lastRenderedPageBreak/>
+        <w:t>đã xây dựng được k thành phần ( x</w:t>
       </w:r>
       <w:r>
         <w:rPr>
           <w:vertAlign w:val="subscript"/>
         </w:rPr>
-        <w:t>1</w:t>
+        <w:t xml:space="preserve">1, </w:t>
+      </w:r>
+      <w:r>
+        <w:t>x</w:t>
       </w:r>
       <w:r>
         <w:rPr>
           <w:vertAlign w:val="subscript"/>
         </w:rPr>
-        <w:t xml:space="preserve">, </w:t>
+        <w:t xml:space="preserve">2, </w:t>
+      </w:r>
+      <w:r>
+        <w:t>…., x</w:t>
+      </w:r>
+      <w:r>
+        <w:rPr>
+          <w:vertAlign w:val="subscript"/>
+        </w:rPr>
+        <w:t>k</w:t>
+      </w:r>
+      <w:r>
+        <w:t>)   của nghiệm và khi mở rộng nghiệm ( x</w:t>
+      </w:r>
+      <w:r>
+        <w:rPr>
+          <w:vertAlign w:val="subscript"/>
+        </w:rPr>
+        <w:t xml:space="preserve">1, </w:t>
       </w:r>
       <w:r>
         <w:t>x</w:t>
@@ -4706,19 +4723,25 @@
         <w:rPr>
           <w:vertAlign w:val="subscript"/>
         </w:rPr>
-        <w:t>2</w:t>
+        <w:t xml:space="preserve">2, </w:t>
+      </w:r>
+      <w:r>
+        <w:t>…., x</w:t>
       </w:r>
       <w:r>
         <w:rPr>
           <w:vertAlign w:val="subscript"/>
         </w:rPr>
-        <w:t xml:space="preserve"> ,</w:t>
-      </w:r>
-      <w:r>
-        <w:t>….</w:t>
-      </w:r>
-      <w:r>
-        <w:t xml:space="preserve">, </w:t>
+        <w:t>k+1</w:t>
+      </w:r>
+      <w:r>
+        <w:t>)   , nếu biết rằng tất cả các nghiệm mở rộng của nó ( x</w:t>
+      </w:r>
+      <w:r>
+        <w:rPr>
+          <w:vertAlign w:val="subscript"/>
+        </w:rPr>
+        <w:t xml:space="preserve">1, </w:t>
       </w:r>
       <w:r>
         <w:t>x</w:t>
@@ -4727,64 +4750,24 @@
         <w:rPr>
           <w:vertAlign w:val="subscript"/>
         </w:rPr>
-        <w:t>n</w:t>
-      </w:r>
-      <w:r>
-        <w:t xml:space="preserve">)   </w:t>
-      </w:r>
-      <w:r>
-        <w:t>đ</w:t>
-      </w:r>
-      <w:r>
-        <w:t xml:space="preserve">ược xác </w:t>
-      </w:r>
-      <w:r>
-        <w:t>đ</w:t>
-      </w:r>
-      <w:r>
-        <w:t>ịnh “</w:t>
-      </w:r>
-      <w:r>
-        <w:t xml:space="preserve"> đ</w:t>
-      </w:r>
-      <w:r>
-        <w:t xml:space="preserve">ộ tốt” bằng một hàm </w:t>
-      </w:r>
-      <w:r>
-        <w:t>f (X)</w:t>
-      </w:r>
-      <w:r>
-        <w:t xml:space="preserve"> và mục tiêu cần tìm nghiệm có giá trị </w:t>
-      </w:r>
-      <w:r>
-        <w:t>f (X) đ</w:t>
-      </w:r>
-      <w:r>
-        <w:t xml:space="preserve">ạt giá trị nhỏ nhất (hoặc </w:t>
-      </w:r>
-      <w:r>
-        <w:t>đ</w:t>
-      </w:r>
-      <w:r>
-        <w:t xml:space="preserve">ạt giá trị lớn nhất). Tư tưởng của phương pháp nhánh và cận như sau: Giả sử, </w:t>
-      </w:r>
-      <w:r>
-        <w:lastRenderedPageBreak/>
-        <w:t>đ</w:t>
-      </w:r>
-      <w:r>
-        <w:t xml:space="preserve">ã xây dựng </w:t>
-      </w:r>
-      <w:r>
-        <w:t>đ</w:t>
-      </w:r>
-      <w:r>
-        <w:t>ược k thành phần ( x</w:t>
+        <w:t xml:space="preserve">2, </w:t>
+      </w:r>
+      <w:r>
+        <w:t>…., x</w:t>
       </w:r>
       <w:r>
         <w:rPr>
           <w:vertAlign w:val="subscript"/>
         </w:rPr>
+        <w:t xml:space="preserve">k+1, </w:t>
+      </w:r>
+      <w:r>
+        <w:t>…..)    nếu không tốt bằng nghiệm tốt nhất đã biết ở thời điểm đó, thì ta không cần mở rộng từ ( x</w:t>
+      </w:r>
+      <w:r>
+        <w:rPr>
+          <w:vertAlign w:val="subscript"/>
+        </w:rPr>
         <w:t xml:space="preserve">1, </w:t>
       </w:r>
       <w:r>
@@ -4806,181 +4789,7 @@
         <w:t>k</w:t>
       </w:r>
       <w:r>
-        <w:t>)   của nghiệm và khi mở rộng nghiệm</w:t>
-      </w:r>
-      <w:r>
-        <w:t xml:space="preserve"> </w:t>
-      </w:r>
-      <w:r>
-        <w:t>( x</w:t>
-      </w:r>
-      <w:r>
-        <w:rPr>
-          <w:vertAlign w:val="subscript"/>
-        </w:rPr>
-        <w:t xml:space="preserve">1, </w:t>
-      </w:r>
-      <w:r>
-        <w:t>x</w:t>
-      </w:r>
-      <w:r>
-        <w:rPr>
-          <w:vertAlign w:val="subscript"/>
-        </w:rPr>
-        <w:t xml:space="preserve">2, </w:t>
-      </w:r>
-      <w:r>
-        <w:t>…., x</w:t>
-      </w:r>
-      <w:r>
-        <w:rPr>
-          <w:vertAlign w:val="subscript"/>
-        </w:rPr>
-        <w:t>k+1</w:t>
-      </w:r>
-      <w:r>
-        <w:t>)   , nếu biết rằng tất cả các nghiệm mở rộng của nó ( x</w:t>
-      </w:r>
-      <w:r>
-        <w:rPr>
-          <w:vertAlign w:val="subscript"/>
-        </w:rPr>
-        <w:t xml:space="preserve">1, </w:t>
-      </w:r>
-      <w:r>
-        <w:t>x</w:t>
-      </w:r>
-      <w:r>
-        <w:rPr>
-          <w:vertAlign w:val="subscript"/>
-        </w:rPr>
-        <w:t xml:space="preserve">2, </w:t>
-      </w:r>
-      <w:r>
-        <w:t>…., x</w:t>
-      </w:r>
-      <w:r>
-        <w:rPr>
-          <w:vertAlign w:val="subscript"/>
-        </w:rPr>
-        <w:t xml:space="preserve">k+1, </w:t>
-      </w:r>
-      <w:r>
-        <w:t>…..</w:t>
-      </w:r>
-      <w:r>
-        <w:t xml:space="preserve">)    </w:t>
-      </w:r>
-      <w:r>
-        <w:t>nế</w:t>
-      </w:r>
-      <w:r>
-        <w:t xml:space="preserve">u không tốt bằng nghiệm tốt nhất </w:t>
-      </w:r>
-      <w:r>
-        <w:t>đ</w:t>
-      </w:r>
-      <w:r>
-        <w:t xml:space="preserve">ã biết ở thời </w:t>
-      </w:r>
-      <w:r>
-        <w:t>đ</w:t>
-      </w:r>
-      <w:r>
-        <w:t xml:space="preserve">iểm </w:t>
-      </w:r>
-      <w:r>
-        <w:t>đ</w:t>
-      </w:r>
-      <w:r>
-        <w:t>ó, thì ta không cần mở rộng từ ( x</w:t>
-      </w:r>
-      <w:r>
-        <w:rPr>
-          <w:vertAlign w:val="subscript"/>
-        </w:rPr>
-        <w:t xml:space="preserve">1, </w:t>
-      </w:r>
-      <w:r>
-        <w:t>x</w:t>
-      </w:r>
-      <w:r>
-        <w:rPr>
-          <w:vertAlign w:val="subscript"/>
-        </w:rPr>
-        <w:t xml:space="preserve">2, </w:t>
-      </w:r>
-      <w:r>
-        <w:t>…., x</w:t>
-      </w:r>
-      <w:r>
-        <w:rPr>
-          <w:vertAlign w:val="subscript"/>
-        </w:rPr>
-        <w:t>k</w:t>
-      </w:r>
-      <w:r>
-        <w:t xml:space="preserve">)   nữa. Như vậy, với phương pháp nhánh và cận, ta không phải duyệt toàn bộ các phương án </w:t>
-      </w:r>
-      <w:r>
-        <w:t>đ</w:t>
-      </w:r>
-      <w:r>
-        <w:t xml:space="preserve">ể tìm ra nghiệm tốt nhất mà bằng cách </w:t>
-      </w:r>
-      <w:r>
-        <w:t>đ</w:t>
-      </w:r>
-      <w:r>
-        <w:t xml:space="preserve">ánh giá các nghiệm mở rộng, ta có thể cắt bỏ </w:t>
-      </w:r>
-      <w:r>
-        <w:t>đ</w:t>
-      </w:r>
-      <w:r>
-        <w:t xml:space="preserve">i những phương án (nhánh) không cần thiết, do </w:t>
-      </w:r>
-      <w:r>
-        <w:t>đ</w:t>
-      </w:r>
-      <w:r>
-        <w:t xml:space="preserve">ó việc tìm nghiệm tối ưu sẽ nhanh hơn. Cái khó nhất trong việc áp dụng phương pháp nhánh và cận là </w:t>
-      </w:r>
-      <w:r>
-        <w:t>đ</w:t>
-      </w:r>
-      <w:r>
-        <w:t xml:space="preserve">ánh giá </w:t>
-      </w:r>
-      <w:r>
-        <w:t>đ</w:t>
-      </w:r>
-      <w:r>
-        <w:t xml:space="preserve">ược các nghiệm mở rộng, nếu </w:t>
-      </w:r>
-      <w:r>
-        <w:t>đ</w:t>
-      </w:r>
-      <w:r>
-        <w:t xml:space="preserve">ánh giá </w:t>
-      </w:r>
-      <w:r>
-        <w:t>đ</w:t>
-      </w:r>
-      <w:r>
-        <w:t xml:space="preserve">ược tốt sẽ giúp bỏ qua </w:t>
-      </w:r>
-      <w:r>
-        <w:t>đ</w:t>
-      </w:r>
-      <w:r>
-        <w:t xml:space="preserve">ược nhiều phương án không cần thiết, khi </w:t>
-      </w:r>
-      <w:r>
-        <w:t>đ</w:t>
-      </w:r>
-      <w:r>
-        <w:t>ó thuật toán nhánh cận sẽ chạy nhanh hơn nhiều so với thuật toán vét cạn.</w:t>
+        <w:t>)   nữa. Như vậy, với phương pháp nhánh và cận, ta không phải duyệt toàn bộ các phương án để tìm ra nghiệm tốt nhất mà bằng cách đánh giá các nghiệm mở rộng, ta có thể cắt bỏ đi những phương án (nhánh) không cần thiết, do đó việc tìm nghiệm tối ưu sẽ nhanh hơn. Cái khó nhất trong việc áp dụng phương pháp nhánh và cận là đánh giá được các nghiệm mở rộng, nếu đánh giá được tốt sẽ giúp bỏ qua được nhiều phương án không cần thiết, khi đó thuật toán nhánh cận sẽ chạy nhanh hơn nhiều so với thuật toán vét cạn.</w:t>
       </w:r>
     </w:p>
     <w:p>
@@ -5685,10 +5494,263 @@
     </w:p>
     <w:p>
       <w:pPr>
+        <w:pStyle w:val="Heading4"/>
+      </w:pPr>
+      <w:r>
+        <w:t>Thiết kế giải thuật</w:t>
+      </w:r>
+    </w:p>
+    <w:p>
+      <w:pPr>
         <w:rPr>
           <w:lang w:bidi="th-TH"/>
         </w:rPr>
       </w:pPr>
+      <w:r>
+        <w:rPr>
+          <w:lang w:bidi="th-TH"/>
+        </w:rPr>
+        <w:t>Có n công nhân có th</w:t>
+      </w:r>
+      <w:r>
+        <w:rPr>
+          <w:lang w:bidi="th-TH"/>
+        </w:rPr>
+        <w:t>ể</w:t>
+      </w:r>
+      <w:r>
+        <w:rPr>
+          <w:lang w:bidi="th-TH"/>
+        </w:rPr>
+        <w:t xml:space="preserve"> làm n công việc.</w:t>
+      </w:r>
+    </w:p>
+    <w:p>
+      <w:pPr>
+        <w:rPr>
+          <w:lang w:bidi="th-TH"/>
+        </w:rPr>
+      </w:pPr>
+      <w:r>
+        <w:rPr>
+          <w:lang w:bidi="th-TH"/>
+        </w:rPr>
+        <w:t>Công nhân 1 làm công việc j t</w:t>
+      </w:r>
+      <w:r>
+        <w:rPr>
+          <w:lang w:bidi="th-TH"/>
+        </w:rPr>
+        <w:t>ốn</w:t>
+      </w:r>
+      <w:r>
+        <w:rPr>
+          <w:lang w:bidi="th-TH"/>
+        </w:rPr>
+        <w:t xml:space="preserve"> một khoảng</w:t>
+      </w:r>
+      <w:r>
+        <w:rPr>
+          <w:lang w:bidi="th-TH"/>
+        </w:rPr>
+        <w:t xml:space="preserve"> </w:t>
+      </w:r>
+      <w:r>
+        <w:rPr>
+          <w:lang w:bidi="th-TH"/>
+        </w:rPr>
+        <w:t>thời gian tij.</w:t>
+      </w:r>
+    </w:p>
+    <w:p>
+      <w:pPr>
+        <w:ind w:left="0" w:firstLine="0"/>
+        <w:rPr>
+          <w:lang w:bidi="th-TH"/>
+        </w:rPr>
+      </w:pPr>
+      <w:r>
+        <w:rPr>
+          <w:lang w:bidi="th-TH"/>
+        </w:rPr>
+        <w:t>Phải tìm một phương án phân công như thế</w:t>
+      </w:r>
+      <w:r>
+        <w:rPr>
+          <w:lang w:bidi="th-TH"/>
+        </w:rPr>
+        <w:t xml:space="preserve"> </w:t>
+      </w:r>
+      <w:r>
+        <w:rPr>
+          <w:lang w:bidi="th-TH"/>
+        </w:rPr>
+        <w:t>nào đề các công việc đều được hoàn thành,</w:t>
+      </w:r>
+      <w:r>
+        <w:rPr>
+          <w:lang w:bidi="th-TH"/>
+        </w:rPr>
+        <w:t xml:space="preserve"> </w:t>
+      </w:r>
+      <w:r>
+        <w:rPr>
+          <w:lang w:bidi="th-TH"/>
+        </w:rPr>
+        <w:t>các công nhân đều có việc làm, môi công</w:t>
+      </w:r>
+      <w:r>
+        <w:rPr>
+          <w:lang w:bidi="th-TH"/>
+        </w:rPr>
+        <w:t xml:space="preserve"> </w:t>
+      </w:r>
+      <w:r>
+        <w:rPr>
+          <w:lang w:bidi="th-TH"/>
+        </w:rPr>
+        <w:t>nhân chỉ làm một công việc và mội công việc</w:t>
+      </w:r>
+      <w:r>
+        <w:rPr>
+          <w:lang w:bidi="th-TH"/>
+        </w:rPr>
+        <w:t xml:space="preserve"> </w:t>
+      </w:r>
+      <w:r>
+        <w:rPr>
+          <w:lang w:bidi="th-TH"/>
+        </w:rPr>
+        <w:t>chỉ do một công nhân thực hiện đồng thời</w:t>
+      </w:r>
+      <w:r>
+        <w:rPr>
+          <w:lang w:bidi="th-TH"/>
+        </w:rPr>
+        <w:t xml:space="preserve"> tổng</w:t>
+      </w:r>
+      <w:r>
+        <w:rPr>
+          <w:lang w:bidi="th-TH"/>
+        </w:rPr>
+        <w:t xml:space="preserve"> thời gian </w:t>
+      </w:r>
+      <w:r>
+        <w:rPr>
+          <w:lang w:bidi="th-TH"/>
+        </w:rPr>
+        <w:t>là</w:t>
+      </w:r>
+      <w:r>
+        <w:rPr>
+          <w:lang w:bidi="th-TH"/>
+        </w:rPr>
+        <w:t xml:space="preserve"> nhỏ nhất.</w:t>
+      </w:r>
+    </w:p>
+    <w:p>
+      <w:pPr>
+        <w:rPr>
+          <w:lang w:bidi="th-TH"/>
+        </w:rPr>
+      </w:pPr>
+      <w:r>
+        <w:rPr>
+          <w:lang w:bidi="th-TH"/>
+        </w:rPr>
+        <w:t>Phân nhánh theo các CN từ 1 đến n</w:t>
+      </w:r>
+    </w:p>
+    <w:p>
+      <w:pPr>
+        <w:rPr>
+          <w:lang w:bidi="th-TH"/>
+        </w:rPr>
+      </w:pPr>
+      <w:r>
+        <w:rPr>
+          <w:lang w:bidi="th-TH"/>
+        </w:rPr>
+        <w:t>F0: Nút gốc biểu diễn trạng thái chưa có ai làm việc gì, Tổng thời gian (TGT = 0)</w:t>
+      </w:r>
+    </w:p>
+    <w:p>
+      <w:pPr>
+        <w:rPr>
+          <w:lang w:bidi="th-TH"/>
+        </w:rPr>
+      </w:pPr>
+      <w:r>
+        <w:rPr>
+          <w:lang w:bidi="th-TH"/>
+        </w:rPr>
+        <w:t>F1: Nút gốc có n nút con tương ứng với CN 1 làm n CV j ( j = 1,n), TTG = t1,j</w:t>
+      </w:r>
+    </w:p>
+    <w:p>
+      <w:pPr>
+        <w:rPr>
+          <w:lang w:bidi="th-TH"/>
+        </w:rPr>
+      </w:pPr>
+      <w:r>
+        <w:rPr>
+          <w:lang w:bidi="th-TH"/>
+        </w:rPr>
+        <w:t>F2: Mỗi nút F1 sẽ có n-1 nút con, tương ứng với CN 2, làm n-1 CV j (j = 0, n và khác với CV j đã do CN1 làm). TTG = TTG )cha) + t2,k</w:t>
+      </w:r>
+    </w:p>
+    <w:p>
+      <w:pPr>
+        <w:rPr>
+          <w:lang w:bidi="th-TH"/>
+        </w:rPr>
+      </w:pPr>
+      <w:r>
+        <w:rPr>
+          <w:lang w:bidi="th-TH"/>
+        </w:rPr>
+        <w:t>Fi: Mỗi nút Fi-1 sẽ có n – i + 1 tương ứng với CN I làm n – i + 1 CV j ( j = 0, n khác với các CV đã do I – 1 CN trước đó làm). TTG = TTG(cha) + ti,j</w:t>
+      </w:r>
+    </w:p>
+    <w:p>
+      <w:pPr>
+        <w:rPr>
+          <w:lang w:bidi="th-TH"/>
+        </w:rPr>
+      </w:pPr>
+      <w:r>
+        <w:rPr>
+          <w:lang w:bidi="th-TH"/>
+        </w:rPr>
+        <w:t>Nút gốc: CD = Tổng các giá trị nhỏ nhất của các dòng trong ma trận ti,j</w:t>
+      </w:r>
+    </w:p>
+    <w:p>
+      <w:pPr>
+        <w:rPr>
+          <w:lang w:bidi="th-TH"/>
+        </w:rPr>
+      </w:pPr>
+      <w:r>
+        <w:rPr>
+          <w:lang w:bidi="th-TH"/>
+        </w:rPr>
+        <w:t xml:space="preserve">Các nút khác: CD = TTG + Tổng cá giá trị nhỏ nhất của mỗi dòng, sau dòng I, trong ma </w:t>
+      </w:r>
+    </w:p>
+    <w:p>
+      <w:pPr>
+        <w:rPr>
+          <w:lang w:bidi="th-TH"/>
+        </w:rPr>
+      </w:pPr>
+      <w:r>
+        <w:rPr>
+          <w:lang w:bidi="th-TH"/>
+        </w:rPr>
+        <w:t>trận ti,j</w:t>
+      </w:r>
     </w:p>
     <w:p>
       <w:pPr>
@@ -5898,7 +5960,7 @@
 </file>
 
 <file path=word/numbering.xml><?xml version="1.0" encoding="utf-8"?>
-<w:numbering xmlns:wpc="http://schemas.microsoft.com/office/word/2010/wordprocessingCanvas" xmlns:cx="http://schemas.microsoft.com/office/drawing/2014/chartex" xmlns:cx1="http://schemas.microsoft.com/office/drawing/2015/9/8/chartex" xmlns:cx2="http://schemas.microsoft.com/office/drawing/2015/10/21/chartex" xmlns:cx3="http://schemas.microsoft.com/office/drawing/2016/5/9/chartex" xmlns:cx4="http://schemas.microsoft.com/office/drawing/2016/5/10/chartex" xmlns:cx5="http://schemas.microsoft.com/office/drawing/2016/5/11/chartex" xmlns:cx6="http://schemas.microsoft.com/office/drawing/2016/5/12/chartex" xmlns:cx7="http://schemas.microsoft.com/office/drawing/2016/5/13/chartex" xmlns:cx8="http://schemas.microsoft.com/office/drawing/2016/5/14/chartex" xmlns:mc="http://schemas.openxmlformats.org/markup-compatibility/2006" xmlns:aink="http://schemas.microsoft.com/office/drawing/2016/ink" xmlns:am3d="http://schemas.microsoft.com/office/drawing/2017/model3d" xmlns:o="urn:schemas-microsoft-com:office:office" xmlns:oel="http://schemas.microsoft.com/office/2019/extlst" xmlns:r="http://schemas.openxmlformats.org/officeDocument/2006/relationships" xmlns:m="http://schemas.openxmlformats.org/officeDocument/2006/math" xmlns:v="urn:schemas-microsoft-com:vml" xmlns:wp14="http://schemas.microsoft.com/office/word/2010/wordprocessingDrawing" xmlns:wp="http://schemas.openxmlformats.org/drawingml/2006/wordprocessingDrawing" xmlns:w10="urn:schemas-microsoft-com:office:word" xmlns:w="http://schemas.openxmlformats.org/wordprocessingml/2006/main" xmlns:w14="http://schemas.microsoft.com/office/word/2010/wordml" xmlns:w15="http://schemas.microsoft.com/office/word/2012/wordml" xmlns:w16cex="http://schemas.microsoft.com/office/word/2018/wordml/cex" xmlns:w16cid="http://schemas.microsoft.com/office/word/2016/wordml/cid" xmlns:w16="http://schemas.microsoft.com/office/word/2018/wordml" xmlns:w16sdtdh="http://schemas.microsoft.com/office/word/2020/wordml/sdtdatahash" xmlns:w16se="http://schemas.microsoft.com/office/word/2015/wordml/symex" xmlns:wpg="http://schemas.microsoft.com/office/word/2010/wordprocessingGroup" xmlns:wpi="http://schemas.microsoft.com/office/word/2010/wordprocessingInk" xmlns:wne="http://schemas.microsoft.com/office/word/2006/wordml" xmlns:wps="http://schemas.microsoft.com/office/word/2010/wordprocessingShape" mc:Ignorable="w14 w15 w16se w16cid w16 w16cex w16sdtdh wp14">
+<w:numbering xmlns:wpc="http://schemas.microsoft.com/office/word/2010/wordprocessingCanvas" xmlns:cx="http://schemas.microsoft.com/office/drawing/2014/chartex" xmlns:cx1="http://schemas.microsoft.com/office/drawing/2015/9/8/chartex" xmlns:cx2="http://schemas.microsoft.com/office/drawing/2015/10/21/chartex" xmlns:cx3="http://schemas.microsoft.com/office/drawing/2016/5/9/chartex" xmlns:cx4="http://schemas.microsoft.com/office/drawing/2016/5/10/chartex" xmlns:cx5="http://schemas.microsoft.com/office/drawing/2016/5/11/chartex" xmlns:cx6="http://schemas.microsoft.com/office/drawing/2016/5/12/chartex" xmlns:cx7="http://schemas.microsoft.com/office/drawing/2016/5/13/chartex" xmlns:cx8="http://schemas.microsoft.com/office/drawing/2016/5/14/chartex" xmlns:mc="http://schemas.openxmlformats.org/markup-compatibility/2006" xmlns:aink="http://schemas.microsoft.com/office/drawing/2016/ink" xmlns:am3d="http://schemas.microsoft.com/office/drawing/2017/model3d" xmlns:o="urn:schemas-microsoft-com:office:office" xmlns:oel="http://schemas.microsoft.com/office/2019/extlst" xmlns:r="http://schemas.openxmlformats.org/officeDocument/2006/relationships" xmlns:m="http://schemas.openxmlformats.org/officeDocument/2006/math" xmlns:v="urn:schemas-microsoft-com:vml" xmlns:wp14="http://schemas.microsoft.com/office/word/2010/wordprocessingDrawing" xmlns:wp="http://schemas.openxmlformats.org/drawingml/2006/wordprocessingDrawing" xmlns:w10="urn:schemas-microsoft-com:office:word" xmlns:w="http://schemas.openxmlformats.org/wordprocessingml/2006/main" xmlns:w14="http://schemas.microsoft.com/office/word/2010/wordml" xmlns:w15="http://schemas.microsoft.com/office/word/2012/wordml" xmlns:w16cex="http://schemas.microsoft.com/office/word/2018/wordml/cex" xmlns:w16cid="http://schemas.microsoft.com/office/word/2016/wordml/cid" xmlns:w16="http://schemas.microsoft.com/office/word/2018/wordml" xmlns:w16du="http://schemas.microsoft.com/office/word/2023/wordml/word16du" xmlns:w16sdtdh="http://schemas.microsoft.com/office/word/2020/wordml/sdtdatahash" xmlns:w16se="http://schemas.microsoft.com/office/word/2015/wordml/symex" xmlns:wpg="http://schemas.microsoft.com/office/word/2010/wordprocessingGroup" xmlns:wpi="http://schemas.microsoft.com/office/word/2010/wordprocessingInk" xmlns:wne="http://schemas.microsoft.com/office/word/2006/wordml" xmlns:wps="http://schemas.microsoft.com/office/word/2010/wordprocessingShape" mc:Ignorable="w14 w15 w16se w16cid w16 w16cex w16sdtdh w16du wp14">
   <w:abstractNum w:abstractNumId="0" w15:restartNumberingAfterBreak="0">
     <w:nsid w:val="01B05FB5"/>
     <w:multiLevelType w:val="multilevel"/>
@@ -10220,7 +10282,7 @@
 </file>
 
 <file path=word/styles.xml><?xml version="1.0" encoding="utf-8"?>
-<w:styles xmlns:mc="http://schemas.openxmlformats.org/markup-compatibility/2006" xmlns:r="http://schemas.openxmlformats.org/officeDocument/2006/relationships" xmlns:w="http://schemas.openxmlformats.org/wordprocessingml/2006/main" xmlns:w14="http://schemas.microsoft.com/office/word/2010/wordml" xmlns:w15="http://schemas.microsoft.com/office/word/2012/wordml" xmlns:w16cex="http://schemas.microsoft.com/office/word/2018/wordml/cex" xmlns:w16cid="http://schemas.microsoft.com/office/word/2016/wordml/cid" xmlns:w16="http://schemas.microsoft.com/office/word/2018/wordml" xmlns:w16sdtdh="http://schemas.microsoft.com/office/word/2020/wordml/sdtdatahash" xmlns:w16se="http://schemas.microsoft.com/office/word/2015/wordml/symex" mc:Ignorable="w14 w15 w16se w16cid w16 w16cex w16sdtdh">
+<w:styles xmlns:mc="http://schemas.openxmlformats.org/markup-compatibility/2006" xmlns:r="http://schemas.openxmlformats.org/officeDocument/2006/relationships" xmlns:w="http://schemas.openxmlformats.org/wordprocessingml/2006/main" xmlns:w14="http://schemas.microsoft.com/office/word/2010/wordml" xmlns:w15="http://schemas.microsoft.com/office/word/2012/wordml" xmlns:w16cex="http://schemas.microsoft.com/office/word/2018/wordml/cex" xmlns:w16cid="http://schemas.microsoft.com/office/word/2016/wordml/cid" xmlns:w16="http://schemas.microsoft.com/office/word/2018/wordml" xmlns:w16du="http://schemas.microsoft.com/office/word/2023/wordml/word16du" xmlns:w16sdtdh="http://schemas.microsoft.com/office/word/2020/wordml/sdtdatahash" xmlns:w16se="http://schemas.microsoft.com/office/word/2015/wordml/symex" mc:Ignorable="w14 w15 w16se w16cid w16 w16cex w16sdtdh w16du">
   <w:docDefaults>
     <w:rPrDefault>
       <w:rPr>

</xml_diff>

<commit_message>
update branch and bound
</commit_message>
<xml_diff>
--- a/TTCSN_DeCuongBTL_Nhom11.docx
+++ b/TTCSN_DeCuongBTL_Nhom11.docx
@@ -4108,6 +4108,287 @@
     </w:p>
     <w:p>
       <w:pPr>
+        <w:ind w:firstLine="69"/>
+      </w:pPr>
+      <w:r>
+        <w:rPr>
+          <w:iCs w:val="0"/>
+        </w:rPr>
+        <w:t>Ý tưởng chính của thuật toán nhánh cận là giảm thiểu không gian tìm kiếm bằng cách loại bỏ sớm các nhánh không có khả năng dẫn đến nghiệm tốt hơn. Dưới đây là các bước chính của ý tưởng hoạt động của thuật toán nhánh cận:</w:t>
+      </w:r>
+    </w:p>
+    <w:p>
+      <w:pPr>
+        <w:numPr>
+          <w:ilvl w:val="0"/>
+          <w:numId w:val="19"/>
+        </w:numPr>
+        <w:spacing w:before="100" w:beforeAutospacing="1" w:after="100" w:afterAutospacing="1" w:line="240" w:lineRule="auto"/>
+        <w:rPr>
+          <w:iCs w:val="0"/>
+        </w:rPr>
+      </w:pPr>
+      <w:r>
+        <w:rPr>
+          <w:b/>
+          <w:bCs/>
+          <w:iCs w:val="0"/>
+        </w:rPr>
+        <w:t>Xây dựng cây tìm kiếm</w:t>
+      </w:r>
+      <w:r>
+        <w:rPr>
+          <w:iCs w:val="0"/>
+        </w:rPr>
+        <w:t>:</w:t>
+      </w:r>
+    </w:p>
+    <w:p>
+      <w:pPr>
+        <w:numPr>
+          <w:ilvl w:val="1"/>
+          <w:numId w:val="19"/>
+        </w:numPr>
+        <w:spacing w:before="100" w:beforeAutospacing="1" w:after="100" w:afterAutospacing="1" w:line="240" w:lineRule="auto"/>
+        <w:rPr>
+          <w:iCs w:val="0"/>
+        </w:rPr>
+      </w:pPr>
+      <w:r>
+        <w:rPr>
+          <w:iCs w:val="0"/>
+        </w:rPr>
+        <w:t>Bài toán được thể hiện dưới dạng một cây tìm kiếm, trong đó mỗi nhánh của cây biểu diễn một trạng thái hoặc một lựa chọn. Gốc của cây là trạng thái ban đầu của bài toán, và mỗi nút của cây đại diện cho một trạng thái trung gian hoặc một lời giải gần đúng của bài toán.</w:t>
+      </w:r>
+    </w:p>
+    <w:p>
+      <w:pPr>
+        <w:numPr>
+          <w:ilvl w:val="0"/>
+          <w:numId w:val="19"/>
+        </w:numPr>
+        <w:spacing w:before="100" w:beforeAutospacing="1" w:after="100" w:afterAutospacing="1" w:line="240" w:lineRule="auto"/>
+        <w:rPr>
+          <w:iCs w:val="0"/>
+        </w:rPr>
+      </w:pPr>
+      <w:r>
+        <w:rPr>
+          <w:b/>
+          <w:bCs/>
+          <w:iCs w:val="0"/>
+        </w:rPr>
+        <w:t>Ràng buộc giới hạn (Bounding)</w:t>
+      </w:r>
+      <w:r>
+        <w:rPr>
+          <w:iCs w:val="0"/>
+        </w:rPr>
+        <w:t>:</w:t>
+      </w:r>
+    </w:p>
+    <w:p>
+      <w:pPr>
+        <w:numPr>
+          <w:ilvl w:val="1"/>
+          <w:numId w:val="19"/>
+        </w:numPr>
+        <w:spacing w:before="100" w:beforeAutospacing="1" w:after="100" w:afterAutospacing="1" w:line="240" w:lineRule="auto"/>
+        <w:rPr>
+          <w:iCs w:val="0"/>
+        </w:rPr>
+      </w:pPr>
+      <w:r>
+        <w:rPr>
+          <w:iCs w:val="0"/>
+        </w:rPr>
+        <w:t>Tại mỗi nút, thuật toán tính toán một giá trị giới hạn (bound), thể hiện tiềm năng tốt nhất có thể đạt được từ nhánh đó.</w:t>
+      </w:r>
+    </w:p>
+    <w:p>
+      <w:pPr>
+        <w:numPr>
+          <w:ilvl w:val="1"/>
+          <w:numId w:val="19"/>
+        </w:numPr>
+        <w:spacing w:before="100" w:beforeAutospacing="1" w:after="100" w:afterAutospacing="1" w:line="240" w:lineRule="auto"/>
+        <w:rPr>
+          <w:iCs w:val="0"/>
+        </w:rPr>
+      </w:pPr>
+      <w:r>
+        <w:rPr>
+          <w:iCs w:val="0"/>
+        </w:rPr>
+        <w:lastRenderedPageBreak/>
+        <w:t>Nếu giá trị giới hạn của nhánh hiện tại thấp hơn nghiệm tốt nhất tìm được (BestSolution), nhánh đó sẽ bị loại bỏ và thuật toán không tiếp tục mở rộng nhánh này nữa. Điều này giúp giảm không gian tìm kiếm và tiết kiệm thời gian tính toán.</w:t>
+      </w:r>
+    </w:p>
+    <w:p>
+      <w:pPr>
+        <w:numPr>
+          <w:ilvl w:val="0"/>
+          <w:numId w:val="19"/>
+        </w:numPr>
+        <w:spacing w:before="100" w:beforeAutospacing="1" w:after="100" w:afterAutospacing="1" w:line="240" w:lineRule="auto"/>
+        <w:rPr>
+          <w:iCs w:val="0"/>
+        </w:rPr>
+      </w:pPr>
+      <w:r>
+        <w:rPr>
+          <w:b/>
+          <w:bCs/>
+          <w:iCs w:val="0"/>
+        </w:rPr>
+        <w:t>Nhánh (Branching)</w:t>
+      </w:r>
+      <w:r>
+        <w:rPr>
+          <w:iCs w:val="0"/>
+        </w:rPr>
+        <w:t>:</w:t>
+      </w:r>
+    </w:p>
+    <w:p>
+      <w:pPr>
+        <w:numPr>
+          <w:ilvl w:val="1"/>
+          <w:numId w:val="19"/>
+        </w:numPr>
+        <w:spacing w:before="100" w:beforeAutospacing="1" w:after="100" w:afterAutospacing="1" w:line="240" w:lineRule="auto"/>
+        <w:rPr>
+          <w:iCs w:val="0"/>
+        </w:rPr>
+      </w:pPr>
+      <w:r>
+        <w:rPr>
+          <w:iCs w:val="0"/>
+        </w:rPr>
+        <w:t>Nếu giá trị giới hạn cho thấy nhánh này vẫn có thể có nghiệm tốt hơn, thuật toán sẽ mở rộng nhánh (branch) này để tiếp tục tìm kiếm nghiệm tối ưu. Quá trình này thực hiện bằng cách tạo ra các nút con cho các trạng thái tiếp theo của lời giải.</w:t>
+      </w:r>
+    </w:p>
+    <w:p>
+      <w:pPr>
+        <w:numPr>
+          <w:ilvl w:val="0"/>
+          <w:numId w:val="19"/>
+        </w:numPr>
+        <w:spacing w:before="100" w:beforeAutospacing="1" w:after="100" w:afterAutospacing="1" w:line="240" w:lineRule="auto"/>
+        <w:rPr>
+          <w:iCs w:val="0"/>
+        </w:rPr>
+      </w:pPr>
+      <w:r>
+        <w:rPr>
+          <w:b/>
+          <w:bCs/>
+          <w:iCs w:val="0"/>
+        </w:rPr>
+        <w:t>So sánh và cập nhật nghiệm tốt nhất</w:t>
+      </w:r>
+      <w:r>
+        <w:rPr>
+          <w:iCs w:val="0"/>
+        </w:rPr>
+        <w:t>:</w:t>
+      </w:r>
+    </w:p>
+    <w:p>
+      <w:pPr>
+        <w:numPr>
+          <w:ilvl w:val="1"/>
+          <w:numId w:val="19"/>
+        </w:numPr>
+        <w:spacing w:before="100" w:beforeAutospacing="1" w:after="100" w:afterAutospacing="1" w:line="240" w:lineRule="auto"/>
+        <w:rPr>
+          <w:iCs w:val="0"/>
+        </w:rPr>
+      </w:pPr>
+      <w:r>
+        <w:rPr>
+          <w:iCs w:val="0"/>
+        </w:rPr>
+        <w:t xml:space="preserve">Khi tìm thấy một nghiệm hoàn chỉnh (còn gọi là nghiệm lá, tức là đến một lá của cây tìm kiếm) có giá trị tốt hơn nghiệm tốt nhất hiện tại, thuật toán sẽ cập nhật </w:t>
+      </w:r>
+      <w:r>
+        <w:rPr>
+          <w:rFonts w:ascii="Courier New" w:hAnsi="Courier New" w:cs="Courier New"/>
+          <w:iCs w:val="0"/>
+        </w:rPr>
+        <w:t>BestSolution</w:t>
+      </w:r>
+      <w:r>
+        <w:rPr>
+          <w:iCs w:val="0"/>
+        </w:rPr>
+        <w:t xml:space="preserve"> bằng nghiệm này.</w:t>
+      </w:r>
+    </w:p>
+    <w:p>
+      <w:pPr>
+        <w:numPr>
+          <w:ilvl w:val="1"/>
+          <w:numId w:val="19"/>
+        </w:numPr>
+        <w:spacing w:before="100" w:beforeAutospacing="1" w:after="100" w:afterAutospacing="1" w:line="240" w:lineRule="auto"/>
+        <w:rPr>
+          <w:iCs w:val="0"/>
+        </w:rPr>
+      </w:pPr>
+      <w:r>
+        <w:rPr>
+          <w:iCs w:val="0"/>
+        </w:rPr>
+        <w:t>Sau đó, tất cả các nhánh có giới hạn kém hơn nghiệm này đều sẽ bị loại bỏ.</w:t>
+      </w:r>
+    </w:p>
+    <w:p>
+      <w:pPr>
+        <w:numPr>
+          <w:ilvl w:val="0"/>
+          <w:numId w:val="19"/>
+        </w:numPr>
+        <w:spacing w:before="100" w:beforeAutospacing="1" w:after="100" w:afterAutospacing="1" w:line="240" w:lineRule="auto"/>
+        <w:rPr>
+          <w:iCs w:val="0"/>
+        </w:rPr>
+      </w:pPr>
+      <w:r>
+        <w:rPr>
+          <w:b/>
+          <w:bCs/>
+          <w:iCs w:val="0"/>
+        </w:rPr>
+        <w:t>Tiếp tục lặp lại</w:t>
+      </w:r>
+      <w:r>
+        <w:rPr>
+          <w:iCs w:val="0"/>
+        </w:rPr>
+        <w:t>:</w:t>
+      </w:r>
+    </w:p>
+    <w:p>
+      <w:pPr>
+        <w:numPr>
+          <w:ilvl w:val="1"/>
+          <w:numId w:val="19"/>
+        </w:numPr>
+        <w:spacing w:before="100" w:beforeAutospacing="1" w:after="100" w:afterAutospacing="1" w:line="240" w:lineRule="auto"/>
+        <w:rPr>
+          <w:iCs w:val="0"/>
+        </w:rPr>
+      </w:pPr>
+      <w:r>
+        <w:rPr>
+          <w:iCs w:val="0"/>
+        </w:rPr>
+        <w:t>Thuật toán tiếp tục các bước trên cho đến khi không còn nhánh nào cần mở rộng. Khi đó, nghiệm tốt nhất hiện tại sẽ là nghiệm tối ưu của bài toán.</w:t>
+      </w:r>
+    </w:p>
+    <w:p>
+      <w:pPr>
         <w:ind w:hanging="73"/>
       </w:pPr>
       <w:r>
@@ -4116,271 +4397,17 @@
     </w:p>
     <w:p>
       <w:pPr>
-        <w:ind w:hanging="73"/>
-        <w:rPr>
-          <w:color w:val="215E99" w:themeColor="text2" w:themeTint="BF"/>
-        </w:rPr>
-      </w:pPr>
-      <w:r>
-        <w:rPr>
-          <w:color w:val="215E99" w:themeColor="text2" w:themeTint="BF"/>
-        </w:rPr>
-        <w:t>procedure BranchBound(i);// xây dựng thành phần thứ i</w:t>
-      </w:r>
-    </w:p>
-    <w:p>
-      <w:pPr>
-        <w:ind w:hanging="73"/>
-        <w:rPr>
-          <w:color w:val="215E99" w:themeColor="text2" w:themeTint="BF"/>
-        </w:rPr>
-      </w:pPr>
-      <w:r>
-        <w:rPr>
-          <w:color w:val="215E99" w:themeColor="text2" w:themeTint="BF"/>
-        </w:rPr>
-        <w:t xml:space="preserve"> begin </w:t>
-      </w:r>
-    </w:p>
-    <w:p>
-      <w:pPr>
-        <w:ind w:hanging="73"/>
-        <w:rPr>
-          <w:color w:val="215E99" w:themeColor="text2" w:themeTint="BF"/>
-        </w:rPr>
-      </w:pPr>
-      <w:r>
-        <w:rPr>
-          <w:color w:val="215E99" w:themeColor="text2" w:themeTint="BF"/>
-        </w:rPr>
-        <w:t>&lt;Đánh giá các nghiệm mở rộng&gt;;</w:t>
-      </w:r>
-    </w:p>
-    <w:p>
-      <w:pPr>
-        <w:ind w:hanging="73"/>
-        <w:rPr>
-          <w:color w:val="215E99" w:themeColor="text2" w:themeTint="BF"/>
-        </w:rPr>
-      </w:pPr>
-      <w:r>
-        <w:rPr>
-          <w:color w:val="215E99" w:themeColor="text2" w:themeTint="BF"/>
-        </w:rPr>
-        <w:t xml:space="preserve"> if(các nghiệm mở rộng ñều không tốt hơn BestSolution)</w:t>
-      </w:r>
-      <w:r>
-        <w:rPr>
-          <w:color w:val="215E99" w:themeColor="text2" w:themeTint="BF"/>
-        </w:rPr>
-        <w:t xml:space="preserve"> </w:t>
-      </w:r>
-      <w:r>
-        <w:rPr>
-          <w:color w:val="215E99" w:themeColor="text2" w:themeTint="BF"/>
-        </w:rPr>
-        <w:t>then exit;</w:t>
-      </w:r>
-    </w:p>
-    <w:p>
-      <w:pPr>
-        <w:ind w:hanging="73"/>
-        <w:rPr>
-          <w:color w:val="215E99" w:themeColor="text2" w:themeTint="BF"/>
-        </w:rPr>
-      </w:pPr>
-      <w:r>
-        <w:rPr>
-          <w:color w:val="215E99" w:themeColor="text2" w:themeTint="BF"/>
-        </w:rPr>
-        <w:t>&lt;Xác định S</w:t>
-      </w:r>
-      <w:r>
-        <w:rPr>
-          <w:color w:val="215E99" w:themeColor="text2" w:themeTint="BF"/>
-          <w:vertAlign w:val="subscript"/>
-        </w:rPr>
-        <w:t>i</w:t>
-      </w:r>
-      <w:r>
-        <w:rPr>
-          <w:color w:val="215E99" w:themeColor="text2" w:themeTint="BF"/>
-        </w:rPr>
-        <w:t>&gt;;</w:t>
-      </w:r>
-    </w:p>
-    <w:p>
-      <w:pPr>
-        <w:ind w:hanging="73"/>
-        <w:rPr>
-          <w:color w:val="215E99" w:themeColor="text2" w:themeTint="BF"/>
-        </w:rPr>
-      </w:pPr>
-      <w:r>
-        <w:rPr>
-          <w:color w:val="215E99" w:themeColor="text2" w:themeTint="BF"/>
-        </w:rPr>
-        <w:t xml:space="preserve"> </w:t>
-      </w:r>
-      <w:r>
-        <w:rPr>
-          <w:color w:val="215E99" w:themeColor="text2" w:themeTint="BF"/>
-        </w:rPr>
-        <w:t>f</w:t>
-      </w:r>
-      <w:r>
-        <w:rPr>
-          <w:color w:val="215E99" w:themeColor="text2" w:themeTint="BF"/>
-        </w:rPr>
-        <w:t>or x</w:t>
-      </w:r>
-      <w:r>
-        <w:rPr>
-          <w:color w:val="215E99" w:themeColor="text2" w:themeTint="BF"/>
-          <w:vertAlign w:val="subscript"/>
-        </w:rPr>
-        <w:t>i</w:t>
-      </w:r>
-      <w:r>
-        <w:rPr>
-          <w:color w:val="215E99" w:themeColor="text2" w:themeTint="BF"/>
-        </w:rPr>
-        <w:t xml:space="preserve"> </w:t>
-      </w:r>
-      <w:r>
-        <w:rPr>
-          <w:color w:val="215E99" w:themeColor="text2" w:themeTint="BF"/>
-        </w:rPr>
-        <w:t xml:space="preserve"> Si do begin</w:t>
-      </w:r>
-      <w:r>
-        <w:rPr>
-          <w:color w:val="215E99" w:themeColor="text2" w:themeTint="BF"/>
-        </w:rPr>
-        <w:t xml:space="preserve"> </w:t>
-      </w:r>
-    </w:p>
-    <w:p>
-      <w:pPr>
-        <w:ind w:hanging="73"/>
-        <w:rPr>
-          <w:color w:val="215E99" w:themeColor="text2" w:themeTint="BF"/>
-        </w:rPr>
-      </w:pPr>
-      <w:r>
-        <w:rPr>
-          <w:color w:val="215E99" w:themeColor="text2" w:themeTint="BF"/>
+        <w:rPr>
+          <w:lang w:bidi="th-TH"/>
+        </w:rPr>
+      </w:pPr>
+      <w:r>
+        <w:rPr>
+          <w:noProof/>
+          <w:lang w:bidi="th-TH"/>
+          <w14:ligatures w14:val="standardContextual"/>
         </w:rPr>
         <w:lastRenderedPageBreak/>
-        <w:t>&lt;ghi nhận thành phần thứ i&gt;;</w:t>
-      </w:r>
-    </w:p>
-    <w:p>
-      <w:pPr>
-        <w:ind w:hanging="73"/>
-        <w:rPr>
-          <w:color w:val="215E99" w:themeColor="text2" w:themeTint="BF"/>
-        </w:rPr>
-      </w:pPr>
-      <w:r>
-        <w:rPr>
-          <w:color w:val="215E99" w:themeColor="text2" w:themeTint="BF"/>
-        </w:rPr>
-        <w:t xml:space="preserve"> if (tìm thấy nghiệm) then</w:t>
-      </w:r>
-      <w:r>
-        <w:rPr>
-          <w:color w:val="215E99" w:themeColor="text2" w:themeTint="BF"/>
-        </w:rPr>
-        <w:t xml:space="preserve"> &lt; cập nhật </w:t>
-      </w:r>
-      <w:r>
-        <w:rPr>
-          <w:color w:val="215E99" w:themeColor="text2" w:themeTint="BF"/>
-        </w:rPr>
-        <w:t>BestSolution</w:t>
-      </w:r>
-      <w:r>
-        <w:rPr>
-          <w:color w:val="215E99" w:themeColor="text2" w:themeTint="BF"/>
-        </w:rPr>
-        <w:t>&gt;</w:t>
-      </w:r>
-    </w:p>
-    <w:p>
-      <w:pPr>
-        <w:ind w:hanging="73"/>
-        <w:rPr>
-          <w:color w:val="215E99" w:themeColor="text2" w:themeTint="BF"/>
-        </w:rPr>
-      </w:pPr>
-      <w:r>
-        <w:rPr>
-          <w:color w:val="215E99" w:themeColor="text2" w:themeTint="BF"/>
-        </w:rPr>
-        <w:t xml:space="preserve"> </w:t>
-      </w:r>
-      <w:r>
-        <w:rPr>
-          <w:color w:val="215E99" w:themeColor="text2" w:themeTint="BF"/>
-        </w:rPr>
-        <w:t xml:space="preserve"> else BranchBound(i+1); </w:t>
-      </w:r>
-    </w:p>
-    <w:p>
-      <w:pPr>
-        <w:ind w:hanging="73"/>
-        <w:rPr>
-          <w:color w:val="215E99" w:themeColor="text2" w:themeTint="BF"/>
-        </w:rPr>
-      </w:pPr>
-      <w:r>
-        <w:rPr>
-          <w:color w:val="215E99" w:themeColor="text2" w:themeTint="BF"/>
-        </w:rPr>
-        <w:t>&lt;loại thành phần i&gt;;</w:t>
-      </w:r>
-    </w:p>
-    <w:p>
-      <w:pPr>
-        <w:ind w:hanging="73"/>
-        <w:rPr>
-          <w:color w:val="215E99" w:themeColor="text2" w:themeTint="BF"/>
-        </w:rPr>
-      </w:pPr>
-      <w:r>
-        <w:rPr>
-          <w:color w:val="215E99" w:themeColor="text2" w:themeTint="BF"/>
-        </w:rPr>
-        <w:t xml:space="preserve"> end;</w:t>
-      </w:r>
-    </w:p>
-    <w:p>
-      <w:pPr>
-        <w:ind w:hanging="73"/>
-        <w:rPr>
-          <w:color w:val="215E99" w:themeColor="text2" w:themeTint="BF"/>
-        </w:rPr>
-      </w:pPr>
-      <w:r>
-        <w:rPr>
-          <w:color w:val="215E99" w:themeColor="text2" w:themeTint="BF"/>
-        </w:rPr>
-        <w:t xml:space="preserve"> end;</w:t>
-      </w:r>
-    </w:p>
-    <w:p>
-      <w:pPr>
-        <w:rPr>
-          <w:lang w:bidi="th-TH"/>
-        </w:rPr>
-      </w:pPr>
-      <w:r>
-        <w:rPr>
-          <w:noProof/>
-          <w:lang w:bidi="th-TH"/>
-          <w14:ligatures w14:val="standardContextual"/>
-        </w:rPr>
         <w:drawing>
           <wp:inline distT="0" distB="0" distL="0" distR="0" wp14:anchorId="7639143B" wp14:editId="06CA1CEA">
             <wp:extent cx="5623560" cy="5882640"/>
@@ -4465,7 +4492,6 @@
           <w:u w:val="single"/>
           <w:lang w:bidi="th-TH"/>
         </w:rPr>
-        <w:lastRenderedPageBreak/>
         <w:t xml:space="preserve">Ví dụ </w:t>
       </w:r>
       <w:r>
@@ -4474,116 +4500,23 @@
           <w:bCs/>
           <w:u w:val="single"/>
         </w:rPr>
-        <w:t>trong giải b</w:t>
-      </w:r>
+        <w:t>trong giải bài toán người du lịch</w:t>
+      </w:r>
+    </w:p>
+    <w:p>
       <w:r>
         <w:rPr>
           <w:b/>
           <w:bCs/>
-          <w:u w:val="single"/>
-        </w:rPr>
-        <w:t>ài toán</w:t>
-      </w:r>
-      <w:r>
-        <w:rPr>
-          <w:b/>
-          <w:bCs/>
-          <w:u w:val="single"/>
-        </w:rPr>
-        <w:t xml:space="preserve"> người du lịch</w:t>
-      </w:r>
-    </w:p>
-    <w:p>
-      <w:r>
-        <w:rPr>
-          <w:b/>
-          <w:bCs/>
         </w:rPr>
         <w:t>Bài toán:</w:t>
       </w:r>
       <w:r>
-        <w:t xml:space="preserve"> </w:t>
-      </w:r>
-      <w:r>
-        <w:t xml:space="preserve">Cho n thành phố </w:t>
-      </w:r>
-      <w:r>
-        <w:t>đ</w:t>
-      </w:r>
-      <w:r>
-        <w:t xml:space="preserve">ánh số từ 1 </w:t>
-      </w:r>
-      <w:r>
-        <w:t>đ</w:t>
-      </w:r>
-      <w:r>
-        <w:t xml:space="preserve">ến n và các tuyến </w:t>
-      </w:r>
-      <w:r>
-        <w:t>đ</w:t>
-      </w:r>
-      <w:r>
-        <w:t xml:space="preserve">ường giao thông hai chiều giữa chúng, mạng lưới giao thông này </w:t>
-      </w:r>
-      <w:r>
-        <w:t>đ</w:t>
-      </w:r>
-      <w:r>
-        <w:t xml:space="preserve">ược cho bởi mảng C[1..n,1..n], ở </w:t>
-      </w:r>
-      <w:r>
-        <w:t>đ</w:t>
-      </w:r>
-      <w:r>
-        <w:t xml:space="preserve">ây Cij = Cji là chi phí </w:t>
-      </w:r>
-      <w:r>
-        <w:t>phí</w:t>
-      </w:r>
-      <w:r>
-        <w:t xml:space="preserve"> </w:t>
-      </w:r>
-      <w:r>
-        <w:t>đ</w:t>
-      </w:r>
-      <w:r>
-        <w:t xml:space="preserve">oạn </w:t>
-      </w:r>
-      <w:r>
-        <w:t>đ</w:t>
-      </w:r>
-      <w:r>
-        <w:t xml:space="preserve">ường trực tiếp từ thành phố i </w:t>
-      </w:r>
-      <w:r>
-        <w:t>đ</w:t>
-      </w:r>
-      <w:r>
-        <w:t xml:space="preserve">ến thành phố j. Một người du lịch xuất phát từ thành phố 1, muốn </w:t>
-      </w:r>
-      <w:r>
-        <w:t>đ</w:t>
-      </w:r>
-      <w:r>
-        <w:t xml:space="preserve">i thăm tất cả các thành phố còn lại mỗi thành phố </w:t>
-      </w:r>
-      <w:r>
-        <w:t>đ</w:t>
-      </w:r>
-      <w:r>
-        <w:t xml:space="preserve">úng 1 lần và cuối cùng quay lại thành phố 1. Hãy chỉ ra cho người </w:t>
-      </w:r>
-      <w:r>
-        <w:t>đ</w:t>
-      </w:r>
-      <w:r>
-        <w:t xml:space="preserve">ó hành trình với chi phí ít nhất. Bài toán </w:t>
-      </w:r>
-      <w:r>
-        <w:t>đ</w:t>
-      </w:r>
-      <w:r>
-        <w:t xml:space="preserve">ược gọi là bài toán người du lịch hay bài toán người chào hàng (Travelling Salesman Problem - TSP) </w:t>
+        <w:t xml:space="preserve"> Cho n thành phố đánh số từ 1 đến n và các tuyến đường giao thông hai chiều giữa chúng, mạng lưới giao thông này được cho bởi mảng C[1..n,1..n], ở đây Cij = Cji là chi phí phí đoạn đường trực tiếp từ thành phố i đến thành phố j. Một người du lịch xuất phát từ thành phố 1, muốn đi thăm tất cả các thành phố còn lại mỗi thành phố đúng 1 lần và cuối cùng quay lại thành phố 1. Hãy chỉ ra cho người đó hành </w:t>
+      </w:r>
+      <w:r>
+        <w:lastRenderedPageBreak/>
+        <w:t xml:space="preserve">trình với chi phí ít nhất. Bài toán được gọi là bài toán người du lịch hay bài toán người chào hàng (Travelling Salesman Problem - TSP) </w:t>
       </w:r>
     </w:p>
     <w:p>
@@ -4593,22 +4526,7 @@
     </w:p>
     <w:p>
       <w:r>
-        <w:t xml:space="preserve"> - Dòng </w:t>
-      </w:r>
-      <w:r>
-        <w:t>đ</w:t>
-      </w:r>
-      <w:r>
-        <w:t>ầu chứa số n</w:t>
-      </w:r>
-      <w:r>
-        <w:t xml:space="preserve"> </w:t>
-      </w:r>
-      <w:r>
-        <w:t>(1</w:t>
-      </w:r>
-      <w:r>
-        <w:t>&lt;n&lt;=20), là số thành phố</w:t>
+        <w:t xml:space="preserve"> - Dòng đầu chứa số n (1&lt;n&lt;=20), là số thành phố</w:t>
       </w:r>
     </w:p>
     <w:p>
@@ -4641,6 +4559,7 @@
       </w:pPr>
       <w:r>
         <w:rPr>
+          <w:noProof/>
           <w:lang w:bidi="th-TH"/>
         </w:rPr>
         <w:drawing>
@@ -4700,34 +4619,180 @@
         <w:t xml:space="preserve">n+1 </w:t>
       </w:r>
       <w:r>
-        <w:t xml:space="preserve">= 1), ở </w:t>
+        <w:t>= 1), ở đây giữa x</w:t>
+      </w:r>
+      <w:r>
+        <w:rPr>
+          <w:vertAlign w:val="subscript"/>
+        </w:rPr>
+        <w:t>i</w:t>
+      </w:r>
+      <w:r>
+        <w:t xml:space="preserve"> và </w:t>
+      </w:r>
+      <w:r>
+        <w:t>x</w:t>
+      </w:r>
+      <w:r>
+        <w:rPr>
+          <w:vertAlign w:val="subscript"/>
+        </w:rPr>
+        <w:t>i+1</w:t>
+      </w:r>
+      <w:r>
+        <w:t xml:space="preserve">: hai thành phố liên tiếp trong hành trình phải có </w:t>
       </w:r>
       <w:r>
         <w:t>đ</w:t>
       </w:r>
       <w:r>
-        <w:t>ây giữa x</w:t>
+        <w:t xml:space="preserve">ường </w:t>
+      </w:r>
+      <w:r>
+        <w:t>đ</w:t>
+      </w:r>
+      <w:r>
+        <w:t xml:space="preserve">i trực tiếp; trừ thành phố 1, không thành phố nào </w:t>
+      </w:r>
+      <w:r>
+        <w:t>đ</w:t>
+      </w:r>
+      <w:r>
+        <w:t>ược lặp lại hai lần, có nghĩa là dãy (x</w:t>
       </w:r>
       <w:r>
         <w:rPr>
           <w:vertAlign w:val="subscript"/>
         </w:rPr>
+        <w:t>1</w:t>
+      </w:r>
+      <w:r>
+        <w:t>, x</w:t>
+      </w:r>
+      <w:r>
+        <w:rPr>
+          <w:vertAlign w:val="subscript"/>
+        </w:rPr>
+        <w:t>2</w:t>
+      </w:r>
+      <w:r>
+        <w:t>, ..., x</w:t>
+      </w:r>
+      <w:r>
+        <w:rPr>
+          <w:vertAlign w:val="subscript"/>
+        </w:rPr>
+        <w:t>n</w:t>
+      </w:r>
+      <w:r>
+        <w:t xml:space="preserve">) lập thành một hoán vị của (1, 2, ..., n). </w:t>
+      </w:r>
+    </w:p>
+    <w:p>
+      <w:r>
+        <w:t>2) Duyệt quay lui: x</w:t>
+      </w:r>
+      <w:r>
+        <w:rPr>
+          <w:vertAlign w:val="subscript"/>
+        </w:rPr>
+        <w:t>2</w:t>
+      </w:r>
+      <w:r>
+        <w:t xml:space="preserve"> có thể chọn một trong các thành phố mà x</w:t>
+      </w:r>
+      <w:r>
+        <w:rPr>
+          <w:vertAlign w:val="subscript"/>
+        </w:rPr>
+        <w:t>1</w:t>
+      </w:r>
+      <w:r>
+        <w:t xml:space="preserve"> có </w:t>
+      </w:r>
+      <w:r>
+        <w:t>đ</w:t>
+      </w:r>
+      <w:r>
+        <w:t xml:space="preserve">ường </w:t>
+      </w:r>
+      <w:r>
+        <w:t>đ</w:t>
+      </w:r>
+      <w:r>
+        <w:t>i trực tiếp tới, với mỗi cách thử chọn x</w:t>
+      </w:r>
+      <w:r>
+        <w:rPr>
+          <w:vertAlign w:val="subscript"/>
+        </w:rPr>
+        <w:t xml:space="preserve">2 </w:t>
+      </w:r>
+      <w:r>
+        <w:t>như vậy thì x</w:t>
+      </w:r>
+      <w:r>
+        <w:rPr>
+          <w:vertAlign w:val="subscript"/>
+        </w:rPr>
+        <w:t>3</w:t>
+      </w:r>
+      <w:r>
+        <w:t xml:space="preserve"> có thể chọn một trong các thành phố mà x</w:t>
+      </w:r>
+      <w:r>
+        <w:rPr>
+          <w:vertAlign w:val="subscript"/>
+        </w:rPr>
+        <w:t>2</w:t>
+      </w:r>
+      <w:r>
+        <w:t xml:space="preserve"> có </w:t>
+      </w:r>
+      <w:r>
+        <w:t>đ</w:t>
+      </w:r>
+      <w:r>
+        <w:t xml:space="preserve">ường </w:t>
+      </w:r>
+      <w:r>
+        <w:t>đ</w:t>
+      </w:r>
+      <w:r>
+        <w:t>i tới (ngoài x</w:t>
+      </w:r>
+      <w:r>
+        <w:rPr>
+          <w:vertAlign w:val="subscript"/>
+        </w:rPr>
+        <w:t>1</w:t>
+      </w:r>
+      <w:r>
+        <w:t>). Tổng quát: x</w:t>
+      </w:r>
+      <w:r>
+        <w:rPr>
+          <w:vertAlign w:val="subscript"/>
+        </w:rPr>
         <w:t>i</w:t>
       </w:r>
       <w:r>
-        <w:t xml:space="preserve"> và </w:t>
-      </w:r>
-      <w:r>
-        <w:t>x</w:t>
+        <w:t xml:space="preserve"> có thể chọn 1 trong các thành phố chưa </w:t>
+      </w:r>
+      <w:r>
+        <w:t>đ</w:t>
+      </w:r>
+      <w:r>
+        <w:t>i qua mà từ x</w:t>
       </w:r>
       <w:r>
         <w:rPr>
           <w:vertAlign w:val="subscript"/>
         </w:rPr>
-        <w:t>i+1</w:t>
-      </w:r>
-      <w:r>
-        <w:t xml:space="preserve">: hai thành phố liên tiếp trong hành trình phải có </w:t>
+        <w:t xml:space="preserve">i-1 </w:t>
+      </w:r>
+      <w:r>
+        <w:t xml:space="preserve">có </w:t>
       </w:r>
       <w:r>
         <w:t>đ</w:t>
@@ -4739,31 +4804,95 @@
         <w:t>đ</w:t>
       </w:r>
       <w:r>
-        <w:t xml:space="preserve">i trực tiếp; trừ thành phố 1, không thành phố nào </w:t>
+        <w:t xml:space="preserve">i trực tiếp tới.(2 ≤ i ≤ n). </w:t>
+      </w:r>
+    </w:p>
+    <w:p>
+      <w:pPr>
+        <w:rPr>
+          <w:lang w:bidi="th-TH"/>
+        </w:rPr>
+      </w:pPr>
+      <w:r>
+        <w:t xml:space="preserve">3) Nhánh cận: Khởi tạo cấu hình BestSolution có chi phí = +∞. Với mỗi bước thử chọn xi xem chi phí </w:t>
       </w:r>
       <w:r>
         <w:t>đ</w:t>
       </w:r>
       <w:r>
-        <w:t>ược lặp lại hai lần, có nghĩa là dãy (x</w:t>
+        <w:t xml:space="preserve">ường </w:t>
+      </w:r>
+      <w:r>
+        <w:t>đ</w:t>
+      </w:r>
+      <w:r>
+        <w:t xml:space="preserve">i cho tới lúc </w:t>
+      </w:r>
+      <w:r>
+        <w:t>đ</w:t>
+      </w:r>
+      <w:r>
+        <w:t xml:space="preserve">ó có nhỏ hơn chi phí của cấu hình BestSolution không? nếu không nhỏ hơn thì thử giá trị khác ngay bởi có </w:t>
+      </w:r>
+      <w:r>
+        <w:t>đ</w:t>
+      </w:r>
+      <w:r>
+        <w:t xml:space="preserve">i tiếp cũng chỉ tốn thêm. Khi thử </w:t>
+      </w:r>
+      <w:r>
+        <w:t>đ</w:t>
+      </w:r>
+      <w:r>
+        <w:t>ược một giá trị x</w:t>
       </w:r>
       <w:r>
         <w:rPr>
           <w:vertAlign w:val="subscript"/>
         </w:rPr>
-        <w:t>1</w:t>
-      </w:r>
-      <w:r>
-        <w:t>, x</w:t>
+        <w:t>n</w:t>
+      </w:r>
+      <w:r>
+        <w:t xml:space="preserve"> ta kiểm tra xem x</w:t>
       </w:r>
       <w:r>
         <w:rPr>
           <w:vertAlign w:val="subscript"/>
         </w:rPr>
-        <w:t>2</w:t>
-      </w:r>
-      <w:r>
-        <w:t>, ..., x</w:t>
+        <w:t>n</w:t>
+      </w:r>
+      <w:r>
+        <w:t xml:space="preserve"> có </w:t>
+      </w:r>
+      <w:r>
+        <w:t>đ</w:t>
+      </w:r>
+      <w:r>
+        <w:t xml:space="preserve">ường </w:t>
+      </w:r>
+      <w:r>
+        <w:t>đ</w:t>
+      </w:r>
+      <w:r>
+        <w:t xml:space="preserve">i trực tiếp về 1 không ? Nếu có </w:t>
+      </w:r>
+      <w:r>
+        <w:t>đ</w:t>
+      </w:r>
+      <w:r>
+        <w:t xml:space="preserve">ánh giá chi phí </w:t>
+      </w:r>
+      <w:r>
+        <w:t>đ</w:t>
+      </w:r>
+      <w:r>
+        <w:t xml:space="preserve">i từ thành phố 1 </w:t>
+      </w:r>
+      <w:r>
+        <w:t>đ</w:t>
+      </w:r>
+      <w:r>
+        <w:t>ến thành phố x</w:t>
       </w:r>
       <w:r>
         <w:rPr>
@@ -4772,239 +4901,26 @@
         <w:t>n</w:t>
       </w:r>
       <w:r>
-        <w:t xml:space="preserve">) lập thành một hoán vị của (1, 2, ..., n). </w:t>
-      </w:r>
-    </w:p>
-    <w:p>
-      <w:r>
-        <w:t>2) Duyệt quay lui: x</w:t>
+        <w:t xml:space="preserve"> cộng với chi phí từ x</w:t>
       </w:r>
       <w:r>
         <w:rPr>
           <w:vertAlign w:val="subscript"/>
         </w:rPr>
-        <w:t>2</w:t>
-      </w:r>
-      <w:r>
-        <w:t xml:space="preserve"> có thể chọn một trong các thành phố mà x</w:t>
-      </w:r>
-      <w:r>
-        <w:rPr>
-          <w:vertAlign w:val="subscript"/>
-        </w:rPr>
-        <w:t>1</w:t>
-      </w:r>
-      <w:r>
-        <w:t xml:space="preserve"> có </w:t>
+        <w:t>n</w:t>
+      </w:r>
+      <w:r>
+        <w:t xml:space="preserve"> </w:t>
       </w:r>
       <w:r>
         <w:t>đ</w:t>
       </w:r>
       <w:r>
-        <w:t xml:space="preserve">ường </w:t>
-      </w:r>
-      <w:r>
-        <w:t>đ</w:t>
-      </w:r>
-      <w:r>
-        <w:t>i trực tiếp tới, với mỗi cách thử chọn x</w:t>
-      </w:r>
-      <w:r>
-        <w:rPr>
-          <w:vertAlign w:val="subscript"/>
-        </w:rPr>
-        <w:t xml:space="preserve">2 </w:t>
-      </w:r>
-      <w:r>
-        <w:t>như vậy thì x</w:t>
-      </w:r>
-      <w:r>
-        <w:rPr>
-          <w:vertAlign w:val="subscript"/>
-        </w:rPr>
-        <w:t>3</w:t>
-      </w:r>
-      <w:r>
-        <w:t xml:space="preserve"> có thể chọn một trong các thành phố mà x</w:t>
-      </w:r>
-      <w:r>
-        <w:rPr>
-          <w:vertAlign w:val="subscript"/>
-        </w:rPr>
-        <w:t>2</w:t>
-      </w:r>
-      <w:r>
-        <w:t xml:space="preserve"> có </w:t>
-      </w:r>
-      <w:r>
-        <w:t>đ</w:t>
-      </w:r>
-      <w:r>
-        <w:t xml:space="preserve">ường </w:t>
-      </w:r>
-      <w:r>
-        <w:t>đ</w:t>
-      </w:r>
-      <w:r>
-        <w:t>i tới (ngoài x</w:t>
-      </w:r>
-      <w:r>
-        <w:rPr>
-          <w:vertAlign w:val="subscript"/>
-        </w:rPr>
-        <w:t>1</w:t>
-      </w:r>
-      <w:r>
-        <w:t>). Tổng quát: x</w:t>
-      </w:r>
-      <w:r>
-        <w:rPr>
-          <w:vertAlign w:val="subscript"/>
-        </w:rPr>
-        <w:t>i</w:t>
-      </w:r>
-      <w:r>
-        <w:t xml:space="preserve"> có thể chọn 1 trong các thành phố chưa </w:t>
-      </w:r>
-      <w:r>
-        <w:t>đ</w:t>
-      </w:r>
-      <w:r>
-        <w:t>i qua mà từ x</w:t>
-      </w:r>
-      <w:r>
-        <w:rPr>
-          <w:vertAlign w:val="subscript"/>
-        </w:rPr>
-        <w:t xml:space="preserve">i-1 </w:t>
-      </w:r>
-      <w:r>
-        <w:t xml:space="preserve">có </w:t>
-      </w:r>
-      <w:r>
-        <w:t>đ</w:t>
-      </w:r>
-      <w:r>
-        <w:t xml:space="preserve">ường </w:t>
-      </w:r>
-      <w:r>
-        <w:t>đ</w:t>
-      </w:r>
-      <w:r>
-        <w:t xml:space="preserve">i trực tiếp tới.(2 ≤ i ≤ n). </w:t>
-      </w:r>
-    </w:p>
-    <w:p>
-      <w:pPr>
-        <w:rPr>
-          <w:lang w:bidi="th-TH"/>
-        </w:rPr>
-      </w:pPr>
+        <w:t xml:space="preserve">i </w:t>
+      </w:r>
       <w:r>
         <w:lastRenderedPageBreak/>
-        <w:t xml:space="preserve">3) Nhánh cận: Khởi tạo cấu hình BestSolution có chi phí = +∞. Với mỗi bước thử chọn xi xem chi phí </w:t>
-      </w:r>
-      <w:r>
-        <w:t>đ</w:t>
-      </w:r>
-      <w:r>
-        <w:t xml:space="preserve">ường </w:t>
-      </w:r>
-      <w:r>
-        <w:t>đ</w:t>
-      </w:r>
-      <w:r>
-        <w:t xml:space="preserve">i cho tới lúc </w:t>
-      </w:r>
-      <w:r>
-        <w:t>đ</w:t>
-      </w:r>
-      <w:r>
-        <w:t xml:space="preserve">ó có nhỏ hơn chi phí của cấu hình BestSolution không? nếu không nhỏ hơn thì thử giá trị khác ngay bởi có </w:t>
-      </w:r>
-      <w:r>
-        <w:t>đ</w:t>
-      </w:r>
-      <w:r>
-        <w:t xml:space="preserve">i tiếp cũng chỉ tốn thêm. Khi thử </w:t>
-      </w:r>
-      <w:r>
-        <w:t>đ</w:t>
-      </w:r>
-      <w:r>
-        <w:t>ược một giá trị x</w:t>
-      </w:r>
-      <w:r>
-        <w:rPr>
-          <w:vertAlign w:val="subscript"/>
-        </w:rPr>
-        <w:t>n</w:t>
-      </w:r>
-      <w:r>
-        <w:t xml:space="preserve"> ta kiểm tra xem x</w:t>
-      </w:r>
-      <w:r>
-        <w:rPr>
-          <w:vertAlign w:val="subscript"/>
-        </w:rPr>
-        <w:t>n</w:t>
-      </w:r>
-      <w:r>
-        <w:t xml:space="preserve"> có </w:t>
-      </w:r>
-      <w:r>
-        <w:t>đ</w:t>
-      </w:r>
-      <w:r>
-        <w:t xml:space="preserve">ường </w:t>
-      </w:r>
-      <w:r>
-        <w:t>đ</w:t>
-      </w:r>
-      <w:r>
-        <w:t xml:space="preserve">i trực tiếp về 1 không ? Nếu có </w:t>
-      </w:r>
-      <w:r>
-        <w:t>đ</w:t>
-      </w:r>
-      <w:r>
-        <w:t xml:space="preserve">ánh giá chi phí </w:t>
-      </w:r>
-      <w:r>
-        <w:t>đ</w:t>
-      </w:r>
-      <w:r>
-        <w:t xml:space="preserve">i từ thành phố 1 </w:t>
-      </w:r>
-      <w:r>
-        <w:t>đ</w:t>
-      </w:r>
-      <w:r>
-        <w:t>ến thành phố x</w:t>
-      </w:r>
-      <w:r>
-        <w:rPr>
-          <w:vertAlign w:val="subscript"/>
-        </w:rPr>
-        <w:t>n</w:t>
-      </w:r>
-      <w:r>
-        <w:t xml:space="preserve"> cộng với chi phí từ x</w:t>
-      </w:r>
-      <w:r>
-        <w:rPr>
-          <w:vertAlign w:val="subscript"/>
-        </w:rPr>
-        <w:t>n</w:t>
-      </w:r>
-      <w:r>
-        <w:t xml:space="preserve"> </w:t>
-      </w:r>
-      <w:r>
-        <w:t>đ</w:t>
-      </w:r>
-      <w:r>
-        <w:t xml:space="preserve">i trực tiếp về 1, nếu nhỏ hơn chi phí của </w:t>
+        <w:t xml:space="preserve">trực tiếp về 1, nếu nhỏ hơn chi phí của </w:t>
       </w:r>
       <w:r>
         <w:t>đ</w:t>
@@ -5291,7 +5207,6 @@
           <w:bCs/>
           <w:szCs w:val="28"/>
         </w:rPr>
-        <w:lastRenderedPageBreak/>
         <w:t>Output</w:t>
       </w:r>
       <w:r>
@@ -5358,6 +5273,7 @@
           <w:bCs/>
           <w:szCs w:val="28"/>
         </w:rPr>
+        <w:lastRenderedPageBreak/>
         <w:t>Hạn chế</w:t>
       </w:r>
       <w:r>
@@ -5635,15 +5551,15 @@
         <w:rPr>
           <w:lang w:bidi="th-TH"/>
         </w:rPr>
+        <w:t>Sau khi tất cả các công nhân đều được gán công việc, kết thúc quá trình lặp và xuất ra kết quả (công việc đã gán cho mỗi công nhân và tổng thời gian thực hiện).</w:t>
+      </w:r>
+    </w:p>
+    <w:p>
+      <w:pPr>
+        <w:pStyle w:val="Heading4"/>
+      </w:pPr>
+      <w:r>
         <w:lastRenderedPageBreak/>
-        <w:t>Sau khi tất cả các công nhân đều được gán công việc, kết thúc quá trình lặp và xuất ra kết quả (công việc đã gán cho mỗi công nhân và tổng thời gian thực hiện).</w:t>
-      </w:r>
-    </w:p>
-    <w:p>
-      <w:pPr>
-        <w:pStyle w:val="Heading4"/>
-      </w:pPr>
-      <w:r>
         <w:t>Lưu đồ thuật toán</w:t>
       </w:r>
     </w:p>
@@ -9114,6 +9030,123 @@
     </w:lvl>
   </w:abstractNum>
   <w:abstractNum w:abstractNumId="14" w15:restartNumberingAfterBreak="0">
+    <w:nsid w:val="6D214A06"/>
+    <w:multiLevelType w:val="multilevel"/>
+    <w:tmpl w:val="FD9CF31E"/>
+    <w:lvl w:ilvl="0">
+      <w:start w:val="1"/>
+      <w:numFmt w:val="decimal"/>
+      <w:lvlText w:val="%1."/>
+      <w:lvlJc w:val="left"/>
+      <w:pPr>
+        <w:tabs>
+          <w:tab w:val="num" w:pos="720"/>
+        </w:tabs>
+        <w:ind w:left="720" w:hanging="360"/>
+      </w:pPr>
+    </w:lvl>
+    <w:lvl w:ilvl="1">
+      <w:start w:val="1"/>
+      <w:numFmt w:val="bullet"/>
+      <w:lvlText w:val="o"/>
+      <w:lvlJc w:val="left"/>
+      <w:pPr>
+        <w:tabs>
+          <w:tab w:val="num" w:pos="1440"/>
+        </w:tabs>
+        <w:ind w:left="1440" w:hanging="360"/>
+      </w:pPr>
+      <w:rPr>
+        <w:rFonts w:ascii="Courier New" w:hAnsi="Courier New" w:hint="default"/>
+        <w:sz w:val="20"/>
+      </w:rPr>
+    </w:lvl>
+    <w:lvl w:ilvl="2" w:tentative="1">
+      <w:start w:val="1"/>
+      <w:numFmt w:val="decimal"/>
+      <w:lvlText w:val="%3."/>
+      <w:lvlJc w:val="left"/>
+      <w:pPr>
+        <w:tabs>
+          <w:tab w:val="num" w:pos="2160"/>
+        </w:tabs>
+        <w:ind w:left="2160" w:hanging="360"/>
+      </w:pPr>
+    </w:lvl>
+    <w:lvl w:ilvl="3" w:tentative="1">
+      <w:start w:val="1"/>
+      <w:numFmt w:val="decimal"/>
+      <w:lvlText w:val="%4."/>
+      <w:lvlJc w:val="left"/>
+      <w:pPr>
+        <w:tabs>
+          <w:tab w:val="num" w:pos="2880"/>
+        </w:tabs>
+        <w:ind w:left="2880" w:hanging="360"/>
+      </w:pPr>
+    </w:lvl>
+    <w:lvl w:ilvl="4" w:tentative="1">
+      <w:start w:val="1"/>
+      <w:numFmt w:val="decimal"/>
+      <w:lvlText w:val="%5."/>
+      <w:lvlJc w:val="left"/>
+      <w:pPr>
+        <w:tabs>
+          <w:tab w:val="num" w:pos="3600"/>
+        </w:tabs>
+        <w:ind w:left="3600" w:hanging="360"/>
+      </w:pPr>
+    </w:lvl>
+    <w:lvl w:ilvl="5" w:tentative="1">
+      <w:start w:val="1"/>
+      <w:numFmt w:val="decimal"/>
+      <w:lvlText w:val="%6."/>
+      <w:lvlJc w:val="left"/>
+      <w:pPr>
+        <w:tabs>
+          <w:tab w:val="num" w:pos="4320"/>
+        </w:tabs>
+        <w:ind w:left="4320" w:hanging="360"/>
+      </w:pPr>
+    </w:lvl>
+    <w:lvl w:ilvl="6" w:tentative="1">
+      <w:start w:val="1"/>
+      <w:numFmt w:val="decimal"/>
+      <w:lvlText w:val="%7."/>
+      <w:lvlJc w:val="left"/>
+      <w:pPr>
+        <w:tabs>
+          <w:tab w:val="num" w:pos="5040"/>
+        </w:tabs>
+        <w:ind w:left="5040" w:hanging="360"/>
+      </w:pPr>
+    </w:lvl>
+    <w:lvl w:ilvl="7" w:tentative="1">
+      <w:start w:val="1"/>
+      <w:numFmt w:val="decimal"/>
+      <w:lvlText w:val="%8."/>
+      <w:lvlJc w:val="left"/>
+      <w:pPr>
+        <w:tabs>
+          <w:tab w:val="num" w:pos="5760"/>
+        </w:tabs>
+        <w:ind w:left="5760" w:hanging="360"/>
+      </w:pPr>
+    </w:lvl>
+    <w:lvl w:ilvl="8" w:tentative="1">
+      <w:start w:val="1"/>
+      <w:numFmt w:val="decimal"/>
+      <w:lvlText w:val="%9."/>
+      <w:lvlJc w:val="left"/>
+      <w:pPr>
+        <w:tabs>
+          <w:tab w:val="num" w:pos="6480"/>
+        </w:tabs>
+        <w:ind w:left="6480" w:hanging="360"/>
+      </w:pPr>
+    </w:lvl>
+  </w:abstractNum>
+  <w:abstractNum w:abstractNumId="15" w15:restartNumberingAfterBreak="0">
     <w:nsid w:val="6E810F72"/>
     <w:multiLevelType w:val="multilevel"/>
     <w:tmpl w:val="6E810F72"/>
@@ -9262,7 +9295,7 @@
       </w:rPr>
     </w:lvl>
   </w:abstractNum>
-  <w:abstractNum w:abstractNumId="15" w15:restartNumberingAfterBreak="0">
+  <w:abstractNum w:abstractNumId="16" w15:restartNumberingAfterBreak="0">
     <w:nsid w:val="74BC2FF2"/>
     <w:multiLevelType w:val="multilevel"/>
     <w:tmpl w:val="74BC2FF2"/>
@@ -9374,7 +9407,7 @@
       </w:rPr>
     </w:lvl>
   </w:abstractNum>
-  <w:abstractNum w:abstractNumId="16" w15:restartNumberingAfterBreak="0">
+  <w:abstractNum w:abstractNumId="17" w15:restartNumberingAfterBreak="0">
     <w:nsid w:val="7ED21ADB"/>
     <w:multiLevelType w:val="multilevel"/>
     <w:tmpl w:val="7ED21ADB"/>
@@ -9524,7 +9557,7 @@
     </w:lvl>
   </w:abstractNum>
   <w:num w:numId="1" w16cid:durableId="1984386577">
-    <w:abstractNumId w:val="15"/>
+    <w:abstractNumId w:val="16"/>
   </w:num>
   <w:num w:numId="2" w16cid:durableId="1669672558">
     <w:abstractNumId w:val="3"/>
@@ -9545,7 +9578,7 @@
     <w:abstractNumId w:val="4"/>
   </w:num>
   <w:num w:numId="8" w16cid:durableId="1642733916">
-    <w:abstractNumId w:val="16"/>
+    <w:abstractNumId w:val="17"/>
   </w:num>
   <w:num w:numId="9" w16cid:durableId="523396666">
     <w:abstractNumId w:val="10"/>
@@ -9554,7 +9587,7 @@
     <w:abstractNumId w:val="11"/>
   </w:num>
   <w:num w:numId="11" w16cid:durableId="1400129320">
-    <w:abstractNumId w:val="14"/>
+    <w:abstractNumId w:val="15"/>
   </w:num>
   <w:num w:numId="12" w16cid:durableId="1387144847">
     <w:abstractNumId w:val="9"/>
@@ -9579,6 +9612,9 @@
   </w:num>
   <w:num w:numId="18" w16cid:durableId="637220226">
     <w:abstractNumId w:val="12"/>
+  </w:num>
+  <w:num w:numId="19" w16cid:durableId="172767275">
+    <w:abstractNumId w:val="14"/>
   </w:num>
 </w:numbering>
 </file>
@@ -10631,6 +10667,48 @@
       <w:lang w:eastAsia="zh-CN"/>
     </w:rPr>
   </w:style>
+  <w:style w:type="paragraph" w:styleId="NormalWeb">
+    <w:name w:val="Normal (Web)"/>
+    <w:basedOn w:val="Normal"/>
+    <w:uiPriority w:val="99"/>
+    <w:semiHidden/>
+    <w:unhideWhenUsed/>
+    <w:rsid w:val="00896896"/>
+    <w:pPr>
+      <w:spacing w:before="100" w:beforeAutospacing="1" w:after="100" w:afterAutospacing="1" w:line="240" w:lineRule="auto"/>
+      <w:ind w:left="0" w:firstLine="0"/>
+      <w:jc w:val="left"/>
+    </w:pPr>
+    <w:rPr>
+      <w:iCs w:val="0"/>
+      <w:sz w:val="24"/>
+      <w:szCs w:val="24"/>
+    </w:rPr>
+  </w:style>
+  <w:style w:type="character" w:styleId="Strong">
+    <w:name w:val="Strong"/>
+    <w:basedOn w:val="DefaultParagraphFont"/>
+    <w:uiPriority w:val="22"/>
+    <w:qFormat/>
+    <w:rsid w:val="00896896"/>
+    <w:rPr>
+      <w:b/>
+      <w:bCs/>
+    </w:rPr>
+  </w:style>
+  <w:style w:type="character" w:styleId="HTMLCode">
+    <w:name w:val="HTML Code"/>
+    <w:basedOn w:val="DefaultParagraphFont"/>
+    <w:uiPriority w:val="99"/>
+    <w:semiHidden/>
+    <w:unhideWhenUsed/>
+    <w:rsid w:val="00896896"/>
+    <w:rPr>
+      <w:rFonts w:ascii="Courier New" w:eastAsia="Times New Roman" w:hAnsi="Courier New" w:cs="Courier New"/>
+      <w:sz w:val="20"/>
+      <w:szCs w:val="20"/>
+    </w:rPr>
+  </w:style>
 </w:styles>
 </file>
 

</xml_diff>